<commit_message>
Nastavljen rad na dokumentu. Dodat folder materijali, dodate slike unutar tog foldera
</commit_message>
<xml_diff>
--- a/Paralelizam u algoritmima sortiranja - Quick sort i Shell sort.docx
+++ b/Paralelizam u algoritmima sortiranja - Quick sort i Shell sort.docx
@@ -1635,68 +1635,887 @@
       <w:r>
         <w:fldChar w:fldCharType="end"/>
       </w:r>
-      <w:bookmarkStart w:id="0" w:name="_GoBack"/>
+      <w:r>
+        <w:br w:type="page"/>
+      </w:r>
+      <w:r>
+        <w:lastRenderedPageBreak/>
+        <w:fldChar w:fldCharType="begin"/>
+      </w:r>
+      <w:r>
+        <w:instrText xml:space="preserve"> TITLE  \* MERGEFORMAT </w:instrText>
+      </w:r>
+      <w:r>
+        <w:fldChar w:fldCharType="separate"/>
+      </w:r>
+      <w:r>
+        <w:rPr>
+          <w:szCs w:val="36"/>
+        </w:rPr>
+        <w:t>Paralelizam u algoritmima sortiranja – Quick sort i Shell sort</w:t>
+      </w:r>
+      <w:r>
+        <w:rPr>
+          <w:szCs w:val="36"/>
+        </w:rPr>
+        <w:fldChar w:fldCharType="end"/>
+      </w:r>
+      <w:bookmarkStart w:id="0" w:name="_Toc388081625"/>
+      <w:bookmarkStart w:id="1" w:name="_Toc389027946"/>
+      <w:r>
+        <w:t xml:space="preserve"> </w:t>
+      </w:r>
       <w:bookmarkEnd w:id="0"/>
-      <w:r>
-        <w:br w:type="page"/>
-      </w:r>
-      <w:fldSimple w:instr=" TITLE  \* MERGEFORMAT ">
+      <w:bookmarkEnd w:id="1"/>
+    </w:p>
+    <w:p>
+      <w:pPr>
+        <w:pStyle w:val="Heading1"/>
+        <w:keepNext w:val="0"/>
+      </w:pPr>
+      <w:bookmarkStart w:id="2" w:name="_Toc133062393"/>
+      <w:r>
+        <w:t>Uvod</w:t>
+      </w:r>
+      <w:bookmarkEnd w:id="2"/>
+    </w:p>
+    <w:p/>
+    <w:p>
+      <w:pPr>
+        <w:pStyle w:val="InfoBlue"/>
+      </w:pPr>
+      <w:r>
+        <w:t>[</w:t>
+      </w:r>
+      <w:r>
+        <w:t>O dokumentu</w:t>
+      </w:r>
+      <w:r>
+        <w:t>.]</w:t>
+      </w:r>
+    </w:p>
+    <w:p>
+      <w:pPr>
+        <w:pStyle w:val="BodyText"/>
+      </w:pPr>
+    </w:p>
+    <w:p>
+      <w:pPr>
+        <w:pStyle w:val="Heading2"/>
+        <w:keepNext w:val="0"/>
+      </w:pPr>
+      <w:bookmarkStart w:id="3" w:name="_Toc133062394"/>
+      <w:r>
+        <w:t>Svrha</w:t>
+      </w:r>
+      <w:bookmarkEnd w:id="3"/>
+    </w:p>
+    <w:p/>
+    <w:p>
+      <w:pPr>
+        <w:pStyle w:val="InfoBlue"/>
+      </w:pPr>
+      <w:r>
+        <w:t>[</w:t>
+      </w:r>
+      <w:r>
+        <w:t>Šta želimo postići ovim radom, a i ovim dokumentom</w:t>
+      </w:r>
+      <w:r>
+        <w:rPr>
+          <w:b/>
+          <w:bCs/>
+        </w:rPr>
+        <w:t>.</w:t>
+      </w:r>
+      <w:r>
+        <w:t>]</w:t>
+      </w:r>
+    </w:p>
+    <w:p>
+      <w:pPr>
+        <w:pStyle w:val="BodyText"/>
+      </w:pPr>
+    </w:p>
+    <w:p>
+      <w:pPr>
+        <w:pStyle w:val="Heading2"/>
+        <w:keepNext w:val="0"/>
+      </w:pPr>
+      <w:bookmarkStart w:id="4" w:name="_Toc456598589"/>
+      <w:bookmarkStart w:id="5" w:name="_Toc456600920"/>
+      <w:bookmarkStart w:id="6" w:name="_Toc133062395"/>
+      <w:r>
+        <w:t>Definicije</w:t>
+      </w:r>
+      <w:r>
+        <w:t xml:space="preserve">, </w:t>
+      </w:r>
+      <w:r>
+        <w:t>akronimi i skraćenice</w:t>
+      </w:r>
+      <w:bookmarkEnd w:id="4"/>
+      <w:bookmarkEnd w:id="5"/>
+      <w:bookmarkEnd w:id="6"/>
+    </w:p>
+    <w:p/>
+    <w:p>
+      <w:pPr>
+        <w:pStyle w:val="InfoBlue"/>
+      </w:pPr>
+      <w:r>
+        <w:t>[</w:t>
+      </w:r>
+      <w:r>
+        <w:t>Sve riječi, iz domena problema, koje je potrebno detaljnije objasniti, potrebno je navesti ovjde</w:t>
+      </w:r>
+      <w:r>
+        <w:t>.]</w:t>
+      </w:r>
+    </w:p>
+    <w:p>
+      <w:pPr>
+        <w:pStyle w:val="BodyText"/>
+      </w:pPr>
+    </w:p>
+    <w:p>
+      <w:pPr>
+        <w:pStyle w:val="Heading2"/>
+        <w:keepNext w:val="0"/>
+      </w:pPr>
+      <w:bookmarkStart w:id="7" w:name="_Toc133062396"/>
+      <w:r>
+        <w:t>Reference</w:t>
+      </w:r>
+      <w:bookmarkEnd w:id="7"/>
+    </w:p>
+    <w:p/>
+    <w:p>
+      <w:pPr>
+        <w:pStyle w:val="InfoBlue"/>
+      </w:pPr>
+      <w:r>
+        <w:t>[</w:t>
+      </w:r>
+      <w:r>
+        <w:t>Izvori koje smo koristili prilikom pisanja rada.</w:t>
+      </w:r>
+      <w:r>
+        <w:t>]</w:t>
+      </w:r>
+    </w:p>
+    <w:p>
+      <w:pPr>
+        <w:pStyle w:val="BodyText"/>
+        <w:numPr>
+          <w:ilvl w:val="0"/>
+          <w:numId w:val="24"/>
+        </w:numPr>
+      </w:pPr>
+      <w:hyperlink r:id="rId12" w:history="1">
         <w:r>
           <w:rPr>
-            <w:szCs w:val="36"/>
+            <w:rStyle w:val="Hyperlink"/>
           </w:rPr>
-          <w:t>Paralelizam u algoritmima sortiranja – Quick sort i Shell sort</w:t>
+          <w:t>https://wiki.haskell.org/Parallelism_vs._Concurrency</w:t>
         </w:r>
-      </w:fldSimple>
-      <w:bookmarkStart w:id="1" w:name="_Toc388081625"/>
-      <w:bookmarkStart w:id="2" w:name="_Toc389027946"/>
+      </w:hyperlink>
+    </w:p>
+    <w:p>
+      <w:pPr>
+        <w:pStyle w:val="BodyText"/>
+        <w:numPr>
+          <w:ilvl w:val="0"/>
+          <w:numId w:val="24"/>
+        </w:numPr>
+      </w:pPr>
+      <w:r>
+        <w:t>"</w:t>
+      </w:r>
+      <w:r>
+        <w:t>Encyclopedia of Parallel Computing</w:t>
+      </w:r>
+      <w:r>
+        <w:t>"</w:t>
+      </w:r>
       <w:r>
         <w:t xml:space="preserve"> </w:t>
       </w:r>
-      <w:bookmarkEnd w:id="1"/>
-      <w:bookmarkEnd w:id="2"/>
+      <w:r>
+        <w:t>by David Padua</w:t>
+      </w:r>
+    </w:p>
+    <w:p>
+      <w:pPr>
+        <w:pStyle w:val="BodyText"/>
+        <w:numPr>
+          <w:ilvl w:val="0"/>
+          <w:numId w:val="24"/>
+        </w:numPr>
+      </w:pPr>
+      <w:r>
+        <w:t>"Concurrency: State Models &amp; Java Programs" by Jeff Magee and Jeff Kramer</w:t>
+      </w:r>
+    </w:p>
+    <w:p>
+      <w:pPr>
+        <w:pStyle w:val="BodyText"/>
+        <w:numPr>
+          <w:ilvl w:val="0"/>
+          <w:numId w:val="24"/>
+        </w:numPr>
+      </w:pPr>
+      <w:r>
+        <w:t>https://www.geeksforgeeks.org/int</w:t>
+      </w:r>
+      <w:r>
+        <w:t>roduction-to-parallel-computing</w:t>
+      </w:r>
+    </w:p>
+    <w:p>
+      <w:pPr>
+        <w:pStyle w:val="BodyText"/>
+      </w:pPr>
+    </w:p>
+    <w:p>
+      <w:pPr>
+        <w:pStyle w:val="Heading2"/>
+        <w:keepNext w:val="0"/>
+      </w:pPr>
+      <w:bookmarkStart w:id="8" w:name="_Toc133062397"/>
+      <w:r>
+        <w:t>Pregled</w:t>
+      </w:r>
+      <w:bookmarkEnd w:id="8"/>
+    </w:p>
+    <w:p/>
+    <w:p>
+      <w:pPr>
+        <w:pStyle w:val="InfoBlue"/>
+      </w:pPr>
+      <w:r>
+        <w:t>[</w:t>
+      </w:r>
+      <w:r>
+        <w:t>Pregled čitavog dokumenta</w:t>
+      </w:r>
+      <w:r>
+        <w:t>.</w:t>
+      </w:r>
+      <w:r>
+        <w:t xml:space="preserve"> Šta sve on sadrži.</w:t>
+      </w:r>
+      <w:r>
+        <w:t>]</w:t>
+      </w:r>
     </w:p>
     <w:p>
       <w:pPr>
         <w:pStyle w:val="Heading1"/>
         <w:keepNext w:val="0"/>
       </w:pPr>
-      <w:bookmarkStart w:id="3" w:name="_Toc133062393"/>
-      <w:r>
-        <w:t>Uvod</w:t>
-      </w:r>
-      <w:bookmarkEnd w:id="3"/>
+      <w:bookmarkStart w:id="9" w:name="_Toc133062398"/>
+      <w:r>
+        <w:t>Paralelizam</w:t>
+      </w:r>
+      <w:bookmarkEnd w:id="9"/>
     </w:p>
     <w:p/>
     <w:p>
       <w:pPr>
-        <w:pStyle w:val="InfoBlue"/>
-      </w:pPr>
-      <w:r>
-        <w:t>[</w:t>
-      </w:r>
-      <w:r>
-        <w:t>O dokumentu</w:t>
-      </w:r>
-      <w:r>
-        <w:t>.]</w:t>
+        <w:pStyle w:val="Heading2"/>
+      </w:pPr>
+      <w:r>
+        <w:t>Razlika između paralelizma i konkurentnosti</w:t>
       </w:r>
     </w:p>
     <w:p>
       <w:pPr>
         <w:pStyle w:val="BodyText"/>
-      </w:pPr>
-    </w:p>
+        <w:ind w:left="0"/>
+      </w:pPr>
+      <w:r>
+        <w:t xml:space="preserve">Da ne bi došlo do zabune, na samom početku, napravit ćemo razliku između dva pojma, a to su paralelizam i konkurentnost. </w:t>
+      </w:r>
+      <w:r>
+        <w:t>Iako su p</w:t>
+      </w:r>
+      <w:r>
+        <w:t xml:space="preserve">aralelizam i konkurentnost povezani, </w:t>
+      </w:r>
+      <w:r>
+        <w:t>to su ipak</w:t>
+      </w:r>
+      <w:r>
+        <w:t xml:space="preserve"> različiti koncepti u računarstvu</w:t>
+      </w:r>
+      <w:r>
+        <w:t>.</w:t>
+      </w:r>
+    </w:p>
+    <w:p>
+      <w:r>
+        <w:t>Paralelizam se odnosi na upotrebu više procesora ili procesorskih jezgara za obavljanje zadataka istovremeno kako bi se povećala računska efikasnost i smanjilo vrijeme obrade. Paralelizam uključuje podjelu većeg zadatka na manje podzadatke koje mogu paralelno obraditi različiti procesori ili jezgra za obradu. Glavni cilj paralelizma je postizanje brže i efikasnije obrade zadatka.</w:t>
+      </w:r>
+    </w:p>
+    <w:p/>
+    <w:p>
+      <w:r>
+        <w:t>Konkurencija</w:t>
+      </w:r>
+      <w:r>
+        <w:t xml:space="preserve"> </w:t>
+      </w:r>
+      <w:r>
+        <w:t>se</w:t>
+      </w:r>
+      <w:r>
+        <w:t xml:space="preserve"> odnosi na sposobnost različitih dijelova sistema </w:t>
+      </w:r>
+      <w:r>
+        <w:t xml:space="preserve">da </w:t>
+      </w:r>
+      <w:r>
+        <w:t xml:space="preserve">se </w:t>
+      </w:r>
+      <w:r>
+        <w:t>izvršavaju nezavisno i istovremeno. Konkurencija je sposobnost programa da istovremeno obrađuje više zadataka ili zahtjeva, bez čekanja da se jedan zadatak završi prije nego što započne drugi. Glavni cilj konkurentnosti je poboljšanje ukupne odzivnosti i efikasnosti sistema.</w:t>
+      </w:r>
+      <w:r>
+        <w:t xml:space="preserve"> Na primjer, to može biti izvršavanje više zadataka na jednoprocesorskoj mašini.</w:t>
+      </w:r>
+    </w:p>
+    <w:p/>
+    <w:p>
+      <w:r>
+        <w:t xml:space="preserve">Na </w:t>
+      </w:r>
+      <w:r>
+        <w:t>slikama</w:t>
+      </w:r>
+      <w:r>
+        <w:t xml:space="preserve"> ispod</w:t>
+      </w:r>
+      <w:r>
+        <w:t xml:space="preserve"> ćemo predstaviti paralelizam i konkurentnost, kako bismo ih bolje shvatili i zapamtili.</w:t>
+      </w:r>
+    </w:p>
+    <w:p>
+      <w:pPr>
+        <w:jc w:val="center"/>
+      </w:pPr>
+      <w:r>
+        <w:rPr>
+          <w:noProof/>
+        </w:rPr>
+        <w:lastRenderedPageBreak/>
+        <w:drawing>
+          <wp:inline distT="0" distB="0" distL="0" distR="0">
+            <wp:extent cx="3123590" cy="1678163"/>
+            <wp:effectExtent l="0" t="0" r="635" b="0"/>
+            <wp:docPr id="3" name="Picture 3"/>
+            <wp:cNvGraphicFramePr>
+              <a:graphicFrameLocks xmlns:a="http://schemas.openxmlformats.org/drawingml/2006/main" noChangeAspect="1"/>
+            </wp:cNvGraphicFramePr>
+            <a:graphic xmlns:a="http://schemas.openxmlformats.org/drawingml/2006/main">
+              <a:graphicData uri="http://schemas.openxmlformats.org/drawingml/2006/picture">
+                <pic:pic xmlns:pic="http://schemas.openxmlformats.org/drawingml/2006/picture">
+                  <pic:nvPicPr>
+                    <pic:cNvPr id="0" name="concurrency vs parallelism 2.jpg"/>
+                    <pic:cNvPicPr/>
+                  </pic:nvPicPr>
+                  <pic:blipFill>
+                    <a:blip r:embed="rId13">
+                      <a:extLst>
+                        <a:ext uri="{28A0092B-C50C-407E-A947-70E740481C1C}">
+                          <a14:useLocalDpi xmlns:a14="http://schemas.microsoft.com/office/drawing/2010/main" val="0"/>
+                        </a:ext>
+                      </a:extLst>
+                    </a:blip>
+                    <a:stretch>
+                      <a:fillRect/>
+                    </a:stretch>
+                  </pic:blipFill>
+                  <pic:spPr>
+                    <a:xfrm>
+                      <a:off x="0" y="0"/>
+                      <a:ext cx="3123884" cy="1678321"/>
+                    </a:xfrm>
+                    <a:prstGeom prst="rect">
+                      <a:avLst/>
+                    </a:prstGeom>
+                  </pic:spPr>
+                </pic:pic>
+              </a:graphicData>
+            </a:graphic>
+          </wp:inline>
+        </w:drawing>
+      </w:r>
+    </w:p>
+    <w:p>
+      <w:pPr>
+        <w:jc w:val="center"/>
+      </w:pPr>
+      <w:r>
+        <w:t>Slika 1</w:t>
+      </w:r>
+    </w:p>
+    <w:p>
+      <w:pPr>
+        <w:jc w:val="center"/>
+      </w:pPr>
+    </w:p>
+    <w:p>
+      <w:pPr>
+        <w:jc w:val="center"/>
+      </w:pPr>
+      <w:r>
+        <w:rPr>
+          <w:noProof/>
+        </w:rPr>
+        <w:drawing>
+          <wp:inline distT="0" distB="0" distL="0" distR="0">
+            <wp:extent cx="2896820" cy="1309641"/>
+            <wp:effectExtent l="0" t="0" r="0" b="5080"/>
+            <wp:docPr id="4" name="Picture 4"/>
+            <wp:cNvGraphicFramePr>
+              <a:graphicFrameLocks xmlns:a="http://schemas.openxmlformats.org/drawingml/2006/main" noChangeAspect="1"/>
+            </wp:cNvGraphicFramePr>
+            <a:graphic xmlns:a="http://schemas.openxmlformats.org/drawingml/2006/main">
+              <a:graphicData uri="http://schemas.openxmlformats.org/drawingml/2006/picture">
+                <pic:pic xmlns:pic="http://schemas.openxmlformats.org/drawingml/2006/picture">
+                  <pic:nvPicPr>
+                    <pic:cNvPr id="0" name="concurrency vs parallelism 3.jpg"/>
+                    <pic:cNvPicPr/>
+                  </pic:nvPicPr>
+                  <pic:blipFill>
+                    <a:blip r:embed="rId14">
+                      <a:extLst>
+                        <a:ext uri="{28A0092B-C50C-407E-A947-70E740481C1C}">
+                          <a14:useLocalDpi xmlns:a14="http://schemas.microsoft.com/office/drawing/2010/main" val="0"/>
+                        </a:ext>
+                      </a:extLst>
+                    </a:blip>
+                    <a:stretch>
+                      <a:fillRect/>
+                    </a:stretch>
+                  </pic:blipFill>
+                  <pic:spPr>
+                    <a:xfrm>
+                      <a:off x="0" y="0"/>
+                      <a:ext cx="2905709" cy="1313660"/>
+                    </a:xfrm>
+                    <a:prstGeom prst="rect">
+                      <a:avLst/>
+                    </a:prstGeom>
+                  </pic:spPr>
+                </pic:pic>
+              </a:graphicData>
+            </a:graphic>
+          </wp:inline>
+        </w:drawing>
+      </w:r>
+    </w:p>
+    <w:p>
+      <w:pPr>
+        <w:jc w:val="center"/>
+      </w:pPr>
+      <w:r>
+        <w:t>Slika 2</w:t>
+      </w:r>
+    </w:p>
+    <w:p/>
+    <w:p/>
     <w:p>
       <w:pPr>
         <w:pStyle w:val="Heading2"/>
         <w:keepNext w:val="0"/>
       </w:pPr>
-      <w:bookmarkStart w:id="4" w:name="_Toc133062394"/>
-      <w:r>
-        <w:t>Svrha</w:t>
-      </w:r>
-      <w:bookmarkEnd w:id="4"/>
+      <w:bookmarkStart w:id="10" w:name="_Toc133062399"/>
+      <w:r>
+        <w:t>O paralelizmu</w:t>
+      </w:r>
+      <w:bookmarkEnd w:id="10"/>
+    </w:p>
+    <w:p>
+      <w:pPr>
+        <w:pStyle w:val="InfoBlue"/>
+      </w:pPr>
+      <w:r>
+        <w:t>[</w:t>
+      </w:r>
+      <w:r>
+        <w:t>Pišemo o tome šta je paralelizam</w:t>
+      </w:r>
+      <w:r>
+        <w:t>.</w:t>
+      </w:r>
+      <w:r>
+        <w:t xml:space="preserve"> Kako je došlo do njega. Koje su njegove prednosti, a koje mane.</w:t>
+      </w:r>
+      <w:r>
+        <w:t>]</w:t>
+      </w:r>
+    </w:p>
+    <w:p>
+      <w:pPr>
+        <w:pStyle w:val="BodyText"/>
+      </w:pPr>
+      <w:r>
+        <w:t>Termin paralelizam odnosi se na tehnike za ubrzavanje programa izvođenjem nekoliko računanja u isto vrijeme.</w:t>
+      </w:r>
+      <w:r>
+        <w:t xml:space="preserve"> To je zapravo </w:t>
+      </w:r>
+      <w:r>
+        <w:t>upotreba više procesora ili procesorskih jezgara za istovremeno obavljanje zadataka kako bi se povećala računska efikasnost i smanjilo vrijeme obrade</w:t>
+      </w:r>
+      <w:r>
+        <w:t>. Zbog</w:t>
+      </w:r>
+      <w:r>
+        <w:t xml:space="preserve"> to</w:t>
+      </w:r>
+      <w:r>
+        <w:t>ga</w:t>
+      </w:r>
+      <w:r>
+        <w:t xml:space="preserve"> je potreban hardver sa više procesorskih jedinica. U mnogim slučajevima, potproračuni su iste strukture.</w:t>
+      </w:r>
+      <w:r>
+        <w:t xml:space="preserve"> </w:t>
+      </w:r>
+      <w:r>
+        <w:t>P</w:t>
+      </w:r>
+      <w:r>
+        <w:t>aralelizam se postiže paralelnom obradom, što uključuje podjelu većeg zadatka na manje podzadatke koje mogu paralelno obraditi različiti procesori ili jezgra za obradu</w:t>
+      </w:r>
+      <w:r>
+        <w:t>. Na primjer,</w:t>
+      </w:r>
+      <w:r>
+        <w:t xml:space="preserve"> Grafička izračunavanja na GPU-u (Graphics processing unit) </w:t>
+      </w:r>
+      <w:r>
+        <w:t>su paralelizovana</w:t>
+      </w:r>
+      <w:r>
+        <w:t>.</w:t>
+      </w:r>
+      <w:r>
+        <w:t xml:space="preserve"> </w:t>
+      </w:r>
+      <w:r>
+        <w:t xml:space="preserve">Paralelizam se može koristiti u različitim računarskim aplikacijama, uključujući naučne simulacije, analizu podataka, obradu slika i videa i umjetnu inteligenciju. </w:t>
+      </w:r>
+    </w:p>
+    <w:p>
+      <w:pPr>
+        <w:pStyle w:val="BodyText"/>
+      </w:pPr>
+    </w:p>
+    <w:p>
+      <w:pPr>
+        <w:pStyle w:val="Heading2"/>
+      </w:pPr>
+      <w:r>
+        <w:t>Prednosti paralelizma</w:t>
+      </w:r>
+    </w:p>
+    <w:p>
+      <w:pPr>
+        <w:pStyle w:val="BodyText"/>
+      </w:pPr>
+      <w:r>
+        <w:t>Prednosti paralelizma uključuj</w:t>
+      </w:r>
+      <w:r>
+        <w:t>e</w:t>
+      </w:r>
+      <w:r>
+        <w:t xml:space="preserve"> </w:t>
+      </w:r>
+      <w:r>
+        <w:t>p</w:t>
+      </w:r>
+      <w:r>
+        <w:t>ovećan</w:t>
+      </w:r>
+      <w:r>
+        <w:t>u</w:t>
+      </w:r>
+      <w:r>
+        <w:t xml:space="preserve"> brzin</w:t>
+      </w:r>
+      <w:r>
+        <w:t>u</w:t>
+      </w:r>
+      <w:r>
+        <w:t xml:space="preserve"> i efikasnost</w:t>
+      </w:r>
+      <w:r>
+        <w:t>, poboljšane performanse i skalabilnost računarskih sistema</w:t>
+      </w:r>
+      <w:r>
+        <w:t xml:space="preserve">, uštedu troškova, veću fleksibilnost, poboljšanu toleranciju na greške, bolje korištenje resursa, poboljšana produktivnost, brža inovacija </w:t>
+      </w:r>
+      <w:r>
+        <w:t>.</w:t>
+      </w:r>
+      <w:r>
+        <w:t xml:space="preserve"> U nastavku ćemo nešto reći o svakoj od ovih prednosti.</w:t>
+      </w:r>
+      <w:r>
+        <w:t xml:space="preserve"> </w:t>
+      </w:r>
+    </w:p>
+    <w:p>
+      <w:pPr>
+        <w:pStyle w:val="BodyText"/>
+      </w:pPr>
+      <w:r>
+        <w:rPr>
+          <w:i/>
+        </w:rPr>
+        <w:t>Povećana brzina i efikasnost</w:t>
+      </w:r>
+      <w:r>
+        <w:t>: paralelizam omogućava da više procesora ili p</w:t>
+      </w:r>
+      <w:r>
+        <w:t>rocesorskih jezgara rade zajedno, u isto vrijeme</w:t>
+      </w:r>
+      <w:r>
+        <w:t xml:space="preserve">, što može značajno povećati brzinu i efikasnost </w:t>
+      </w:r>
+      <w:r>
+        <w:t>obrade</w:t>
+      </w:r>
+      <w:r>
+        <w:t xml:space="preserve"> </w:t>
+      </w:r>
+      <w:r>
+        <w:t>zadataka</w:t>
+      </w:r>
+      <w:r>
+        <w:t>.</w:t>
+      </w:r>
+      <w:bookmarkStart w:id="11" w:name="_GoBack"/>
+      <w:bookmarkEnd w:id="11"/>
+    </w:p>
+    <w:p>
+      <w:pPr>
+        <w:pStyle w:val="BodyText"/>
+      </w:pPr>
+      <w:r>
+        <w:rPr>
+          <w:i/>
+        </w:rPr>
+        <w:t>Poboljšane performanse i skalabilnost</w:t>
+      </w:r>
+      <w:r>
+        <w:t>: Paralelizam može poboljšati performanse i skalabilnost računarskih sistema, čineći mogućim rukovanje većim i složenijim</w:t>
+      </w:r>
+      <w:r>
+        <w:t xml:space="preserve"> zadacima i skupovima podataka.</w:t>
+      </w:r>
+    </w:p>
+    <w:p>
+      <w:pPr>
+        <w:pStyle w:val="BodyText"/>
+      </w:pPr>
+      <w:r>
+        <w:rPr>
+          <w:i/>
+        </w:rPr>
+        <w:t>Uštede troškova:</w:t>
+      </w:r>
+      <w:r>
+        <w:t xml:space="preserve"> Korištenjem paralelne obrade za poboljšanje efikasnosti obrade, organizacije mogu potencijalno uštedjeti na troškovima hardvera, energije i ukupnih troš</w:t>
+      </w:r>
+      <w:r>
+        <w:t>kova računarske infrastrukture.</w:t>
+      </w:r>
+    </w:p>
+    <w:p>
+      <w:pPr>
+        <w:pStyle w:val="BodyText"/>
+      </w:pPr>
+      <w:r>
+        <w:rPr>
+          <w:i/>
+        </w:rPr>
+        <w:t>Veća fleksibilnost</w:t>
+      </w:r>
+      <w:r>
+        <w:t>: Paralelizam može pružiti veću fleksibilnost u smislu načina na koji se računski resursi dodjeljuju i koriste, omogućavajući organizacijama da prilagode resurse obrade prema pot</w:t>
+      </w:r>
+      <w:r>
+        <w:t>rebi kako bi zadovoljili</w:t>
+      </w:r>
+      <w:r>
+        <w:t xml:space="preserve"> promjenjive zahtjeve</w:t>
+      </w:r>
+      <w:r>
+        <w:t>.</w:t>
+      </w:r>
+    </w:p>
+    <w:p>
+      <w:pPr>
+        <w:pStyle w:val="BodyText"/>
+      </w:pPr>
+      <w:r>
+        <w:rPr>
+          <w:i/>
+        </w:rPr>
+        <w:lastRenderedPageBreak/>
+        <w:t>Poboljšana tolerancija grešaka</w:t>
+      </w:r>
+      <w:r>
+        <w:t>: Korištenjem redundan</w:t>
+      </w:r>
+      <w:r>
+        <w:t>tnosti</w:t>
+      </w:r>
+      <w:r>
+        <w:t xml:space="preserve"> i mehanizama za pronalazak</w:t>
+      </w:r>
+      <w:r>
+        <w:t xml:space="preserve"> greške, paralelizam može poboljšati toleranciju grešaka i pouzdanost računarskih sistema, smanjujući rizik od kvarova sistema i zastoja.</w:t>
+      </w:r>
+    </w:p>
+    <w:p>
+      <w:pPr>
+        <w:pStyle w:val="BodyText"/>
+      </w:pPr>
+      <w:r>
+        <w:rPr>
+          <w:i/>
+        </w:rPr>
+        <w:t>Bolje koriš</w:t>
+      </w:r>
+      <w:r>
+        <w:rPr>
+          <w:i/>
+        </w:rPr>
+        <w:t>t</w:t>
+      </w:r>
+      <w:r>
+        <w:rPr>
+          <w:i/>
+        </w:rPr>
+        <w:t>enje resursa</w:t>
+      </w:r>
+      <w:r>
+        <w:t>: Paral</w:t>
+      </w:r>
+      <w:r>
+        <w:t>elizam omogućava efikasno korišt</w:t>
+      </w:r>
+      <w:r>
+        <w:t xml:space="preserve">enje dostupnih računarskih resursa omogućavajući istovremeno pokretanje više procesa, smanjujući vreme mirovanja i poboljšavajući ukupnu iskorišćenost </w:t>
+      </w:r>
+      <w:r>
+        <w:t>sistema.</w:t>
+      </w:r>
+    </w:p>
+    <w:p>
+      <w:pPr>
+        <w:pStyle w:val="BodyText"/>
+      </w:pPr>
+      <w:r>
+        <w:rPr>
+          <w:i/>
+        </w:rPr>
+        <w:t>Poboljšana produktivnost</w:t>
+      </w:r>
+      <w:r>
+        <w:t>: Smanjenjem vremena obrade i povećanjem efikasnosti računarskih sistema, paralelizam može omogućiti organizacijama da obavljaju zadatke brže i efikasnije, povećavaj</w:t>
+      </w:r>
+      <w:r>
+        <w:t>ući produktivnost i propusnost.</w:t>
+      </w:r>
+    </w:p>
+    <w:p>
+      <w:pPr>
+        <w:pStyle w:val="BodyText"/>
+      </w:pPr>
+      <w:r>
+        <w:rPr>
+          <w:i/>
+        </w:rPr>
+        <w:t>Brža inovacija</w:t>
+      </w:r>
+      <w:r>
+        <w:t>: Paralelizam može omogućiti bržu inovaciju omogućavajući istraživačima i programerima da obrađuju velike skupove podataka i izvode složene simulacije brže i efikasnije, što dovodi do bržih uvida i otkrića.</w:t>
+      </w:r>
+    </w:p>
+    <w:p>
+      <w:pPr>
+        <w:pStyle w:val="BodyText"/>
+      </w:pPr>
+    </w:p>
+    <w:p>
+      <w:pPr>
+        <w:pStyle w:val="Heading2"/>
+      </w:pPr>
+      <w:r>
+        <w:t>Nedostaci paralelizma</w:t>
+      </w:r>
+    </w:p>
+    <w:p>
+      <w:pPr>
+        <w:pStyle w:val="BodyText"/>
+      </w:pPr>
+      <w:r>
+        <w:t xml:space="preserve">Jedan od ključnih problema sa paralelizmom je pitanje upravljanja i koordinacije različitih paralelnih procesa kako bi se osiguralo da oni rade zajedno efikasno i bez sukoba. Ovo može biti posebno izazovno u distribuiranim računarskim sistemima, gde se procesi mogu izvoditi na različitim </w:t>
+      </w:r>
+      <w:r>
+        <w:t>mašinama povezanim mrežom.</w:t>
+      </w:r>
+    </w:p>
+    <w:p>
+      <w:pPr>
+        <w:pStyle w:val="BodyText"/>
+      </w:pPr>
+      <w:r>
+        <w:t>Drugi ključni problem je pitanje balansiranja opterećenja, koje uključuje ravnomjernu raspodjelu radnog opterećenja na različite procesorske jedinice kako bi se osiguralo da nijedna jedinica ne miruje dok su druge preopterećene. Balansiranje opterećenja može biti posebno izazovno kada je radno opterećenje dinamično i nepredvidivo, jer može zahtijevati stalno prilagođavanje distribucije zadataka na osnovu p</w:t>
+      </w:r>
+      <w:r>
+        <w:t>romjenjivog radnog opterećenja.</w:t>
+      </w:r>
+    </w:p>
+    <w:p>
+      <w:pPr>
+        <w:pStyle w:val="BodyText"/>
+      </w:pPr>
+      <w:r>
+        <w:t>Ostala pitanja vezana uz paralelizam uključuju potrebu za efikasnom komunikacijom i sinhronizacijom između paralelnih procesa, osiguravajući da se podaci pravilno dijele i ažuriraju između procesa i rješavanje potencijalnih uvjeta utrke, zastoja i drugih problema povezanih s konkurentnošću.</w:t>
+      </w:r>
+    </w:p>
+    <w:p>
+      <w:pPr>
+        <w:pStyle w:val="BodyText"/>
+      </w:pPr>
+      <w:r>
+        <w:t>Ključni problem paralelizma je smanjenje ovisnosti podataka kako bi se mogli izvoditi proračuni na nezavisnim računskim jedinicama uz minimalnu komunikaciju između njih. U tu svrhu, čak može biti prednost da se isto izračuna dva puta na različitim jedinicama</w:t>
+      </w:r>
+    </w:p>
+    <w:p>
+      <w:pPr>
+        <w:pStyle w:val="BodyText"/>
+      </w:pPr>
+    </w:p>
+    <w:p>
+      <w:pPr>
+        <w:pStyle w:val="Heading1"/>
+      </w:pPr>
+      <w:bookmarkStart w:id="12" w:name="_Toc133062400"/>
+      <w:r>
+        <w:t>Java</w:t>
+      </w:r>
+      <w:bookmarkEnd w:id="12"/>
     </w:p>
     <w:p/>
     <w:p>
@@ -1704,20 +2523,7 @@
         <w:pStyle w:val="InfoBlue"/>
       </w:pPr>
       <w:r>
-        <w:t>[</w:t>
-      </w:r>
-      <w:r>
-        <w:t>Šta želimo postići ovim radom, a i ovim dokumentom</w:t>
-      </w:r>
-      <w:r>
-        <w:rPr>
-          <w:b/>
-          <w:bCs/>
-        </w:rPr>
-        <w:t>.</w:t>
-      </w:r>
-      <w:r>
-        <w:t>]</w:t>
+        <w:t>[Objašnjavamo tehnologiju u kojoj ćemo raditi projekat. Govorimo o verziji koju upotrebljavamo, o tome odakle smo preuzeli instalaciju, o bibliotekama koje smo koristili]</w:t>
       </w:r>
     </w:p>
     <w:p>
@@ -1730,21 +2536,14 @@
         <w:pStyle w:val="Heading2"/>
         <w:keepNext w:val="0"/>
       </w:pPr>
-      <w:bookmarkStart w:id="5" w:name="_Toc456598589"/>
-      <w:bookmarkStart w:id="6" w:name="_Toc456600920"/>
-      <w:bookmarkStart w:id="7" w:name="_Toc133062395"/>
-      <w:r>
-        <w:t>Definicije</w:t>
-      </w:r>
-      <w:r>
-        <w:t xml:space="preserve">, </w:t>
-      </w:r>
-      <w:r>
-        <w:t>akronimi i skraćenice</w:t>
-      </w:r>
-      <w:bookmarkEnd w:id="5"/>
-      <w:bookmarkEnd w:id="6"/>
-      <w:bookmarkEnd w:id="7"/>
+      <w:bookmarkStart w:id="13" w:name="_Toc133062401"/>
+      <w:r>
+        <w:t>O tehnologiji</w:t>
+      </w:r>
+      <w:bookmarkEnd w:id="13"/>
+      <w:r>
+        <w:t xml:space="preserve"> </w:t>
+      </w:r>
     </w:p>
     <w:p/>
     <w:p>
@@ -1752,193 +2551,7 @@
         <w:pStyle w:val="InfoBlue"/>
       </w:pPr>
       <w:r>
-        <w:t>[</w:t>
-      </w:r>
-      <w:r>
-        <w:t>Sve riječi, iz domena problema, koje je potrebno detaljnije objasniti, potrebno je navesti ovjde</w:t>
-      </w:r>
-      <w:r>
-        <w:t>.]</w:t>
-      </w:r>
-    </w:p>
-    <w:p>
-      <w:pPr>
-        <w:pStyle w:val="BodyText"/>
-      </w:pPr>
-    </w:p>
-    <w:p>
-      <w:pPr>
-        <w:pStyle w:val="Heading2"/>
-        <w:keepNext w:val="0"/>
-      </w:pPr>
-      <w:bookmarkStart w:id="8" w:name="_Toc133062396"/>
-      <w:r>
-        <w:t>Reference</w:t>
-      </w:r>
-      <w:bookmarkEnd w:id="8"/>
-    </w:p>
-    <w:p/>
-    <w:p>
-      <w:pPr>
-        <w:pStyle w:val="InfoBlue"/>
-      </w:pPr>
-      <w:r>
-        <w:t>[</w:t>
-      </w:r>
-      <w:r>
-        <w:t>Izvori koje smo koristili prilikom pisanja rada.</w:t>
-      </w:r>
-      <w:r>
-        <w:t>]</w:t>
-      </w:r>
-    </w:p>
-    <w:p>
-      <w:pPr>
-        <w:pStyle w:val="BodyText"/>
-      </w:pPr>
-    </w:p>
-    <w:p>
-      <w:pPr>
-        <w:pStyle w:val="Heading2"/>
-        <w:keepNext w:val="0"/>
-      </w:pPr>
-      <w:bookmarkStart w:id="9" w:name="_Toc133062397"/>
-      <w:r>
-        <w:t>Pregled</w:t>
-      </w:r>
-      <w:bookmarkEnd w:id="9"/>
-    </w:p>
-    <w:p/>
-    <w:p>
-      <w:pPr>
-        <w:pStyle w:val="InfoBlue"/>
-      </w:pPr>
-      <w:r>
-        <w:t>[</w:t>
-      </w:r>
-      <w:r>
-        <w:t>Pregled čitavog dokumenta</w:t>
-      </w:r>
-      <w:r>
-        <w:t>.</w:t>
-      </w:r>
-      <w:r>
-        <w:t xml:space="preserve"> Šta sve on sadrži.</w:t>
-      </w:r>
-      <w:r>
-        <w:t>]</w:t>
-      </w:r>
-    </w:p>
-    <w:p>
-      <w:pPr>
-        <w:pStyle w:val="BodyText"/>
-      </w:pPr>
-    </w:p>
-    <w:p>
-      <w:pPr>
-        <w:pStyle w:val="Heading1"/>
-        <w:keepNext w:val="0"/>
-      </w:pPr>
-      <w:bookmarkStart w:id="10" w:name="_Toc133062398"/>
-      <w:r>
-        <w:t>Paralelizam</w:t>
-      </w:r>
-      <w:bookmarkEnd w:id="10"/>
-    </w:p>
-    <w:p/>
-    <w:p>
-      <w:pPr>
-        <w:pStyle w:val="Heading2"/>
-        <w:keepNext w:val="0"/>
-      </w:pPr>
-      <w:bookmarkStart w:id="11" w:name="_Toc133062399"/>
-      <w:r>
-        <w:t>O paralelizmu</w:t>
-      </w:r>
-      <w:bookmarkEnd w:id="11"/>
-    </w:p>
-    <w:p>
-      <w:pPr>
-        <w:pStyle w:val="InfoBlue"/>
-      </w:pPr>
-      <w:r>
-        <w:t>[</w:t>
-      </w:r>
-      <w:r>
-        <w:t>Pišemo o tome šta je paralelizam</w:t>
-      </w:r>
-      <w:r>
-        <w:t>.</w:t>
-      </w:r>
-      <w:r>
-        <w:t xml:space="preserve"> Kako je došlo do njega. Koje su njegove prednosti, a koje mane.</w:t>
-      </w:r>
-      <w:r>
-        <w:t>]</w:t>
-      </w:r>
-    </w:p>
-    <w:p>
-      <w:pPr>
-        <w:pStyle w:val="BodyText"/>
-      </w:pPr>
-    </w:p>
-    <w:p>
-      <w:pPr>
-        <w:pStyle w:val="Heading1"/>
-      </w:pPr>
-      <w:bookmarkStart w:id="12" w:name="_Toc133062400"/>
-      <w:r>
-        <w:t>Java</w:t>
-      </w:r>
-      <w:bookmarkEnd w:id="12"/>
-    </w:p>
-    <w:p/>
-    <w:p>
-      <w:pPr>
-        <w:pStyle w:val="InfoBlue"/>
-      </w:pPr>
-      <w:r>
-        <w:t>[</w:t>
-      </w:r>
-      <w:r>
-        <w:t>Objašnjavamo tehnologiju u kojoj ćemo raditi projekat. Govorimo o verziji koju upotrebljavamo, o tome odakle smo preuzeli instalaciju, o bibliotekama koje smo koristili</w:t>
-      </w:r>
-      <w:r>
-        <w:t>]</w:t>
-      </w:r>
-    </w:p>
-    <w:p>
-      <w:pPr>
-        <w:pStyle w:val="BodyText"/>
-      </w:pPr>
-    </w:p>
-    <w:p>
-      <w:pPr>
-        <w:pStyle w:val="Heading2"/>
-        <w:keepNext w:val="0"/>
-      </w:pPr>
-      <w:bookmarkStart w:id="13" w:name="_Toc133062401"/>
-      <w:r>
-        <w:t>O tehnologiji</w:t>
-      </w:r>
-      <w:bookmarkEnd w:id="13"/>
-      <w:r>
-        <w:t xml:space="preserve"> </w:t>
-      </w:r>
-    </w:p>
-    <w:p/>
-    <w:p>
-      <w:pPr>
-        <w:pStyle w:val="InfoBlue"/>
-      </w:pPr>
-      <w:r>
-        <w:t>[</w:t>
-      </w:r>
-      <w:r>
-        <w:t>bla, bla, bla</w:t>
-      </w:r>
-      <w:r>
-        <w:t>]</w:t>
+        <w:t>[bla, bla, bla]</w:t>
       </w:r>
     </w:p>
     <w:p/>
@@ -1951,7 +2564,6 @@
       </w:pPr>
       <w:bookmarkStart w:id="14" w:name="_Toc133062402"/>
       <w:r>
-        <w:lastRenderedPageBreak/>
         <w:t>Verzije Jave</w:t>
       </w:r>
       <w:bookmarkEnd w:id="14"/>
@@ -2001,10 +2613,7 @@
         <w:pStyle w:val="InfoBlue"/>
       </w:pPr>
       <w:r>
-        <w:t>[bla, bla, bla</w:t>
-      </w:r>
-      <w:r>
-        <w:t>]</w:t>
+        <w:t>[bla, bla, bla]</w:t>
       </w:r>
     </w:p>
     <w:p>
@@ -2070,10 +2679,80 @@
         <w:widowControl/>
       </w:pPr>
       <w:r>
+        <w:t>[O algoritmima sortiranja koji sve postoje]</w:t>
+      </w:r>
+    </w:p>
+    <w:p>
+      <w:pPr>
+        <w:pStyle w:val="BodyText"/>
+      </w:pPr>
+    </w:p>
+    <w:p>
+      <w:pPr>
+        <w:pStyle w:val="Heading2"/>
+      </w:pPr>
+      <w:bookmarkStart w:id="19" w:name="_Toc133062407"/>
+      <w:r>
+        <w:t>Quick sort</w:t>
+      </w:r>
+      <w:bookmarkEnd w:id="19"/>
+    </w:p>
+    <w:p/>
+    <w:p>
+      <w:pPr>
+        <w:pStyle w:val="InfoBlue"/>
+      </w:pPr>
+      <w:r>
+        <w:t>[bla, bla, bla]</w:t>
+      </w:r>
+    </w:p>
+    <w:p/>
+    <w:p>
+      <w:pPr>
+        <w:pStyle w:val="Heading2"/>
+      </w:pPr>
+      <w:bookmarkStart w:id="20" w:name="_Toc133062408"/>
+      <w:r>
+        <w:t>Shell sort</w:t>
+      </w:r>
+      <w:bookmarkEnd w:id="20"/>
+    </w:p>
+    <w:p/>
+    <w:p>
+      <w:pPr>
+        <w:pStyle w:val="InfoBlue"/>
+      </w:pPr>
+      <w:r>
+        <w:t>[bla, bla, bla]</w:t>
+      </w:r>
+    </w:p>
+    <w:p/>
+    <w:p>
+      <w:pPr>
+        <w:pStyle w:val="Heading1"/>
+      </w:pPr>
+      <w:bookmarkStart w:id="21" w:name="_Toc133062409"/>
+      <w:r>
+        <w:t>Paralelizam u algoritmima sortiranja</w:t>
+      </w:r>
+      <w:bookmarkEnd w:id="21"/>
+    </w:p>
+    <w:p/>
+    <w:p>
+      <w:pPr>
+        <w:pStyle w:val="InfoBlue"/>
+      </w:pPr>
+      <w:r>
         <w:t>[</w:t>
       </w:r>
       <w:r>
-        <w:t>O algoritmima sortiranja koji sve postoje</w:t>
+        <w:t>Kako nam se čini</w:t>
+      </w:r>
+      <w:r>
+        <w:t>.</w:t>
+      </w:r>
+      <w:r>
+        <w:t xml:space="preserve"> Ima li potrebe za tim. Jesu li se desila neka velika poboljšanja.</w:t>
       </w:r>
       <w:r>
         <w:t>]</w:t>
@@ -2086,109 +2765,33 @@
     </w:p>
     <w:p>
       <w:pPr>
-        <w:pStyle w:val="Heading2"/>
-      </w:pPr>
-      <w:bookmarkStart w:id="19" w:name="_Toc133062407"/>
-      <w:r>
-        <w:t>Quick sort</w:t>
-      </w:r>
-      <w:bookmarkEnd w:id="19"/>
-    </w:p>
-    <w:p/>
+        <w:pStyle w:val="Heading1"/>
+      </w:pPr>
+      <w:bookmarkStart w:id="22" w:name="_Toc133062410"/>
+      <w:r>
+        <w:t>Paralelizam u Javi</w:t>
+      </w:r>
+      <w:bookmarkEnd w:id="22"/>
+    </w:p>
     <w:p>
       <w:pPr>
         <w:pStyle w:val="InfoBlue"/>
       </w:pPr>
       <w:r>
-        <w:t>[bla, bla, bla]</w:t>
-      </w:r>
-    </w:p>
-    <w:p/>
-    <w:p>
-      <w:pPr>
-        <w:pStyle w:val="Heading2"/>
-      </w:pPr>
-      <w:bookmarkStart w:id="20" w:name="_Toc133062408"/>
-      <w:r>
-        <w:t>Shell sort</w:t>
-      </w:r>
-      <w:bookmarkEnd w:id="20"/>
-    </w:p>
-    <w:p/>
-    <w:p>
-      <w:pPr>
-        <w:pStyle w:val="InfoBlue"/>
-      </w:pPr>
-      <w:r>
-        <w:t>[bla, bla, bla]</w:t>
-      </w:r>
-    </w:p>
-    <w:p/>
-    <w:p>
-      <w:pPr>
-        <w:pStyle w:val="Heading1"/>
-      </w:pPr>
-      <w:bookmarkStart w:id="21" w:name="_Toc133062409"/>
-      <w:r>
-        <w:t>Paralelizam u algoritmima sortiranja</w:t>
-      </w:r>
-      <w:bookmarkEnd w:id="21"/>
-    </w:p>
-    <w:p/>
-    <w:p>
-      <w:pPr>
-        <w:pStyle w:val="InfoBlue"/>
-      </w:pPr>
-      <w:r>
         <w:t>[</w:t>
       </w:r>
       <w:r>
-        <w:t>Kako nam se čini</w:t>
-      </w:r>
-      <w:r>
-        <w:t>.</w:t>
-      </w:r>
-      <w:r>
-        <w:t xml:space="preserve"> Ima li potrebe za tim. Jesu li se desila neka velika poboljšanja.</w:t>
+        <w:t>Da li je moguć? Kako se postiže? Šta dobijamo njime?</w:t>
       </w:r>
       <w:r>
         <w:t>]</w:t>
       </w:r>
     </w:p>
-    <w:p>
-      <w:pPr>
-        <w:pStyle w:val="BodyText"/>
-      </w:pPr>
-    </w:p>
-    <w:p>
-      <w:pPr>
-        <w:pStyle w:val="Heading1"/>
-      </w:pPr>
-      <w:bookmarkStart w:id="22" w:name="_Toc133062410"/>
-      <w:r>
-        <w:t>Paralelizam u Javi</w:t>
-      </w:r>
-      <w:bookmarkEnd w:id="22"/>
-    </w:p>
-    <w:p>
-      <w:pPr>
-        <w:pStyle w:val="InfoBlue"/>
-      </w:pPr>
-      <w:r>
-        <w:t>[</w:t>
-      </w:r>
-      <w:r>
-        <w:t>Da li je moguć? Kako se postiže? Šta dobijamo njime?</w:t>
-      </w:r>
-      <w:r>
-        <w:t>]</w:t>
-      </w:r>
-    </w:p>
     <w:sectPr>
-      <w:headerReference w:type="default" r:id="rId12"/>
-      <w:footerReference w:type="default" r:id="rId13"/>
-      <w:headerReference w:type="first" r:id="rId14"/>
-      <w:footerReference w:type="first" r:id="rId15"/>
+      <w:headerReference w:type="default" r:id="rId15"/>
+      <w:footerReference w:type="default" r:id="rId16"/>
+      <w:headerReference w:type="first" r:id="rId17"/>
+      <w:footerReference w:type="first" r:id="rId18"/>
       <w:pgSz w:w="12240" w:h="15840" w:code="1"/>
       <w:pgMar w:top="1440" w:right="1440" w:bottom="1440" w:left="1440" w:header="720" w:footer="720" w:gutter="0"/>
       <w:cols w:space="720"/>
@@ -2387,7 +2990,7 @@
               <w:rStyle w:val="PageNumber"/>
               <w:noProof/>
             </w:rPr>
-            <w:t>2</w:t>
+            <w:t>6</w:t>
           </w:r>
           <w:r>
             <w:rPr>
@@ -2430,7 +3033,7 @@
               <w:rStyle w:val="PageNumber"/>
               <w:noProof/>
             </w:rPr>
-            <w:t>4</w:t>
+            <w:t>6</w:t>
           </w:r>
           <w:r>
             <w:rPr>
@@ -3335,6 +3938,119 @@
       </w:rPr>
     </w:lvl>
   </w:abstractNum>
+  <w:abstractNum w:abstractNumId="22">
+    <w:nsid w:val="7DCF3745"/>
+    <w:multiLevelType w:val="hybridMultilevel"/>
+    <w:tmpl w:val="254E7226"/>
+    <w:lvl w:ilvl="0" w:tplc="04090001">
+      <w:start w:val="1"/>
+      <w:numFmt w:val="bullet"/>
+      <w:lvlText w:val=""/>
+      <w:lvlJc w:val="left"/>
+      <w:pPr>
+        <w:ind w:left="1440" w:hanging="360"/>
+      </w:pPr>
+      <w:rPr>
+        <w:rFonts w:ascii="Symbol" w:hAnsi="Symbol" w:hint="default"/>
+      </w:rPr>
+    </w:lvl>
+    <w:lvl w:ilvl="1" w:tplc="04090003" w:tentative="1">
+      <w:start w:val="1"/>
+      <w:numFmt w:val="bullet"/>
+      <w:lvlText w:val="o"/>
+      <w:lvlJc w:val="left"/>
+      <w:pPr>
+        <w:ind w:left="2160" w:hanging="360"/>
+      </w:pPr>
+      <w:rPr>
+        <w:rFonts w:ascii="Courier New" w:hAnsi="Courier New" w:cs="Courier New" w:hint="default"/>
+      </w:rPr>
+    </w:lvl>
+    <w:lvl w:ilvl="2" w:tplc="04090005" w:tentative="1">
+      <w:start w:val="1"/>
+      <w:numFmt w:val="bullet"/>
+      <w:lvlText w:val=""/>
+      <w:lvlJc w:val="left"/>
+      <w:pPr>
+        <w:ind w:left="2880" w:hanging="360"/>
+      </w:pPr>
+      <w:rPr>
+        <w:rFonts w:ascii="Wingdings" w:hAnsi="Wingdings" w:hint="default"/>
+      </w:rPr>
+    </w:lvl>
+    <w:lvl w:ilvl="3" w:tplc="04090001" w:tentative="1">
+      <w:start w:val="1"/>
+      <w:numFmt w:val="bullet"/>
+      <w:lvlText w:val=""/>
+      <w:lvlJc w:val="left"/>
+      <w:pPr>
+        <w:ind w:left="3600" w:hanging="360"/>
+      </w:pPr>
+      <w:rPr>
+        <w:rFonts w:ascii="Symbol" w:hAnsi="Symbol" w:hint="default"/>
+      </w:rPr>
+    </w:lvl>
+    <w:lvl w:ilvl="4" w:tplc="04090003" w:tentative="1">
+      <w:start w:val="1"/>
+      <w:numFmt w:val="bullet"/>
+      <w:lvlText w:val="o"/>
+      <w:lvlJc w:val="left"/>
+      <w:pPr>
+        <w:ind w:left="4320" w:hanging="360"/>
+      </w:pPr>
+      <w:rPr>
+        <w:rFonts w:ascii="Courier New" w:hAnsi="Courier New" w:cs="Courier New" w:hint="default"/>
+      </w:rPr>
+    </w:lvl>
+    <w:lvl w:ilvl="5" w:tplc="04090005" w:tentative="1">
+      <w:start w:val="1"/>
+      <w:numFmt w:val="bullet"/>
+      <w:lvlText w:val=""/>
+      <w:lvlJc w:val="left"/>
+      <w:pPr>
+        <w:ind w:left="5040" w:hanging="360"/>
+      </w:pPr>
+      <w:rPr>
+        <w:rFonts w:ascii="Wingdings" w:hAnsi="Wingdings" w:hint="default"/>
+      </w:rPr>
+    </w:lvl>
+    <w:lvl w:ilvl="6" w:tplc="04090001" w:tentative="1">
+      <w:start w:val="1"/>
+      <w:numFmt w:val="bullet"/>
+      <w:lvlText w:val=""/>
+      <w:lvlJc w:val="left"/>
+      <w:pPr>
+        <w:ind w:left="5760" w:hanging="360"/>
+      </w:pPr>
+      <w:rPr>
+        <w:rFonts w:ascii="Symbol" w:hAnsi="Symbol" w:hint="default"/>
+      </w:rPr>
+    </w:lvl>
+    <w:lvl w:ilvl="7" w:tplc="04090003" w:tentative="1">
+      <w:start w:val="1"/>
+      <w:numFmt w:val="bullet"/>
+      <w:lvlText w:val="o"/>
+      <w:lvlJc w:val="left"/>
+      <w:pPr>
+        <w:ind w:left="6480" w:hanging="360"/>
+      </w:pPr>
+      <w:rPr>
+        <w:rFonts w:ascii="Courier New" w:hAnsi="Courier New" w:cs="Courier New" w:hint="default"/>
+      </w:rPr>
+    </w:lvl>
+    <w:lvl w:ilvl="8" w:tplc="04090005" w:tentative="1">
+      <w:start w:val="1"/>
+      <w:numFmt w:val="bullet"/>
+      <w:lvlText w:val=""/>
+      <w:lvlJc w:val="left"/>
+      <w:pPr>
+        <w:ind w:left="7200" w:hanging="360"/>
+      </w:pPr>
+      <w:rPr>
+        <w:rFonts w:ascii="Wingdings" w:hAnsi="Wingdings" w:hint="default"/>
+      </w:rPr>
+    </w:lvl>
+  </w:abstractNum>
   <w:num w:numId="1">
     <w:abstractNumId w:val="0"/>
   </w:num>
@@ -3432,6 +4148,9 @@
   </w:num>
   <w:num w:numId="23">
     <w:abstractNumId w:val="12"/>
+  </w:num>
+  <w:num w:numId="24">
+    <w:abstractNumId w:val="22"/>
   </w:num>
 </w:numbering>
 </file>
@@ -5212,7 +5931,7 @@
 </file>
 
 <file path=customXml/itemProps1.xml><?xml version="1.0" encoding="utf-8"?>
-<ds:datastoreItem xmlns:ds="http://schemas.openxmlformats.org/officeDocument/2006/customXml" ds:itemID="{382633EB-68DE-401C-8A1A-321F30844E5C}">
+<ds:datastoreItem xmlns:ds="http://schemas.openxmlformats.org/officeDocument/2006/customXml" ds:itemID="{7BF28CBA-182C-48E6-BAE7-852312082E94}">
   <ds:schemaRefs>
     <ds:schemaRef ds:uri="http://schemas.openxmlformats.org/officeDocument/2006/bibliography"/>
   </ds:schemaRefs>

</xml_diff>

<commit_message>
Nastavljen rad na dokumentu
</commit_message>
<xml_diff>
--- a/Paralelizam u algoritmima sortiranja - Quick sort i Shell sort.docx
+++ b/Paralelizam u algoritmima sortiranja - Quick sort i Shell sort.docx
@@ -273,6 +273,8 @@
       <w:r>
         <w:fldChar w:fldCharType="separate"/>
       </w:r>
+      <w:bookmarkStart w:id="0" w:name="_GoBack"/>
+      <w:bookmarkEnd w:id="0"/>
       <w:r>
         <w:rPr>
           <w:noProof/>
@@ -310,7 +312,7 @@
         <w:rPr>
           <w:noProof/>
         </w:rPr>
-        <w:instrText xml:space="preserve"> PAGEREF _Toc133062393 \h </w:instrText>
+        <w:instrText xml:space="preserve"> PAGEREF _Toc133406977 \h </w:instrText>
       </w:r>
       <w:r>
         <w:rPr>
@@ -386,7 +388,7 @@
         <w:rPr>
           <w:noProof/>
         </w:rPr>
-        <w:instrText xml:space="preserve"> PAGEREF _Toc133062394 \h </w:instrText>
+        <w:instrText xml:space="preserve"> PAGEREF _Toc133406978 \h </w:instrText>
       </w:r>
       <w:r>
         <w:rPr>
@@ -462,7 +464,7 @@
         <w:rPr>
           <w:noProof/>
         </w:rPr>
-        <w:instrText xml:space="preserve"> PAGEREF _Toc133062395 \h </w:instrText>
+        <w:instrText xml:space="preserve"> PAGEREF _Toc133406979 \h </w:instrText>
       </w:r>
       <w:r>
         <w:rPr>
@@ -538,7 +540,7 @@
         <w:rPr>
           <w:noProof/>
         </w:rPr>
-        <w:instrText xml:space="preserve"> PAGEREF _Toc133062396 \h </w:instrText>
+        <w:instrText xml:space="preserve"> PAGEREF _Toc133406980 \h </w:instrText>
       </w:r>
       <w:r>
         <w:rPr>
@@ -614,7 +616,7 @@
         <w:rPr>
           <w:noProof/>
         </w:rPr>
-        <w:instrText xml:space="preserve"> PAGEREF _Toc133062397 \h </w:instrText>
+        <w:instrText xml:space="preserve"> PAGEREF _Toc133406981 \h </w:instrText>
       </w:r>
       <w:r>
         <w:rPr>
@@ -690,7 +692,7 @@
         <w:rPr>
           <w:noProof/>
         </w:rPr>
-        <w:instrText xml:space="preserve"> PAGEREF _Toc133062398 \h </w:instrText>
+        <w:instrText xml:space="preserve"> PAGEREF _Toc133406982 \h </w:instrText>
       </w:r>
       <w:r>
         <w:rPr>
@@ -748,6 +750,82 @@
         <w:rPr>
           <w:noProof/>
         </w:rPr>
+        <w:t>Razlika između paralelizma i konkurentnosti</w:t>
+      </w:r>
+      <w:r>
+        <w:rPr>
+          <w:noProof/>
+        </w:rPr>
+        <w:tab/>
+      </w:r>
+      <w:r>
+        <w:rPr>
+          <w:noProof/>
+        </w:rPr>
+        <w:fldChar w:fldCharType="begin"/>
+      </w:r>
+      <w:r>
+        <w:rPr>
+          <w:noProof/>
+        </w:rPr>
+        <w:instrText xml:space="preserve"> PAGEREF _Toc133406983 \h </w:instrText>
+      </w:r>
+      <w:r>
+        <w:rPr>
+          <w:noProof/>
+        </w:rPr>
+      </w:r>
+      <w:r>
+        <w:rPr>
+          <w:noProof/>
+        </w:rPr>
+        <w:fldChar w:fldCharType="separate"/>
+      </w:r>
+      <w:r>
+        <w:rPr>
+          <w:noProof/>
+        </w:rPr>
+        <w:t>3</w:t>
+      </w:r>
+      <w:r>
+        <w:rPr>
+          <w:noProof/>
+        </w:rPr>
+        <w:fldChar w:fldCharType="end"/>
+      </w:r>
+    </w:p>
+    <w:p>
+      <w:pPr>
+        <w:pStyle w:val="TOC2"/>
+        <w:tabs>
+          <w:tab w:val="left" w:pos="990"/>
+        </w:tabs>
+        <w:rPr>
+          <w:rFonts w:asciiTheme="minorHAnsi" w:eastAsiaTheme="minorEastAsia" w:hAnsiTheme="minorHAnsi" w:cstheme="minorBidi"/>
+          <w:noProof/>
+          <w:sz w:val="22"/>
+          <w:szCs w:val="22"/>
+        </w:rPr>
+      </w:pPr>
+      <w:r>
+        <w:rPr>
+          <w:noProof/>
+        </w:rPr>
+        <w:t>2.2</w:t>
+      </w:r>
+      <w:r>
+        <w:rPr>
+          <w:rFonts w:asciiTheme="minorHAnsi" w:eastAsiaTheme="minorEastAsia" w:hAnsiTheme="minorHAnsi" w:cstheme="minorBidi"/>
+          <w:noProof/>
+          <w:sz w:val="22"/>
+          <w:szCs w:val="22"/>
+        </w:rPr>
+        <w:tab/>
+      </w:r>
+      <w:r>
+        <w:rPr>
+          <w:noProof/>
+        </w:rPr>
         <w:t>O paralelizmu</w:t>
       </w:r>
       <w:r>
@@ -766,7 +844,7 @@
         <w:rPr>
           <w:noProof/>
         </w:rPr>
-        <w:instrText xml:space="preserve"> PAGEREF _Toc133062399 \h </w:instrText>
+        <w:instrText xml:space="preserve"> PAGEREF _Toc133406984 \h </w:instrText>
       </w:r>
       <w:r>
         <w:rPr>
@@ -783,7 +861,159 @@
         <w:rPr>
           <w:noProof/>
         </w:rPr>
-        <w:t>3</w:t>
+        <w:t>4</w:t>
+      </w:r>
+      <w:r>
+        <w:rPr>
+          <w:noProof/>
+        </w:rPr>
+        <w:fldChar w:fldCharType="end"/>
+      </w:r>
+    </w:p>
+    <w:p>
+      <w:pPr>
+        <w:pStyle w:val="TOC2"/>
+        <w:tabs>
+          <w:tab w:val="left" w:pos="990"/>
+        </w:tabs>
+        <w:rPr>
+          <w:rFonts w:asciiTheme="minorHAnsi" w:eastAsiaTheme="minorEastAsia" w:hAnsiTheme="minorHAnsi" w:cstheme="minorBidi"/>
+          <w:noProof/>
+          <w:sz w:val="22"/>
+          <w:szCs w:val="22"/>
+        </w:rPr>
+      </w:pPr>
+      <w:r>
+        <w:rPr>
+          <w:noProof/>
+        </w:rPr>
+        <w:t>2.3</w:t>
+      </w:r>
+      <w:r>
+        <w:rPr>
+          <w:rFonts w:asciiTheme="minorHAnsi" w:eastAsiaTheme="minorEastAsia" w:hAnsiTheme="minorHAnsi" w:cstheme="minorBidi"/>
+          <w:noProof/>
+          <w:sz w:val="22"/>
+          <w:szCs w:val="22"/>
+        </w:rPr>
+        <w:tab/>
+      </w:r>
+      <w:r>
+        <w:rPr>
+          <w:noProof/>
+        </w:rPr>
+        <w:t>Prednosti paralelizma</w:t>
+      </w:r>
+      <w:r>
+        <w:rPr>
+          <w:noProof/>
+        </w:rPr>
+        <w:tab/>
+      </w:r>
+      <w:r>
+        <w:rPr>
+          <w:noProof/>
+        </w:rPr>
+        <w:fldChar w:fldCharType="begin"/>
+      </w:r>
+      <w:r>
+        <w:rPr>
+          <w:noProof/>
+        </w:rPr>
+        <w:instrText xml:space="preserve"> PAGEREF _Toc133406985 \h </w:instrText>
+      </w:r>
+      <w:r>
+        <w:rPr>
+          <w:noProof/>
+        </w:rPr>
+      </w:r>
+      <w:r>
+        <w:rPr>
+          <w:noProof/>
+        </w:rPr>
+        <w:fldChar w:fldCharType="separate"/>
+      </w:r>
+      <w:r>
+        <w:rPr>
+          <w:noProof/>
+        </w:rPr>
+        <w:t>4</w:t>
+      </w:r>
+      <w:r>
+        <w:rPr>
+          <w:noProof/>
+        </w:rPr>
+        <w:fldChar w:fldCharType="end"/>
+      </w:r>
+    </w:p>
+    <w:p>
+      <w:pPr>
+        <w:pStyle w:val="TOC2"/>
+        <w:tabs>
+          <w:tab w:val="left" w:pos="990"/>
+        </w:tabs>
+        <w:rPr>
+          <w:rFonts w:asciiTheme="minorHAnsi" w:eastAsiaTheme="minorEastAsia" w:hAnsiTheme="minorHAnsi" w:cstheme="minorBidi"/>
+          <w:noProof/>
+          <w:sz w:val="22"/>
+          <w:szCs w:val="22"/>
+        </w:rPr>
+      </w:pPr>
+      <w:r>
+        <w:rPr>
+          <w:noProof/>
+        </w:rPr>
+        <w:t>2.4</w:t>
+      </w:r>
+      <w:r>
+        <w:rPr>
+          <w:rFonts w:asciiTheme="minorHAnsi" w:eastAsiaTheme="minorEastAsia" w:hAnsiTheme="minorHAnsi" w:cstheme="minorBidi"/>
+          <w:noProof/>
+          <w:sz w:val="22"/>
+          <w:szCs w:val="22"/>
+        </w:rPr>
+        <w:tab/>
+      </w:r>
+      <w:r>
+        <w:rPr>
+          <w:noProof/>
+        </w:rPr>
+        <w:t>Nedostaci paralelizma</w:t>
+      </w:r>
+      <w:r>
+        <w:rPr>
+          <w:noProof/>
+        </w:rPr>
+        <w:tab/>
+      </w:r>
+      <w:r>
+        <w:rPr>
+          <w:noProof/>
+        </w:rPr>
+        <w:fldChar w:fldCharType="begin"/>
+      </w:r>
+      <w:r>
+        <w:rPr>
+          <w:noProof/>
+        </w:rPr>
+        <w:instrText xml:space="preserve"> PAGEREF _Toc133406986 \h </w:instrText>
+      </w:r>
+      <w:r>
+        <w:rPr>
+          <w:noProof/>
+        </w:rPr>
+      </w:r>
+      <w:r>
+        <w:rPr>
+          <w:noProof/>
+        </w:rPr>
+        <w:fldChar w:fldCharType="separate"/>
+      </w:r>
+      <w:r>
+        <w:rPr>
+          <w:noProof/>
+        </w:rPr>
+        <w:t>5</w:t>
       </w:r>
       <w:r>
         <w:rPr>
@@ -842,7 +1072,7 @@
         <w:rPr>
           <w:noProof/>
         </w:rPr>
-        <w:instrText xml:space="preserve"> PAGEREF _Toc133062400 \h </w:instrText>
+        <w:instrText xml:space="preserve"> PAGEREF _Toc133406987 \h </w:instrText>
       </w:r>
       <w:r>
         <w:rPr>
@@ -859,7 +1089,7 @@
         <w:rPr>
           <w:noProof/>
         </w:rPr>
-        <w:t>3</w:t>
+        <w:t>5</w:t>
       </w:r>
       <w:r>
         <w:rPr>
@@ -918,7 +1148,7 @@
         <w:rPr>
           <w:noProof/>
         </w:rPr>
-        <w:instrText xml:space="preserve"> PAGEREF _Toc133062401 \h </w:instrText>
+        <w:instrText xml:space="preserve"> PAGEREF _Toc133406988 \h </w:instrText>
       </w:r>
       <w:r>
         <w:rPr>
@@ -935,7 +1165,7 @@
         <w:rPr>
           <w:noProof/>
         </w:rPr>
-        <w:t>3</w:t>
+        <w:t>5</w:t>
       </w:r>
       <w:r>
         <w:rPr>
@@ -994,7 +1224,7 @@
         <w:rPr>
           <w:noProof/>
         </w:rPr>
-        <w:instrText xml:space="preserve"> PAGEREF _Toc133062402 \h </w:instrText>
+        <w:instrText xml:space="preserve"> PAGEREF _Toc133406989 \h </w:instrText>
       </w:r>
       <w:r>
         <w:rPr>
@@ -1011,7 +1241,7 @@
         <w:rPr>
           <w:noProof/>
         </w:rPr>
-        <w:t>4</w:t>
+        <w:t>6</w:t>
       </w:r>
       <w:r>
         <w:rPr>
@@ -1070,7 +1300,7 @@
         <w:rPr>
           <w:noProof/>
         </w:rPr>
-        <w:instrText xml:space="preserve"> PAGEREF _Toc133062403 \h </w:instrText>
+        <w:instrText xml:space="preserve"> PAGEREF _Toc133406990 \h </w:instrText>
       </w:r>
       <w:r>
         <w:rPr>
@@ -1087,7 +1317,7 @@
         <w:rPr>
           <w:noProof/>
         </w:rPr>
-        <w:t>4</w:t>
+        <w:t>6</w:t>
       </w:r>
       <w:r>
         <w:rPr>
@@ -1146,7 +1376,7 @@
         <w:rPr>
           <w:noProof/>
         </w:rPr>
-        <w:instrText xml:space="preserve"> PAGEREF _Toc133062404 \h </w:instrText>
+        <w:instrText xml:space="preserve"> PAGEREF _Toc133406991 \h </w:instrText>
       </w:r>
       <w:r>
         <w:rPr>
@@ -1163,7 +1393,7 @@
         <w:rPr>
           <w:noProof/>
         </w:rPr>
-        <w:t>4</w:t>
+        <w:t>7</w:t>
       </w:r>
       <w:r>
         <w:rPr>
@@ -1222,7 +1452,7 @@
         <w:rPr>
           <w:noProof/>
         </w:rPr>
-        <w:instrText xml:space="preserve"> PAGEREF _Toc133062405 \h </w:instrText>
+        <w:instrText xml:space="preserve"> PAGEREF _Toc133406992 \h </w:instrText>
       </w:r>
       <w:r>
         <w:rPr>
@@ -1239,7 +1469,7 @@
         <w:rPr>
           <w:noProof/>
         </w:rPr>
-        <w:t>4</w:t>
+        <w:t>7</w:t>
       </w:r>
       <w:r>
         <w:rPr>
@@ -1298,7 +1528,7 @@
         <w:rPr>
           <w:noProof/>
         </w:rPr>
-        <w:instrText xml:space="preserve"> PAGEREF _Toc133062406 \h </w:instrText>
+        <w:instrText xml:space="preserve"> PAGEREF _Toc133406993 \h </w:instrText>
       </w:r>
       <w:r>
         <w:rPr>
@@ -1315,7 +1545,7 @@
         <w:rPr>
           <w:noProof/>
         </w:rPr>
-        <w:t>4</w:t>
+        <w:t>7</w:t>
       </w:r>
       <w:r>
         <w:rPr>
@@ -1374,7 +1604,7 @@
         <w:rPr>
           <w:noProof/>
         </w:rPr>
-        <w:instrText xml:space="preserve"> PAGEREF _Toc133062407 \h </w:instrText>
+        <w:instrText xml:space="preserve"> PAGEREF _Toc133406994 \h </w:instrText>
       </w:r>
       <w:r>
         <w:rPr>
@@ -1391,7 +1621,7 @@
         <w:rPr>
           <w:noProof/>
         </w:rPr>
-        <w:t>4</w:t>
+        <w:t>7</w:t>
       </w:r>
       <w:r>
         <w:rPr>
@@ -1450,7 +1680,7 @@
         <w:rPr>
           <w:noProof/>
         </w:rPr>
-        <w:instrText xml:space="preserve"> PAGEREF _Toc133062408 \h </w:instrText>
+        <w:instrText xml:space="preserve"> PAGEREF _Toc133406995 \h </w:instrText>
       </w:r>
       <w:r>
         <w:rPr>
@@ -1467,7 +1697,7 @@
         <w:rPr>
           <w:noProof/>
         </w:rPr>
-        <w:t>4</w:t>
+        <w:t>7</w:t>
       </w:r>
       <w:r>
         <w:rPr>
@@ -1526,7 +1756,7 @@
         <w:rPr>
           <w:noProof/>
         </w:rPr>
-        <w:instrText xml:space="preserve"> PAGEREF _Toc133062409 \h </w:instrText>
+        <w:instrText xml:space="preserve"> PAGEREF _Toc133406996 \h </w:instrText>
       </w:r>
       <w:r>
         <w:rPr>
@@ -1543,7 +1773,7 @@
         <w:rPr>
           <w:noProof/>
         </w:rPr>
-        <w:t>4</w:t>
+        <w:t>7</w:t>
       </w:r>
       <w:r>
         <w:rPr>
@@ -1602,7 +1832,7 @@
         <w:rPr>
           <w:noProof/>
         </w:rPr>
-        <w:instrText xml:space="preserve"> PAGEREF _Toc133062410 \h </w:instrText>
+        <w:instrText xml:space="preserve"> PAGEREF _Toc133406997 \h </w:instrText>
       </w:r>
       <w:r>
         <w:rPr>
@@ -1619,7 +1849,7 @@
         <w:rPr>
           <w:noProof/>
         </w:rPr>
-        <w:t>4</w:t>
+        <w:t>7</w:t>
       </w:r>
       <w:r>
         <w:rPr>
@@ -1638,46 +1868,32 @@
       <w:r>
         <w:br w:type="page"/>
       </w:r>
-      <w:r>
-        <w:lastRenderedPageBreak/>
-        <w:fldChar w:fldCharType="begin"/>
-      </w:r>
-      <w:r>
-        <w:instrText xml:space="preserve"> TITLE  \* MERGEFORMAT </w:instrText>
-      </w:r>
-      <w:r>
-        <w:fldChar w:fldCharType="separate"/>
-      </w:r>
-      <w:r>
-        <w:rPr>
-          <w:szCs w:val="36"/>
-        </w:rPr>
-        <w:t>Paralelizam u algoritmima sortiranja – Quick sort i Shell sort</w:t>
-      </w:r>
-      <w:r>
-        <w:rPr>
-          <w:szCs w:val="36"/>
-        </w:rPr>
-        <w:fldChar w:fldCharType="end"/>
-      </w:r>
-      <w:bookmarkStart w:id="0" w:name="_Toc388081625"/>
-      <w:bookmarkStart w:id="1" w:name="_Toc389027946"/>
+      <w:fldSimple w:instr=" TITLE  \* MERGEFORMAT ">
+        <w:r>
+          <w:rPr>
+            <w:szCs w:val="36"/>
+          </w:rPr>
+          <w:t>Paralelizam u algoritmima sortiranja – Quick sort i Shell sort</w:t>
+        </w:r>
+      </w:fldSimple>
+      <w:bookmarkStart w:id="1" w:name="_Toc388081625"/>
+      <w:bookmarkStart w:id="2" w:name="_Toc389027946"/>
       <w:r>
         <w:t xml:space="preserve"> </w:t>
       </w:r>
-      <w:bookmarkEnd w:id="0"/>
       <w:bookmarkEnd w:id="1"/>
+      <w:bookmarkEnd w:id="2"/>
     </w:p>
     <w:p>
       <w:pPr>
         <w:pStyle w:val="Heading1"/>
         <w:keepNext w:val="0"/>
       </w:pPr>
-      <w:bookmarkStart w:id="2" w:name="_Toc133062393"/>
+      <w:bookmarkStart w:id="3" w:name="_Toc133406977"/>
       <w:r>
         <w:t>Uvod</w:t>
       </w:r>
-      <w:bookmarkEnd w:id="2"/>
+      <w:bookmarkEnd w:id="3"/>
     </w:p>
     <w:p/>
     <w:p>
@@ -1704,11 +1920,11 @@
         <w:pStyle w:val="Heading2"/>
         <w:keepNext w:val="0"/>
       </w:pPr>
-      <w:bookmarkStart w:id="3" w:name="_Toc133062394"/>
+      <w:bookmarkStart w:id="4" w:name="_Toc133406978"/>
       <w:r>
         <w:t>Svrha</w:t>
       </w:r>
-      <w:bookmarkEnd w:id="3"/>
+      <w:bookmarkEnd w:id="4"/>
     </w:p>
     <w:p/>
     <w:p>
@@ -1742,9 +1958,9 @@
         <w:pStyle w:val="Heading2"/>
         <w:keepNext w:val="0"/>
       </w:pPr>
-      <w:bookmarkStart w:id="4" w:name="_Toc456598589"/>
-      <w:bookmarkStart w:id="5" w:name="_Toc456600920"/>
-      <w:bookmarkStart w:id="6" w:name="_Toc133062395"/>
+      <w:bookmarkStart w:id="5" w:name="_Toc456598589"/>
+      <w:bookmarkStart w:id="6" w:name="_Toc456600920"/>
+      <w:bookmarkStart w:id="7" w:name="_Toc133406979"/>
       <w:r>
         <w:t>Definicije</w:t>
       </w:r>
@@ -1754,9 +1970,9 @@
       <w:r>
         <w:t>akronimi i skraćenice</w:t>
       </w:r>
-      <w:bookmarkEnd w:id="4"/>
       <w:bookmarkEnd w:id="5"/>
       <w:bookmarkEnd w:id="6"/>
+      <w:bookmarkEnd w:id="7"/>
     </w:p>
     <w:p/>
     <w:p>
@@ -1776,18 +1992,49 @@
     <w:p>
       <w:pPr>
         <w:pStyle w:val="BodyText"/>
-      </w:pPr>
+        <w:numPr>
+          <w:ilvl w:val="0"/>
+          <w:numId w:val="25"/>
+        </w:numPr>
+      </w:pPr>
+      <w:r>
+        <w:t>JVM</w:t>
+      </w:r>
+      <w:r>
+        <w:t xml:space="preserve"> – Java Virtuelna Mašina</w:t>
+      </w:r>
+    </w:p>
+    <w:p>
+      <w:pPr>
+        <w:pStyle w:val="BodyText"/>
+        <w:numPr>
+          <w:ilvl w:val="0"/>
+          <w:numId w:val="25"/>
+        </w:numPr>
+      </w:pPr>
+      <w:r>
+        <w:t>IDE</w:t>
+      </w:r>
+      <w:r>
+        <w:t xml:space="preserve"> - </w:t>
+      </w:r>
+      <w:r>
+        <w:t>Integrated Development Environment</w:t>
+      </w:r>
+      <w:r>
+        <w:t xml:space="preserve"> (Integrisano razvojno okruženje)</w:t>
+      </w:r>
     </w:p>
     <w:p>
       <w:pPr>
         <w:pStyle w:val="Heading2"/>
         <w:keepNext w:val="0"/>
       </w:pPr>
-      <w:bookmarkStart w:id="7" w:name="_Toc133062396"/>
+      <w:bookmarkStart w:id="8" w:name="_Toc133406980"/>
       <w:r>
         <w:t>Reference</w:t>
       </w:r>
-      <w:bookmarkEnd w:id="7"/>
+      <w:bookmarkEnd w:id="8"/>
     </w:p>
     <w:p/>
     <w:p>
@@ -1865,11 +2112,25 @@
           <w:numId w:val="24"/>
         </w:numPr>
       </w:pPr>
-      <w:r>
-        <w:t>https://www.geeksforgeeks.org/int</w:t>
-      </w:r>
-      <w:r>
-        <w:t>roduction-to-parallel-computing</w:t>
+      <w:hyperlink r:id="rId13" w:history="1">
+        <w:r>
+          <w:rPr>
+            <w:rStyle w:val="Hyperlink"/>
+          </w:rPr>
+          <w:t>https://www.geeksforgeeks.org/introduction-to-parallel-computing</w:t>
+        </w:r>
+      </w:hyperlink>
+    </w:p>
+    <w:p>
+      <w:pPr>
+        <w:pStyle w:val="BodyText"/>
+        <w:numPr>
+          <w:ilvl w:val="0"/>
+          <w:numId w:val="24"/>
+        </w:numPr>
+      </w:pPr>
+      <w:r>
+        <w:t>https://www.javatpoint.com/java-versions</w:t>
       </w:r>
     </w:p>
     <w:p>
@@ -1882,11 +2143,11 @@
         <w:pStyle w:val="Heading2"/>
         <w:keepNext w:val="0"/>
       </w:pPr>
-      <w:bookmarkStart w:id="8" w:name="_Toc133062397"/>
+      <w:bookmarkStart w:id="9" w:name="_Toc133406981"/>
       <w:r>
         <w:t>Pregled</w:t>
       </w:r>
-      <w:bookmarkEnd w:id="8"/>
+      <w:bookmarkEnd w:id="9"/>
     </w:p>
     <w:p/>
     <w:p>
@@ -1914,20 +2175,22 @@
         <w:pStyle w:val="Heading1"/>
         <w:keepNext w:val="0"/>
       </w:pPr>
-      <w:bookmarkStart w:id="9" w:name="_Toc133062398"/>
+      <w:bookmarkStart w:id="10" w:name="_Toc133406982"/>
       <w:r>
         <w:t>Paralelizam</w:t>
       </w:r>
-      <w:bookmarkEnd w:id="9"/>
+      <w:bookmarkEnd w:id="10"/>
     </w:p>
     <w:p/>
     <w:p>
       <w:pPr>
         <w:pStyle w:val="Heading2"/>
       </w:pPr>
+      <w:bookmarkStart w:id="11" w:name="_Toc133406983"/>
       <w:r>
         <w:t>Razlika između paralelizma i konkurentnosti</w:t>
       </w:r>
+      <w:bookmarkEnd w:id="11"/>
     </w:p>
     <w:p>
       <w:pPr>
@@ -1935,10 +2198,7 @@
         <w:ind w:left="0"/>
       </w:pPr>
       <w:r>
-        <w:t xml:space="preserve">Da ne bi došlo do zabune, na samom početku, napravit ćemo razliku između dva pojma, a to su paralelizam i konkurentnost. </w:t>
-      </w:r>
-      <w:r>
-        <w:t>Iako su p</w:t>
+        <w:t>Da ne bi došlo do zabune, na samom početku, napravit ćemo razliku između dva pojma, a to su paralelizam i konkurentnost. Iako su p</w:t>
       </w:r>
       <w:r>
         <w:t xml:space="preserve">aralelizam i konkurentnost povezani, </w:t>
@@ -1973,10 +2233,7 @@
         <w:t xml:space="preserve"> odnosi na sposobnost različitih dijelova sistema </w:t>
       </w:r>
       <w:r>
-        <w:t xml:space="preserve">da </w:t>
-      </w:r>
-      <w:r>
-        <w:t xml:space="preserve">se </w:t>
+        <w:t xml:space="preserve">da se </w:t>
       </w:r>
       <w:r>
         <w:t>izvršavaju nezavisno i istovremeno. Konkurencija je sposobnost programa da istovremeno obrađuje više zadataka ili zahtjeva, bez čekanja da se jedan zadatak završi prije nego što započne drugi. Glavni cilj konkurentnosti je poboljšanje ukupne odzivnosti i efikasnosti sistema.</w:t>
@@ -2008,7 +2265,6 @@
         <w:rPr>
           <w:noProof/>
         </w:rPr>
-        <w:lastRenderedPageBreak/>
         <w:drawing>
           <wp:inline distT="0" distB="0" distL="0" distR="0">
             <wp:extent cx="3123590" cy="1678163"/>
@@ -2025,7 +2281,7 @@
                     <pic:cNvPicPr/>
                   </pic:nvPicPr>
                   <pic:blipFill>
-                    <a:blip r:embed="rId13">
+                    <a:blip r:embed="rId14">
                       <a:extLst>
                         <a:ext uri="{28A0092B-C50C-407E-A947-70E740481C1C}">
                           <a14:useLocalDpi xmlns:a14="http://schemas.microsoft.com/office/drawing/2010/main" val="0"/>
@@ -2089,7 +2345,7 @@
                     <pic:cNvPicPr/>
                   </pic:nvPicPr>
                   <pic:blipFill>
-                    <a:blip r:embed="rId14">
+                    <a:blip r:embed="rId15">
                       <a:extLst>
                         <a:ext uri="{28A0092B-C50C-407E-A947-70E740481C1C}">
                           <a14:useLocalDpi xmlns:a14="http://schemas.microsoft.com/office/drawing/2010/main" val="0"/>
@@ -2131,11 +2387,11 @@
         <w:pStyle w:val="Heading2"/>
         <w:keepNext w:val="0"/>
       </w:pPr>
-      <w:bookmarkStart w:id="10" w:name="_Toc133062399"/>
+      <w:bookmarkStart w:id="12" w:name="_Toc133406984"/>
       <w:r>
         <w:t>O paralelizmu</w:t>
       </w:r>
-      <w:bookmarkEnd w:id="10"/>
+      <w:bookmarkEnd w:id="12"/>
     </w:p>
     <w:p>
       <w:pPr>
@@ -2160,6 +2416,7 @@
     <w:p>
       <w:pPr>
         <w:pStyle w:val="BodyText"/>
+        <w:ind w:left="0"/>
       </w:pPr>
       <w:r>
         <w:t>Termin paralelizam odnosi se na tehnike za ubrzavanje programa izvođenjem nekoliko računanja u isto vrijeme.</w:t>
@@ -2219,13 +2476,16 @@
       <w:pPr>
         <w:pStyle w:val="Heading2"/>
       </w:pPr>
+      <w:bookmarkStart w:id="13" w:name="_Toc133406985"/>
       <w:r>
         <w:t>Prednosti paralelizma</w:t>
       </w:r>
+      <w:bookmarkEnd w:id="13"/>
     </w:p>
     <w:p>
       <w:pPr>
         <w:pStyle w:val="BodyText"/>
+        <w:ind w:left="0"/>
       </w:pPr>
       <w:r>
         <w:t>Prednosti paralelizma uključuj</w:t>
@@ -2237,22 +2497,7 @@
         <w:t xml:space="preserve"> </w:t>
       </w:r>
       <w:r>
-        <w:t>p</w:t>
-      </w:r>
-      <w:r>
-        <w:t>ovećan</w:t>
-      </w:r>
-      <w:r>
-        <w:t>u</w:t>
-      </w:r>
-      <w:r>
-        <w:t xml:space="preserve"> brzin</w:t>
-      </w:r>
-      <w:r>
-        <w:t>u</w:t>
-      </w:r>
-      <w:r>
-        <w:t xml:space="preserve"> i efikasnost</w:t>
+        <w:t>povećanu brzinu i efikasnost</w:t>
       </w:r>
       <w:r>
         <w:t>, poboljšane performanse i skalabilnost računarskih sistema</w:t>
@@ -2273,6 +2518,7 @@
     <w:p>
       <w:pPr>
         <w:pStyle w:val="BodyText"/>
+        <w:ind w:left="0"/>
       </w:pPr>
       <w:r>
         <w:rPr>
@@ -2290,263 +2536,399 @@
         <w:t xml:space="preserve">, što može značajno povećati brzinu i efikasnost </w:t>
       </w:r>
       <w:r>
-        <w:t>obrade</w:t>
+        <w:t xml:space="preserve">obrade </w:t>
+      </w:r>
+      <w:r>
+        <w:t>zadataka</w:t>
+      </w:r>
+      <w:r>
+        <w:t>.</w:t>
+      </w:r>
+    </w:p>
+    <w:p>
+      <w:pPr>
+        <w:pStyle w:val="BodyText"/>
+        <w:ind w:left="0"/>
+      </w:pPr>
+      <w:r>
+        <w:rPr>
+          <w:i/>
+        </w:rPr>
+        <w:t>Poboljšane performanse i skalabilnost</w:t>
+      </w:r>
+      <w:r>
+        <w:t>: Paralelizam može poboljšati performanse i skalabilnost računarskih sistema, čineći mogućim rukovanje većim i složenijim</w:t>
+      </w:r>
+      <w:r>
+        <w:t xml:space="preserve"> zadacima i skupovima podataka.</w:t>
+      </w:r>
+    </w:p>
+    <w:p>
+      <w:pPr>
+        <w:pStyle w:val="BodyText"/>
+        <w:ind w:left="0"/>
+      </w:pPr>
+      <w:r>
+        <w:rPr>
+          <w:i/>
+        </w:rPr>
+        <w:t>Uštede troškova:</w:t>
+      </w:r>
+      <w:r>
+        <w:t xml:space="preserve"> Korištenjem paralelne obrade za poboljšanje efikasnosti obrade, organizacije mogu potencijalno uštedjeti na troškovima hardvera, energije i ukupnih troš</w:t>
+      </w:r>
+      <w:r>
+        <w:t>kova računarske infrastrukture.</w:t>
+      </w:r>
+    </w:p>
+    <w:p>
+      <w:pPr>
+        <w:pStyle w:val="BodyText"/>
+        <w:ind w:left="0"/>
+      </w:pPr>
+      <w:r>
+        <w:rPr>
+          <w:i/>
+        </w:rPr>
+        <w:lastRenderedPageBreak/>
+        <w:t>Veća fleksibilnost</w:t>
+      </w:r>
+      <w:r>
+        <w:t>: Paralelizam može pružiti veću fleksibilnost u smislu načina na koji se računski resursi dodjeljuju i koriste, omogućavajući organizacijama da prilagode resurse obrade prema pot</w:t>
+      </w:r>
+      <w:r>
+        <w:t>rebi kako bi zadovoljili</w:t>
+      </w:r>
+      <w:r>
+        <w:t xml:space="preserve"> promjenjive zahtjeve</w:t>
+      </w:r>
+      <w:r>
+        <w:t>.</w:t>
+      </w:r>
+    </w:p>
+    <w:p>
+      <w:pPr>
+        <w:pStyle w:val="BodyText"/>
+        <w:ind w:left="0"/>
+      </w:pPr>
+      <w:r>
+        <w:rPr>
+          <w:i/>
+        </w:rPr>
+        <w:t>Poboljšana tolerancija grešaka</w:t>
+      </w:r>
+      <w:r>
+        <w:t>: Korištenjem redundan</w:t>
+      </w:r>
+      <w:r>
+        <w:t>tnosti</w:t>
+      </w:r>
+      <w:r>
+        <w:t xml:space="preserve"> i mehanizama za pronalazak</w:t>
+      </w:r>
+      <w:r>
+        <w:t xml:space="preserve"> greške, paralelizam može poboljšati toleranciju grešaka i pouzdanost računarskih sistema, smanjujući rizik od kvarova sistema i zastoja.</w:t>
+      </w:r>
+    </w:p>
+    <w:p>
+      <w:pPr>
+        <w:pStyle w:val="BodyText"/>
+        <w:ind w:left="0"/>
+      </w:pPr>
+      <w:r>
+        <w:rPr>
+          <w:i/>
+        </w:rPr>
+        <w:t>Bolje korištenje resursa</w:t>
+      </w:r>
+      <w:r>
+        <w:t>: Paral</w:t>
+      </w:r>
+      <w:r>
+        <w:t>elizam omogućava efikasno korišt</w:t>
+      </w:r>
+      <w:r>
+        <w:t xml:space="preserve">enje dostupnih računarskih resursa omogućavajući istovremeno pokretanje više procesa, smanjujući vreme mirovanja i poboljšavajući ukupnu iskorišćenost </w:t>
+      </w:r>
+      <w:r>
+        <w:t>sistema.</w:t>
+      </w:r>
+    </w:p>
+    <w:p>
+      <w:pPr>
+        <w:pStyle w:val="BodyText"/>
+        <w:ind w:left="0"/>
+      </w:pPr>
+      <w:r>
+        <w:rPr>
+          <w:i/>
+        </w:rPr>
+        <w:t>Poboljšana produktivnost</w:t>
+      </w:r>
+      <w:r>
+        <w:t>: Smanjenjem vremena obrade i povećanjem efikasnosti računarskih sistema, paralelizam može omogućiti organizacijama da obavljaju zadatke brže i efikasnije, povećavaj</w:t>
+      </w:r>
+      <w:r>
+        <w:t>ući produktivnost i propusnost.</w:t>
+      </w:r>
+    </w:p>
+    <w:p>
+      <w:pPr>
+        <w:pStyle w:val="BodyText"/>
+        <w:ind w:left="0"/>
+      </w:pPr>
+      <w:r>
+        <w:rPr>
+          <w:i/>
+        </w:rPr>
+        <w:t>Brža inovacija</w:t>
+      </w:r>
+      <w:r>
+        <w:t>: Paralelizam može omogućiti bržu inovaciju omogućavajući istraživačima i programerima da obrađuju velike skupove podataka i izvode složene simulacije brže i efikasnije, što dovodi do bržih uvida i otkrića.</w:t>
+      </w:r>
+    </w:p>
+    <w:p>
+      <w:pPr>
+        <w:pStyle w:val="BodyText"/>
+      </w:pPr>
+    </w:p>
+    <w:p>
+      <w:pPr>
+        <w:pStyle w:val="Heading2"/>
+      </w:pPr>
+      <w:bookmarkStart w:id="14" w:name="_Toc133406986"/>
+      <w:r>
+        <w:t>Nedostaci paralelizma</w:t>
+      </w:r>
+      <w:bookmarkEnd w:id="14"/>
+    </w:p>
+    <w:p>
+      <w:pPr>
+        <w:pStyle w:val="BodyText"/>
+        <w:ind w:left="0"/>
+      </w:pPr>
+      <w:r>
+        <w:t>Jedan od ključnih problema sa paralelizmom je pitanje upravljanja i koordinacije različitih paralelnih procesa kako bi se osiguralo da oni rade zajedno efikasno i bez sukoba. Ovo može biti posebno izazovno u distribuiranim računarskim sistemima, gde se procesi mogu izvoditi na različitim mašinama povezanim mrežom.</w:t>
+      </w:r>
+    </w:p>
+    <w:p>
+      <w:pPr>
+        <w:pStyle w:val="BodyText"/>
+        <w:ind w:left="0"/>
+      </w:pPr>
+      <w:r>
+        <w:t>Drugi ključni problem je pitanje balansiranja opterećenja, koje uključuje ravnomjernu raspodjelu radnog opterećenja na različite procesorske jedinice kako bi se osiguralo da nijedna jedinica ne miruje dok su druge preopterećene. Balansiranje opterećenja može biti posebno izazovno kada je radno opterećenje dinamično i nepredvidivo, jer može zahtijevati stalno prilagođavanje distribucije zadataka na osnovu promjenjivog radnog opterećenja.</w:t>
+      </w:r>
+    </w:p>
+    <w:p>
+      <w:pPr>
+        <w:pStyle w:val="BodyText"/>
+        <w:ind w:left="0"/>
+      </w:pPr>
+      <w:r>
+        <w:t>Ostala pitanja vezana uz paralelizam uključuju potrebu za efikasnom komunikacijom i sinhronizacijom između paralelnih procesa, osiguravajući da se podaci pravilno dijele i ažuriraju između procesa i rješavanje potencijalnih uvjeta utrke, zastoja i drugih problema povezanih s konkurentnošću.</w:t>
+      </w:r>
+    </w:p>
+    <w:p>
+      <w:pPr>
+        <w:pStyle w:val="BodyText"/>
+        <w:ind w:left="0"/>
+      </w:pPr>
+      <w:r>
+        <w:t>Ključni problem paralelizma je smanjenje ovisnosti podataka kako bi se mogli izvoditi proračuni na nezavisnim računskim jedinicama uz minimalnu komunikaciju između njih. U tu svrhu, čak može biti prednost da se isto izračuna dva puta na različitim jedinicama</w:t>
+      </w:r>
+    </w:p>
+    <w:p>
+      <w:pPr>
+        <w:pStyle w:val="BodyText"/>
+      </w:pPr>
+    </w:p>
+    <w:p>
+      <w:pPr>
+        <w:pStyle w:val="Heading1"/>
+      </w:pPr>
+      <w:bookmarkStart w:id="15" w:name="_Toc133406987"/>
+      <w:r>
+        <w:t>Java</w:t>
+      </w:r>
+      <w:bookmarkEnd w:id="15"/>
+    </w:p>
+    <w:p/>
+    <w:p>
+      <w:pPr>
+        <w:pStyle w:val="InfoBlue"/>
+      </w:pPr>
+      <w:r>
+        <w:t>[Objašnjavamo tehnologiju u kojoj ćemo raditi projekat. Govorimo o verziji koju upotrebljavamo, o tome odakle smo preuzeli instalaciju, o bibliotekama koje smo koristili]</w:t>
+      </w:r>
+    </w:p>
+    <w:p>
+      <w:pPr>
+        <w:pStyle w:val="BodyText"/>
+        <w:ind w:left="0"/>
+      </w:pPr>
+      <w:r>
+        <w:t>Java je objektno orijentisani programski jezik visokog nivoa</w:t>
+      </w:r>
+      <w:r>
+        <w:t>,</w:t>
+      </w:r>
+      <w:r>
+        <w:t xml:space="preserve"> koji je prvi put </w:t>
+      </w:r>
+      <w:r>
+        <w:t xml:space="preserve">objavio Sun Microsystems 1995. Danas je </w:t>
+      </w:r>
+      <w:r>
+        <w:t xml:space="preserve">u vlasništvu Oracle </w:t>
+      </w:r>
+      <w:r>
+        <w:t>kompanije.</w:t>
+      </w:r>
+      <w:r>
+        <w:t xml:space="preserve"> Dizajniran je</w:t>
+      </w:r>
+      <w:r>
+        <w:t xml:space="preserve"> tako</w:t>
+      </w:r>
+      <w:r>
+        <w:t xml:space="preserve"> da bude nezavisan od platforme, što znači da se Java kod može kompajlirati i pokrenuti na bilo kojoj platformi koja ima Java virtuelnu mašinu (JVM), što ga čini veoma prenosivim.</w:t>
       </w:r>
       <w:r>
         <w:t xml:space="preserve"> </w:t>
       </w:r>
-      <w:r>
-        <w:t>zadataka</w:t>
-      </w:r>
-      <w:r>
-        <w:t>.</w:t>
-      </w:r>
-      <w:bookmarkStart w:id="11" w:name="_GoBack"/>
-      <w:bookmarkEnd w:id="11"/>
-    </w:p>
-    <w:p>
-      <w:pPr>
-        <w:pStyle w:val="BodyText"/>
-      </w:pPr>
-      <w:r>
-        <w:rPr>
-          <w:i/>
-        </w:rPr>
-        <w:t>Poboljšane performanse i skalabilnost</w:t>
-      </w:r>
-      <w:r>
-        <w:t>: Paralelizam može poboljšati performanse i skalabilnost računarskih sistema, čineći mogućim rukovanje većim i složenijim</w:t>
-      </w:r>
-      <w:r>
-        <w:t xml:space="preserve"> zadacima i skupovima podataka.</w:t>
-      </w:r>
-    </w:p>
-    <w:p>
-      <w:pPr>
-        <w:pStyle w:val="BodyText"/>
-      </w:pPr>
-      <w:r>
-        <w:rPr>
-          <w:i/>
-        </w:rPr>
-        <w:t>Uštede troškova:</w:t>
-      </w:r>
-      <w:r>
-        <w:t xml:space="preserve"> Korištenjem paralelne obrade za poboljšanje efikasnosti obrade, organizacije mogu potencijalno uštedjeti na troškovima hardvera, energije i ukupnih troš</w:t>
-      </w:r>
-      <w:r>
-        <w:t>kova računarske infrastrukture.</w:t>
-      </w:r>
-    </w:p>
-    <w:p>
-      <w:pPr>
-        <w:pStyle w:val="BodyText"/>
-      </w:pPr>
-      <w:r>
-        <w:rPr>
-          <w:i/>
-        </w:rPr>
-        <w:t>Veća fleksibilnost</w:t>
-      </w:r>
-      <w:r>
-        <w:t>: Paralelizam može pružiti veću fleksibilnost u smislu načina na koji se računski resursi dodjeljuju i koriste, omogućavajući organizacijama da prilagode resurse obrade prema pot</w:t>
-      </w:r>
-      <w:r>
-        <w:t>rebi kako bi zadovoljili</w:t>
-      </w:r>
-      <w:r>
-        <w:t xml:space="preserve"> promjenjive zahtjeve</w:t>
-      </w:r>
-      <w:r>
-        <w:t>.</w:t>
-      </w:r>
-    </w:p>
-    <w:p>
-      <w:pPr>
-        <w:pStyle w:val="BodyText"/>
-      </w:pPr>
-      <w:r>
-        <w:rPr>
-          <w:i/>
-        </w:rPr>
-        <w:lastRenderedPageBreak/>
-        <w:t>Poboljšana tolerancija grešaka</w:t>
-      </w:r>
-      <w:r>
-        <w:t>: Korištenjem redundan</w:t>
-      </w:r>
-      <w:r>
-        <w:t>tnosti</w:t>
-      </w:r>
-      <w:r>
-        <w:t xml:space="preserve"> i mehanizama za pronalazak</w:t>
-      </w:r>
-      <w:r>
-        <w:t xml:space="preserve"> greške, paralelizam može poboljšati toleranciju grešaka i pouzdanost računarskih sistema, smanjujući rizik od kvarova sistema i zastoja.</w:t>
-      </w:r>
-    </w:p>
-    <w:p>
-      <w:pPr>
-        <w:pStyle w:val="BodyText"/>
-      </w:pPr>
-      <w:r>
-        <w:rPr>
-          <w:i/>
-        </w:rPr>
-        <w:t>Bolje koriš</w:t>
-      </w:r>
-      <w:r>
-        <w:rPr>
-          <w:i/>
-        </w:rPr>
-        <w:t>t</w:t>
-      </w:r>
-      <w:r>
-        <w:rPr>
-          <w:i/>
-        </w:rPr>
-        <w:t>enje resursa</w:t>
-      </w:r>
-      <w:r>
-        <w:t>: Paral</w:t>
-      </w:r>
-      <w:r>
-        <w:t>elizam omogućava efikasno korišt</w:t>
-      </w:r>
-      <w:r>
-        <w:t xml:space="preserve">enje dostupnih računarskih resursa omogućavajući istovremeno pokretanje više procesa, smanjujući vreme mirovanja i poboljšavajući ukupnu iskorišćenost </w:t>
-      </w:r>
-      <w:r>
-        <w:t>sistema.</w:t>
-      </w:r>
-    </w:p>
-    <w:p>
-      <w:pPr>
-        <w:pStyle w:val="BodyText"/>
-      </w:pPr>
-      <w:r>
-        <w:rPr>
-          <w:i/>
-        </w:rPr>
-        <w:t>Poboljšana produktivnost</w:t>
-      </w:r>
-      <w:r>
-        <w:t>: Smanjenjem vremena obrade i povećanjem efikasnosti računarskih sistema, paralelizam može omogućiti organizacijama da obavljaju zadatke brže i efikasnije, povećavaj</w:t>
-      </w:r>
-      <w:r>
-        <w:t>ući produktivnost i propusnost.</w:t>
-      </w:r>
-    </w:p>
-    <w:p>
-      <w:pPr>
-        <w:pStyle w:val="BodyText"/>
-      </w:pPr>
-      <w:r>
-        <w:rPr>
-          <w:i/>
-        </w:rPr>
-        <w:t>Brža inovacija</w:t>
-      </w:r>
-      <w:r>
-        <w:t>: Paralelizam može omogućiti bržu inovaciju omogućavajući istraživačima i programerima da obrađuju velike skupove podataka i izvode složene simulacije brže i efikasnije, što dovodi do bržih uvida i otkrića.</w:t>
-      </w:r>
-    </w:p>
-    <w:p>
-      <w:pPr>
-        <w:pStyle w:val="BodyText"/>
-      </w:pPr>
-    </w:p>
-    <w:p>
-      <w:pPr>
-        <w:pStyle w:val="Heading2"/>
-      </w:pPr>
-      <w:r>
-        <w:t>Nedostaci paralelizma</w:t>
-      </w:r>
-    </w:p>
-    <w:p>
-      <w:pPr>
-        <w:pStyle w:val="BodyText"/>
-      </w:pPr>
-      <w:r>
-        <w:t xml:space="preserve">Jedan od ključnih problema sa paralelizmom je pitanje upravljanja i koordinacije različitih paralelnih procesa kako bi se osiguralo da oni rade zajedno efikasno i bez sukoba. Ovo može biti posebno izazovno u distribuiranim računarskim sistemima, gde se procesi mogu izvoditi na različitim </w:t>
-      </w:r>
-      <w:r>
-        <w:t>mašinama povezanim mrežom.</w:t>
-      </w:r>
-    </w:p>
-    <w:p>
-      <w:pPr>
-        <w:pStyle w:val="BodyText"/>
-      </w:pPr>
-      <w:r>
-        <w:t>Drugi ključni problem je pitanje balansiranja opterećenja, koje uključuje ravnomjernu raspodjelu radnog opterećenja na različite procesorske jedinice kako bi se osiguralo da nijedna jedinica ne miruje dok su druge preopterećene. Balansiranje opterećenja može biti posebno izazovno kada je radno opterećenje dinamično i nepredvidivo, jer može zahtijevati stalno prilagođavanje distribucije zadataka na osnovu p</w:t>
-      </w:r>
-      <w:r>
-        <w:t>romjenjivog radnog opterećenja.</w:t>
-      </w:r>
-    </w:p>
-    <w:p>
-      <w:pPr>
-        <w:pStyle w:val="BodyText"/>
-      </w:pPr>
-      <w:r>
-        <w:t>Ostala pitanja vezana uz paralelizam uključuju potrebu za efikasnom komunikacijom i sinhronizacijom između paralelnih procesa, osiguravajući da se podaci pravilno dijele i ažuriraju između procesa i rješavanje potencijalnih uvjeta utrke, zastoja i drugih problema povezanih s konkurentnošću.</w:t>
-      </w:r>
-    </w:p>
-    <w:p>
-      <w:pPr>
-        <w:pStyle w:val="BodyText"/>
-      </w:pPr>
-      <w:r>
-        <w:t>Ključni problem paralelizma je smanjenje ovisnosti podataka kako bi se mogli izvoditi proračuni na nezavisnim računskim jedinicama uz minimalnu komunikaciju između njih. U tu svrhu, čak može biti prednost da se isto izračuna dva puta na različitim jedinicama</w:t>
-      </w:r>
-    </w:p>
-    <w:p>
-      <w:pPr>
-        <w:pStyle w:val="BodyText"/>
-      </w:pPr>
-    </w:p>
-    <w:p>
-      <w:pPr>
-        <w:pStyle w:val="Heading1"/>
-      </w:pPr>
-      <w:bookmarkStart w:id="12" w:name="_Toc133062400"/>
-      <w:r>
-        <w:t>Java</w:t>
-      </w:r>
-      <w:bookmarkEnd w:id="12"/>
-    </w:p>
-    <w:p/>
-    <w:p>
-      <w:pPr>
-        <w:pStyle w:val="InfoBlue"/>
-      </w:pPr>
-      <w:r>
-        <w:t>[Objašnjavamo tehnologiju u kojoj ćemo raditi projekat. Govorimo o verziji koju upotrebljavamo, o tome odakle smo preuzeli instalaciju, o bibliotekama koje smo koristili]</w:t>
-      </w:r>
-    </w:p>
-    <w:p>
-      <w:pPr>
-        <w:pStyle w:val="BodyText"/>
-      </w:pPr>
     </w:p>
     <w:p>
       <w:pPr>
         <w:pStyle w:val="Heading2"/>
         <w:keepNext w:val="0"/>
       </w:pPr>
-      <w:bookmarkStart w:id="13" w:name="_Toc133062401"/>
+      <w:bookmarkStart w:id="16" w:name="_Toc133406988"/>
       <w:r>
         <w:t>O tehnologiji</w:t>
       </w:r>
-      <w:bookmarkEnd w:id="13"/>
+      <w:bookmarkEnd w:id="16"/>
       <w:r>
         <w:t xml:space="preserve"> </w:t>
       </w:r>
     </w:p>
     <w:p/>
     <w:p>
+      <w:r>
+        <w:t>Spomenut ćemo neke od ključnih karakteristika Java programskog jezika.</w:t>
+      </w:r>
+    </w:p>
+    <w:p>
+      <w:r>
+        <w:t>Jav</w:t>
+      </w:r>
+      <w:r>
+        <w:t>a je potpuno objektno orijentisa</w:t>
+      </w:r>
+      <w:r>
+        <w:t>ni programski jezik, što znači da se svo programiranje vrši korištenjem objekata i klasa.</w:t>
+      </w:r>
+      <w:r>
+        <w:t xml:space="preserve"> Java posjeduje ugrađen Garbage Collector, koji</w:t>
+      </w:r>
+      <w:r>
+        <w:t xml:space="preserve"> koristi automatsko upravljanje memorijom, što olakšava upravljanje memorijom i smanjuje rizik od curenja memorije.</w:t>
+      </w:r>
+      <w:r>
+        <w:t xml:space="preserve"> Već smo spomenuli da je Java nezavisna od platforme, pa se </w:t>
+      </w:r>
+      <w:r>
+        <w:t>Java kod kompajlira u bajt kod, koji se može pokrenuti na bilo kojoj platformi koja ima instaliranu Java virtuelnu mašinu (JVM), bez obzira na osnovni hardver ili operativni sistem.</w:t>
+      </w:r>
+      <w:r>
+        <w:t xml:space="preserve"> </w:t>
+      </w:r>
+      <w:r>
+        <w:t>Java ima ugrađenu podršku za višenitnost, koja omogućava da se više niti izvršava istovremeno i asinhrono.</w:t>
+      </w:r>
+      <w:r>
+        <w:t xml:space="preserve"> </w:t>
+      </w:r>
+      <w:r>
+        <w:t>Java ima snažan sigurnosni model koji uključuje funkcije kao što su provjera bajt koda i sandboxing za zaštitu od zlonamjernog koda.</w:t>
+      </w:r>
+      <w:r>
+        <w:t xml:space="preserve"> </w:t>
+      </w:r>
+      <w:r>
+        <w:t xml:space="preserve">Java </w:t>
+      </w:r>
+      <w:r>
+        <w:t xml:space="preserve">programski jezik </w:t>
+      </w:r>
+      <w:r>
+        <w:t xml:space="preserve">ima </w:t>
+      </w:r>
+      <w:r>
+        <w:t>veoma dobre</w:t>
+      </w:r>
+      <w:r>
+        <w:t xml:space="preserve"> mogućnosti rukovanja izuzecima, koje olakšavaju pisanje koda koji može rukovati </w:t>
+      </w:r>
+      <w:r>
+        <w:lastRenderedPageBreak/>
+        <w:t xml:space="preserve">neočekivanim greškama ili izuzecima na </w:t>
+      </w:r>
+      <w:r>
+        <w:t>zadovoljavajući</w:t>
+      </w:r>
+      <w:r>
+        <w:t xml:space="preserve"> način.</w:t>
+      </w:r>
+      <w:r>
+        <w:t xml:space="preserve"> </w:t>
+      </w:r>
+      <w:r>
+        <w:t>Java ima mnogo popularnih IDE-a</w:t>
+      </w:r>
+      <w:r>
+        <w:t xml:space="preserve"> (</w:t>
+      </w:r>
+      <w:r>
+        <w:t>Integrisano razvojno okruženje</w:t>
+      </w:r>
+      <w:r>
+        <w:t>)</w:t>
+      </w:r>
+      <w:r>
+        <w:t xml:space="preserve"> kao što su Eclipse, IntelliJ IDEA i NetBeans koji pružaju funkcije kao što su dovršavanje koda, otklanjanje grešaka i refaktorisanje, što olakšava razvoj Java aplikacija.</w:t>
+      </w:r>
+    </w:p>
+    <w:p/>
+    <w:p>
+      <w:r>
+        <w:t>Java se široko koristi u raznim aplikacijama, uključujući web razvoj, razvoj mobilnih aplikacija, razvoj poslovnog softvera i naučno računarstvo. Ima veliku i aktivnu zajednicu programera i korisnika, što je</w:t>
+      </w:r>
+      <w:r>
+        <w:t xml:space="preserve"> doprinijelo razvoju bogatog </w:t>
+      </w:r>
+      <w:r>
+        <w:t xml:space="preserve">sistema biblioteka, </w:t>
+      </w:r>
+      <w:r>
+        <w:t>frajmvorka</w:t>
+      </w:r>
+      <w:r>
+        <w:t xml:space="preserve"> i alata.</w:t>
+      </w:r>
+    </w:p>
+    <w:p>
+      <w:pPr>
+        <w:pStyle w:val="Heading2"/>
+      </w:pPr>
+      <w:bookmarkStart w:id="17" w:name="_Toc133406989"/>
+      <w:r>
+        <w:t>Verzije Jave</w:t>
+      </w:r>
+      <w:bookmarkEnd w:id="17"/>
+    </w:p>
+    <w:p/>
+    <w:p>
       <w:pPr>
         <w:pStyle w:val="InfoBlue"/>
       </w:pPr>
@@ -2554,58 +2936,274 @@
         <w:t>[bla, bla, bla]</w:t>
       </w:r>
     </w:p>
+    <w:p>
+      <w:pPr>
+        <w:pStyle w:val="BodyText"/>
+        <w:ind w:left="0"/>
+      </w:pPr>
+      <w:r>
+        <w:t xml:space="preserve">Java je imala </w:t>
+      </w:r>
+      <w:r>
+        <w:t>zavidan broj</w:t>
+      </w:r>
+      <w:r>
+        <w:t xml:space="preserve"> verzija i izdanja od svog prvog </w:t>
+      </w:r>
+      <w:r>
+        <w:t>izlaska</w:t>
+      </w:r>
+      <w:r>
+        <w:t xml:space="preserve"> 1995.</w:t>
+      </w:r>
+      <w:r>
+        <w:t xml:space="preserve"> godine. U nastavku smo nabrojali</w:t>
+      </w:r>
+      <w:r>
+        <w:t xml:space="preserve"> </w:t>
+      </w:r>
+      <w:r>
+        <w:t>neka</w:t>
+      </w:r>
+      <w:r>
+        <w:t xml:space="preserve"> od glavnih Java</w:t>
+      </w:r>
+      <w:r>
+        <w:t>inih</w:t>
+      </w:r>
+      <w:r>
+        <w:t xml:space="preserve"> izdanja:</w:t>
+      </w:r>
+    </w:p>
+    <w:p>
+      <w:pPr>
+        <w:pStyle w:val="BodyText"/>
+      </w:pPr>
+      <w:r>
+        <w:t>Java 1.0: Prvo stabilno izdanje Ja</w:t>
+      </w:r>
+      <w:r>
+        <w:t>ve, predstavljeno 1996. godine.</w:t>
+      </w:r>
+    </w:p>
+    <w:p>
+      <w:pPr>
+        <w:pStyle w:val="BodyText"/>
+      </w:pPr>
+      <w:r>
+        <w:t>Java 1.1: Uvedeno 1997. godine, ovo izdanje je dodalo podršku z</w:t>
+      </w:r>
+      <w:r>
+        <w:t>a unutrašnje klase i JavaBeans.</w:t>
+      </w:r>
+    </w:p>
+    <w:p>
+      <w:pPr>
+        <w:pStyle w:val="BodyText"/>
+      </w:pPr>
+      <w:r>
+        <w:t>Java 1.2 (takođe poznat kao Java 2): Uvedeno 1998. godine, ovo izdanje je dodalo podršku za Swing GUI alat, Java imena i interfejs imenika (JNDI) i Java Foundation Cla</w:t>
+      </w:r>
+      <w:r>
+        <w:t>sses (JFC).</w:t>
+      </w:r>
+    </w:p>
+    <w:p>
+      <w:pPr>
+        <w:pStyle w:val="BodyText"/>
+      </w:pPr>
+      <w:r>
+        <w:t>Java 1.3: Objavljena 2000. godine, ova verzija je uvela Java Soun</w:t>
+      </w:r>
+      <w:r>
+        <w:t>d API i podršku za HotSpot JVM.</w:t>
+      </w:r>
+    </w:p>
+    <w:p>
+      <w:pPr>
+        <w:pStyle w:val="BodyText"/>
+      </w:pPr>
+      <w:r>
+        <w:t>Java 1.4: Objavljena 2002. godine, ova verzija je uvela Java Native Interface (JNI), XML obradu sa JAXP-om i regul</w:t>
+      </w:r>
+      <w:r>
+        <w:t>arne izraze sa Java.util.regex.</w:t>
+      </w:r>
+    </w:p>
+    <w:p>
+      <w:pPr>
+        <w:pStyle w:val="BodyText"/>
+      </w:pPr>
+      <w:r>
+        <w:t>Java 5 (takođe poznat kao Java 1.5): Objavljeno 2004. godine, ovo izdanje je dodalo podršku za generičke karakte</w:t>
+      </w:r>
+      <w:r>
+        <w:t>ristike, napomene i autoboxing.</w:t>
+      </w:r>
+    </w:p>
+    <w:p>
+      <w:pPr>
+        <w:pStyle w:val="BodyText"/>
+      </w:pPr>
+      <w:r>
+        <w:t>Java 6 (takođe poznat kao Java 1.6): Objavljeno 2006. godine, ovo izdanje je uvelo poboljšanja Java virtuelne mašine (JVM), uključujući podršku za dinami</w:t>
+      </w:r>
+      <w:r>
+        <w:t>čke jezike i Java Compiler API.</w:t>
+      </w:r>
+    </w:p>
+    <w:p>
+      <w:pPr>
+        <w:pStyle w:val="BodyText"/>
+      </w:pPr>
+      <w:r>
+        <w:t>Java 7: Objavljena 2011. godine, ova verzija je uvela naredbu try-with-resources, naredbe višestrukog hvatanja i podršk</w:t>
+      </w:r>
+      <w:r>
+        <w:t>u za nizove u naredbama switch.</w:t>
+      </w:r>
+    </w:p>
+    <w:p>
+      <w:pPr>
+        <w:pStyle w:val="BodyText"/>
+      </w:pPr>
+      <w:r>
+        <w:t>Java 8: Objavljeno 2014. godine, ovo izdanje je dodalo podršku za lambda izra</w:t>
+      </w:r>
+      <w:r>
+        <w:t>ze, Stream API i Date/Time API.</w:t>
+      </w:r>
+    </w:p>
+    <w:p>
+      <w:pPr>
+        <w:pStyle w:val="BodyText"/>
+      </w:pPr>
+      <w:r>
+        <w:t>Java 9: Objavljena 2017. godine, ova verzija je uvela Java Platform Module System (JPMS), koji omo</w:t>
+      </w:r>
+      <w:r>
+        <w:t>gućava modularno programiranje.</w:t>
+      </w:r>
+    </w:p>
+    <w:p>
+      <w:pPr>
+        <w:pStyle w:val="BodyText"/>
+      </w:pPr>
+      <w:r>
+        <w:t>Java 10: Objavljeno 2018. godine, ovo izdanje je dodalo podršku za zaključivanje tipa lokalne varijable i i</w:t>
+      </w:r>
+      <w:r>
+        <w:t>nterfejs za prikupljanje smeća</w:t>
+      </w:r>
+      <w:r>
+        <w:t xml:space="preserve"> (Garbage Collector)</w:t>
+      </w:r>
+      <w:r>
+        <w:t>.</w:t>
+      </w:r>
+    </w:p>
+    <w:p>
+      <w:pPr>
+        <w:pStyle w:val="BodyText"/>
+      </w:pPr>
+      <w:r>
+        <w:t>Java 11: Objavljena 2018. godine, ova verzija je uvela podršku za HTTP/2 i predstavila nove standardne karakteristike Java</w:t>
+      </w:r>
+      <w:r>
+        <w:t xml:space="preserve"> Platform Module System (JPMS).</w:t>
+      </w:r>
+    </w:p>
+    <w:p>
+      <w:pPr>
+        <w:pStyle w:val="BodyText"/>
+      </w:pPr>
+      <w:r>
+        <w:t>Java</w:t>
+      </w:r>
+      <w:r>
+        <w:t xml:space="preserve"> 12, 13, 14, 15, 16 i 17: Izdate</w:t>
+      </w:r>
+      <w:r>
+        <w:t xml:space="preserve"> 2019, 2020 i 2021, ova izdanja su donijela nove funkcije, poboljšanja i poboljša</w:t>
+      </w:r>
+      <w:r>
+        <w:t>nja performansi Java platforme.</w:t>
+      </w:r>
+    </w:p>
+    <w:p>
+      <w:pPr>
+        <w:pStyle w:val="BodyText"/>
+      </w:pPr>
+      <w:r>
+        <w:t>Kao što možemo zaključiti, s</w:t>
+      </w:r>
+      <w:r>
+        <w:t xml:space="preserve">vako </w:t>
+      </w:r>
+      <w:r>
+        <w:t>sljedeće</w:t>
+      </w:r>
+      <w:r>
+        <w:t xml:space="preserve"> izdanje Jave donosi </w:t>
+      </w:r>
+      <w:r>
+        <w:t xml:space="preserve">nam </w:t>
+      </w:r>
+      <w:r>
+        <w:t xml:space="preserve">nove karakteristike, poboljšanja i </w:t>
+      </w:r>
+      <w:r>
+        <w:t>unapređenja</w:t>
+      </w:r>
+      <w:r>
+        <w:t xml:space="preserve"> performansi platforme</w:t>
+      </w:r>
+      <w:r>
+        <w:t xml:space="preserve">. </w:t>
+      </w:r>
+      <w:r>
+        <w:t>Zbog toga se p</w:t>
+      </w:r>
+      <w:r>
+        <w:t>rogrameri ohrabruju da ažuriraju svoje Java instalacije kako bi iskoristili</w:t>
+      </w:r>
+      <w:r>
+        <w:t xml:space="preserve"> prednosti najnovijih funkcija</w:t>
+      </w:r>
+      <w:r>
+        <w:t>.</w:t>
+      </w:r>
+    </w:p>
     <w:p/>
+    <w:p>
+      <w:pPr>
+        <w:pStyle w:val="Heading2"/>
+      </w:pPr>
+      <w:bookmarkStart w:id="18" w:name="_Toc133406990"/>
+      <w:r>
+        <w:t>Instalacija Jave</w:t>
+      </w:r>
+      <w:bookmarkEnd w:id="18"/>
+    </w:p>
     <w:p/>
-    <w:p/>
-    <w:p/>
+    <w:p>
+      <w:pPr>
+        <w:pStyle w:val="InfoBlue"/>
+      </w:pPr>
+      <w:r>
+        <w:t>[bla, bla, bla]</w:t>
+      </w:r>
+    </w:p>
     <w:p>
       <w:pPr>
         <w:pStyle w:val="Heading2"/>
       </w:pPr>
-      <w:bookmarkStart w:id="14" w:name="_Toc133062402"/>
-      <w:r>
-        <w:t>Verzije Jave</w:t>
-      </w:r>
-      <w:bookmarkEnd w:id="14"/>
-    </w:p>
-    <w:p/>
-    <w:p>
-      <w:pPr>
-        <w:pStyle w:val="InfoBlue"/>
-      </w:pPr>
-      <w:r>
-        <w:t>[bla, bla, bla]</w:t>
-      </w:r>
-    </w:p>
-    <w:p/>
-    <w:p>
-      <w:pPr>
-        <w:pStyle w:val="Heading2"/>
-      </w:pPr>
-      <w:bookmarkStart w:id="15" w:name="_Toc133062403"/>
-      <w:r>
-        <w:t>Instalacija Jave</w:t>
-      </w:r>
-      <w:bookmarkEnd w:id="15"/>
-    </w:p>
-    <w:p/>
-    <w:p>
-      <w:pPr>
-        <w:pStyle w:val="InfoBlue"/>
-      </w:pPr>
-      <w:r>
-        <w:t>[bla, bla, bla]</w:t>
-      </w:r>
-    </w:p>
-    <w:p>
-      <w:pPr>
-        <w:pStyle w:val="Heading2"/>
-      </w:pPr>
-      <w:bookmarkStart w:id="16" w:name="_Toc133062404"/>
-      <w:r>
+      <w:bookmarkStart w:id="19" w:name="_Toc133406991"/>
+      <w:r>
+        <w:lastRenderedPageBreak/>
         <w:t>Biblioteke</w:t>
       </w:r>
-      <w:bookmarkEnd w:id="16"/>
+      <w:bookmarkEnd w:id="19"/>
     </w:p>
     <w:p/>
     <w:p>
@@ -2627,11 +3225,11 @@
         <w:keepLines/>
         <w:widowControl/>
       </w:pPr>
-      <w:bookmarkStart w:id="17" w:name="_Toc133062405"/>
+      <w:bookmarkStart w:id="20" w:name="_Toc133406992"/>
       <w:r>
         <w:t>Sortiranje</w:t>
       </w:r>
-      <w:bookmarkEnd w:id="17"/>
+      <w:bookmarkEnd w:id="20"/>
     </w:p>
     <w:p/>
     <w:p>
@@ -2665,11 +3263,11 @@
       <w:pPr>
         <w:pStyle w:val="Heading2"/>
       </w:pPr>
-      <w:bookmarkStart w:id="18" w:name="_Toc133062406"/>
+      <w:bookmarkStart w:id="21" w:name="_Toc133406993"/>
       <w:r>
         <w:t>Algoritmi sortiranja</w:t>
       </w:r>
-      <w:bookmarkEnd w:id="18"/>
+      <w:bookmarkEnd w:id="21"/>
     </w:p>
     <w:p/>
     <w:p>
@@ -2691,11 +3289,11 @@
       <w:pPr>
         <w:pStyle w:val="Heading2"/>
       </w:pPr>
-      <w:bookmarkStart w:id="19" w:name="_Toc133062407"/>
+      <w:bookmarkStart w:id="22" w:name="_Toc133406994"/>
       <w:r>
         <w:t>Quick sort</w:t>
       </w:r>
-      <w:bookmarkEnd w:id="19"/>
+      <w:bookmarkEnd w:id="22"/>
     </w:p>
     <w:p/>
     <w:p>
@@ -2711,11 +3309,11 @@
       <w:pPr>
         <w:pStyle w:val="Heading2"/>
       </w:pPr>
-      <w:bookmarkStart w:id="20" w:name="_Toc133062408"/>
+      <w:bookmarkStart w:id="23" w:name="_Toc133406995"/>
       <w:r>
         <w:t>Shell sort</w:t>
       </w:r>
-      <w:bookmarkEnd w:id="20"/>
+      <w:bookmarkEnd w:id="23"/>
     </w:p>
     <w:p/>
     <w:p>
@@ -2731,11 +3329,11 @@
       <w:pPr>
         <w:pStyle w:val="Heading1"/>
       </w:pPr>
-      <w:bookmarkStart w:id="21" w:name="_Toc133062409"/>
+      <w:bookmarkStart w:id="24" w:name="_Toc133406996"/>
       <w:r>
         <w:t>Paralelizam u algoritmima sortiranja</w:t>
       </w:r>
-      <w:bookmarkEnd w:id="21"/>
+      <w:bookmarkEnd w:id="24"/>
     </w:p>
     <w:p/>
     <w:p>
@@ -2767,11 +3365,11 @@
       <w:pPr>
         <w:pStyle w:val="Heading1"/>
       </w:pPr>
-      <w:bookmarkStart w:id="22" w:name="_Toc133062410"/>
+      <w:bookmarkStart w:id="25" w:name="_Toc133406997"/>
       <w:r>
         <w:t>Paralelizam u Javi</w:t>
       </w:r>
-      <w:bookmarkEnd w:id="22"/>
+      <w:bookmarkEnd w:id="25"/>
     </w:p>
     <w:p>
       <w:pPr>
@@ -2788,10 +3386,10 @@
       </w:r>
     </w:p>
     <w:sectPr>
-      <w:headerReference w:type="default" r:id="rId15"/>
-      <w:footerReference w:type="default" r:id="rId16"/>
-      <w:headerReference w:type="first" r:id="rId17"/>
-      <w:footerReference w:type="first" r:id="rId18"/>
+      <w:headerReference w:type="default" r:id="rId16"/>
+      <w:footerReference w:type="default" r:id="rId17"/>
+      <w:headerReference w:type="first" r:id="rId18"/>
+      <w:footerReference w:type="first" r:id="rId19"/>
       <w:pgSz w:w="12240" w:h="15840" w:code="1"/>
       <w:pgMar w:top="1440" w:right="1440" w:bottom="1440" w:left="1440" w:header="720" w:footer="720" w:gutter="0"/>
       <w:cols w:space="720"/>
@@ -2990,7 +3588,7 @@
               <w:rStyle w:val="PageNumber"/>
               <w:noProof/>
             </w:rPr>
-            <w:t>6</w:t>
+            <w:t>2</w:t>
           </w:r>
           <w:r>
             <w:rPr>
@@ -3033,7 +3631,7 @@
               <w:rStyle w:val="PageNumber"/>
               <w:noProof/>
             </w:rPr>
-            <w:t>6</w:t>
+            <w:t>7</w:t>
           </w:r>
           <w:r>
             <w:rPr>
@@ -3479,39 +4077,16 @@
     </w:lvl>
   </w:abstractNum>
   <w:abstractNum w:abstractNumId="11">
-    <w:nsid w:val="42B97F7B"/>
-    <w:multiLevelType w:val="singleLevel"/>
-    <w:tmpl w:val="04090001"/>
-    <w:lvl w:ilvl="0">
-      <w:start w:val="1"/>
-      <w:numFmt w:val="bullet"/>
-      <w:lvlText w:val=""/>
-      <w:lvlJc w:val="left"/>
-      <w:pPr>
-        <w:tabs>
-          <w:tab w:val="num" w:pos="360"/>
-        </w:tabs>
-        <w:ind w:left="360" w:hanging="360"/>
-      </w:pPr>
-      <w:rPr>
-        <w:rFonts w:ascii="Symbol" w:hAnsi="Symbol" w:hint="default"/>
-      </w:rPr>
-    </w:lvl>
-  </w:abstractNum>
-  <w:abstractNum w:abstractNumId="12">
-    <w:nsid w:val="48313946"/>
+    <w:nsid w:val="3F531D09"/>
     <w:multiLevelType w:val="hybridMultilevel"/>
-    <w:tmpl w:val="CD1AEF52"/>
+    <w:tmpl w:val="45D8EF76"/>
     <w:lvl w:ilvl="0" w:tplc="04090001">
       <w:start w:val="1"/>
       <w:numFmt w:val="bullet"/>
       <w:lvlText w:val=""/>
       <w:lvlJc w:val="left"/>
       <w:pPr>
-        <w:tabs>
-          <w:tab w:val="num" w:pos="720"/>
-        </w:tabs>
-        <w:ind w:left="720" w:hanging="360"/>
+        <w:ind w:left="1440" w:hanging="360"/>
       </w:pPr>
       <w:rPr>
         <w:rFonts w:ascii="Symbol" w:hAnsi="Symbol" w:hint="default"/>
@@ -3523,6 +4098,142 @@
       <w:lvlText w:val="o"/>
       <w:lvlJc w:val="left"/>
       <w:pPr>
+        <w:ind w:left="2160" w:hanging="360"/>
+      </w:pPr>
+      <w:rPr>
+        <w:rFonts w:ascii="Courier New" w:hAnsi="Courier New" w:cs="Courier New" w:hint="default"/>
+      </w:rPr>
+    </w:lvl>
+    <w:lvl w:ilvl="2" w:tplc="04090005" w:tentative="1">
+      <w:start w:val="1"/>
+      <w:numFmt w:val="bullet"/>
+      <w:lvlText w:val=""/>
+      <w:lvlJc w:val="left"/>
+      <w:pPr>
+        <w:ind w:left="2880" w:hanging="360"/>
+      </w:pPr>
+      <w:rPr>
+        <w:rFonts w:ascii="Wingdings" w:hAnsi="Wingdings" w:hint="default"/>
+      </w:rPr>
+    </w:lvl>
+    <w:lvl w:ilvl="3" w:tplc="04090001" w:tentative="1">
+      <w:start w:val="1"/>
+      <w:numFmt w:val="bullet"/>
+      <w:lvlText w:val=""/>
+      <w:lvlJc w:val="left"/>
+      <w:pPr>
+        <w:ind w:left="3600" w:hanging="360"/>
+      </w:pPr>
+      <w:rPr>
+        <w:rFonts w:ascii="Symbol" w:hAnsi="Symbol" w:hint="default"/>
+      </w:rPr>
+    </w:lvl>
+    <w:lvl w:ilvl="4" w:tplc="04090003" w:tentative="1">
+      <w:start w:val="1"/>
+      <w:numFmt w:val="bullet"/>
+      <w:lvlText w:val="o"/>
+      <w:lvlJc w:val="left"/>
+      <w:pPr>
+        <w:ind w:left="4320" w:hanging="360"/>
+      </w:pPr>
+      <w:rPr>
+        <w:rFonts w:ascii="Courier New" w:hAnsi="Courier New" w:cs="Courier New" w:hint="default"/>
+      </w:rPr>
+    </w:lvl>
+    <w:lvl w:ilvl="5" w:tplc="04090005" w:tentative="1">
+      <w:start w:val="1"/>
+      <w:numFmt w:val="bullet"/>
+      <w:lvlText w:val=""/>
+      <w:lvlJc w:val="left"/>
+      <w:pPr>
+        <w:ind w:left="5040" w:hanging="360"/>
+      </w:pPr>
+      <w:rPr>
+        <w:rFonts w:ascii="Wingdings" w:hAnsi="Wingdings" w:hint="default"/>
+      </w:rPr>
+    </w:lvl>
+    <w:lvl w:ilvl="6" w:tplc="04090001" w:tentative="1">
+      <w:start w:val="1"/>
+      <w:numFmt w:val="bullet"/>
+      <w:lvlText w:val=""/>
+      <w:lvlJc w:val="left"/>
+      <w:pPr>
+        <w:ind w:left="5760" w:hanging="360"/>
+      </w:pPr>
+      <w:rPr>
+        <w:rFonts w:ascii="Symbol" w:hAnsi="Symbol" w:hint="default"/>
+      </w:rPr>
+    </w:lvl>
+    <w:lvl w:ilvl="7" w:tplc="04090003" w:tentative="1">
+      <w:start w:val="1"/>
+      <w:numFmt w:val="bullet"/>
+      <w:lvlText w:val="o"/>
+      <w:lvlJc w:val="left"/>
+      <w:pPr>
+        <w:ind w:left="6480" w:hanging="360"/>
+      </w:pPr>
+      <w:rPr>
+        <w:rFonts w:ascii="Courier New" w:hAnsi="Courier New" w:cs="Courier New" w:hint="default"/>
+      </w:rPr>
+    </w:lvl>
+    <w:lvl w:ilvl="8" w:tplc="04090005" w:tentative="1">
+      <w:start w:val="1"/>
+      <w:numFmt w:val="bullet"/>
+      <w:lvlText w:val=""/>
+      <w:lvlJc w:val="left"/>
+      <w:pPr>
+        <w:ind w:left="7200" w:hanging="360"/>
+      </w:pPr>
+      <w:rPr>
+        <w:rFonts w:ascii="Wingdings" w:hAnsi="Wingdings" w:hint="default"/>
+      </w:rPr>
+    </w:lvl>
+  </w:abstractNum>
+  <w:abstractNum w:abstractNumId="12">
+    <w:nsid w:val="42B97F7B"/>
+    <w:multiLevelType w:val="singleLevel"/>
+    <w:tmpl w:val="04090001"/>
+    <w:lvl w:ilvl="0">
+      <w:start w:val="1"/>
+      <w:numFmt w:val="bullet"/>
+      <w:lvlText w:val=""/>
+      <w:lvlJc w:val="left"/>
+      <w:pPr>
+        <w:tabs>
+          <w:tab w:val="num" w:pos="360"/>
+        </w:tabs>
+        <w:ind w:left="360" w:hanging="360"/>
+      </w:pPr>
+      <w:rPr>
+        <w:rFonts w:ascii="Symbol" w:hAnsi="Symbol" w:hint="default"/>
+      </w:rPr>
+    </w:lvl>
+  </w:abstractNum>
+  <w:abstractNum w:abstractNumId="13">
+    <w:nsid w:val="48313946"/>
+    <w:multiLevelType w:val="hybridMultilevel"/>
+    <w:tmpl w:val="CD1AEF52"/>
+    <w:lvl w:ilvl="0" w:tplc="04090001">
+      <w:start w:val="1"/>
+      <w:numFmt w:val="bullet"/>
+      <w:lvlText w:val=""/>
+      <w:lvlJc w:val="left"/>
+      <w:pPr>
+        <w:tabs>
+          <w:tab w:val="num" w:pos="720"/>
+        </w:tabs>
+        <w:ind w:left="720" w:hanging="360"/>
+      </w:pPr>
+      <w:rPr>
+        <w:rFonts w:ascii="Symbol" w:hAnsi="Symbol" w:hint="default"/>
+      </w:rPr>
+    </w:lvl>
+    <w:lvl w:ilvl="1" w:tplc="04090003" w:tentative="1">
+      <w:start w:val="1"/>
+      <w:numFmt w:val="bullet"/>
+      <w:lvlText w:val="o"/>
+      <w:lvlJc w:val="left"/>
+      <w:pPr>
         <w:tabs>
           <w:tab w:val="num" w:pos="1440"/>
         </w:tabs>
@@ -3638,7 +4349,7 @@
       </w:rPr>
     </w:lvl>
   </w:abstractNum>
-  <w:abstractNum w:abstractNumId="13">
+  <w:abstractNum w:abstractNumId="14">
     <w:nsid w:val="49E170D0"/>
     <w:multiLevelType w:val="singleLevel"/>
     <w:tmpl w:val="04090001"/>
@@ -3658,7 +4369,7 @@
       </w:rPr>
     </w:lvl>
   </w:abstractNum>
-  <w:abstractNum w:abstractNumId="14">
+  <w:abstractNum w:abstractNumId="15">
     <w:nsid w:val="4F64732B"/>
     <w:multiLevelType w:val="singleLevel"/>
     <w:tmpl w:val="04090001"/>
@@ -3678,7 +4389,7 @@
       </w:rPr>
     </w:lvl>
   </w:abstractNum>
-  <w:abstractNum w:abstractNumId="15">
+  <w:abstractNum w:abstractNumId="16">
     <w:nsid w:val="52DF734E"/>
     <w:multiLevelType w:val="singleLevel"/>
     <w:tmpl w:val="04090001"/>
@@ -3698,7 +4409,7 @@
       </w:rPr>
     </w:lvl>
   </w:abstractNum>
-  <w:abstractNum w:abstractNumId="16">
+  <w:abstractNum w:abstractNumId="17">
     <w:nsid w:val="68902732"/>
     <w:multiLevelType w:val="hybridMultilevel"/>
     <w:tmpl w:val="C56C5DBC"/>
@@ -3838,7 +4549,7 @@
       </w:rPr>
     </w:lvl>
   </w:abstractNum>
-  <w:abstractNum w:abstractNumId="17">
+  <w:abstractNum w:abstractNumId="18">
     <w:nsid w:val="6D2F7D46"/>
     <w:multiLevelType w:val="singleLevel"/>
     <w:tmpl w:val="68A60226"/>
@@ -3858,7 +4569,7 @@
       </w:rPr>
     </w:lvl>
   </w:abstractNum>
-  <w:abstractNum w:abstractNumId="18">
+  <w:abstractNum w:abstractNumId="19">
     <w:nsid w:val="71F21F2A"/>
     <w:multiLevelType w:val="singleLevel"/>
     <w:tmpl w:val="04090001"/>
@@ -3878,7 +4589,7 @@
       </w:rPr>
     </w:lvl>
   </w:abstractNum>
-  <w:abstractNum w:abstractNumId="19">
+  <w:abstractNum w:abstractNumId="20">
     <w:nsid w:val="743601FB"/>
     <w:multiLevelType w:val="singleLevel"/>
     <w:tmpl w:val="04090001"/>
@@ -3898,7 +4609,7 @@
       </w:rPr>
     </w:lvl>
   </w:abstractNum>
-  <w:abstractNum w:abstractNumId="20">
+  <w:abstractNum w:abstractNumId="21">
     <w:nsid w:val="756150CA"/>
     <w:multiLevelType w:val="singleLevel"/>
     <w:tmpl w:val="04090001"/>
@@ -3918,7 +4629,7 @@
       </w:rPr>
     </w:lvl>
   </w:abstractNum>
-  <w:abstractNum w:abstractNumId="21">
+  <w:abstractNum w:abstractNumId="22">
     <w:nsid w:val="7BE434D7"/>
     <w:multiLevelType w:val="singleLevel"/>
     <w:tmpl w:val="04090001"/>
@@ -3938,7 +4649,7 @@
       </w:rPr>
     </w:lvl>
   </w:abstractNum>
-  <w:abstractNum w:abstractNumId="22">
+  <w:abstractNum w:abstractNumId="23">
     <w:nsid w:val="7DCF3745"/>
     <w:multiLevelType w:val="hybridMultilevel"/>
     <w:tmpl w:val="254E7226"/>
@@ -4076,13 +4787,13 @@
     <w:abstractNumId w:val="9"/>
   </w:num>
   <w:num w:numId="4">
-    <w:abstractNumId w:val="21"/>
+    <w:abstractNumId w:val="22"/>
   </w:num>
   <w:num w:numId="5">
-    <w:abstractNumId w:val="15"/>
+    <w:abstractNumId w:val="16"/>
   </w:num>
   <w:num w:numId="6">
-    <w:abstractNumId w:val="14"/>
+    <w:abstractNumId w:val="15"/>
   </w:num>
   <w:num w:numId="7">
     <w:abstractNumId w:val="1"/>
@@ -4105,7 +4816,7 @@
     <w:abstractNumId w:val="2"/>
   </w:num>
   <w:num w:numId="9">
-    <w:abstractNumId w:val="20"/>
+    <w:abstractNumId w:val="21"/>
   </w:num>
   <w:num w:numId="10">
     <w:abstractNumId w:val="3"/>
@@ -4117,7 +4828,7 @@
     <w:abstractNumId w:val="8"/>
   </w:num>
   <w:num w:numId="13">
-    <w:abstractNumId w:val="19"/>
+    <w:abstractNumId w:val="20"/>
   </w:num>
   <w:num w:numId="14">
     <w:abstractNumId w:val="7"/>
@@ -4126,31 +4837,34 @@
     <w:abstractNumId w:val="4"/>
   </w:num>
   <w:num w:numId="16">
-    <w:abstractNumId w:val="18"/>
+    <w:abstractNumId w:val="19"/>
   </w:num>
   <w:num w:numId="17">
-    <w:abstractNumId w:val="13"/>
+    <w:abstractNumId w:val="14"/>
   </w:num>
   <w:num w:numId="18">
     <w:abstractNumId w:val="5"/>
   </w:num>
   <w:num w:numId="19">
-    <w:abstractNumId w:val="11"/>
+    <w:abstractNumId w:val="12"/>
   </w:num>
   <w:num w:numId="20">
     <w:abstractNumId w:val="6"/>
   </w:num>
   <w:num w:numId="21">
+    <w:abstractNumId w:val="18"/>
+  </w:num>
+  <w:num w:numId="22">
     <w:abstractNumId w:val="17"/>
   </w:num>
-  <w:num w:numId="22">
-    <w:abstractNumId w:val="16"/>
-  </w:num>
   <w:num w:numId="23">
-    <w:abstractNumId w:val="12"/>
+    <w:abstractNumId w:val="13"/>
   </w:num>
   <w:num w:numId="24">
-    <w:abstractNumId w:val="22"/>
+    <w:abstractNumId w:val="23"/>
+  </w:num>
+  <w:num w:numId="25">
+    <w:abstractNumId w:val="11"/>
   </w:num>
 </w:numbering>
 </file>
@@ -5931,7 +6645,7 @@
 </file>
 
 <file path=customXml/itemProps1.xml><?xml version="1.0" encoding="utf-8"?>
-<ds:datastoreItem xmlns:ds="http://schemas.openxmlformats.org/officeDocument/2006/customXml" ds:itemID="{7BF28CBA-182C-48E6-BAE7-852312082E94}">
+<ds:datastoreItem xmlns:ds="http://schemas.openxmlformats.org/officeDocument/2006/customXml" ds:itemID="{40F95A4D-D60A-4D62-922E-28CB68787861}">
   <ds:schemaRefs>
     <ds:schemaRef ds:uri="http://schemas.openxmlformats.org/officeDocument/2006/bibliography"/>
   </ds:schemaRefs>

</xml_diff>

<commit_message>
Nastavljen rad na dokumentu. Dodat folder algoritmi sortiranja, sa algoritmima
</commit_message>
<xml_diff>
--- a/Paralelizam u algoritmima sortiranja - Quick sort i Shell sort.docx
+++ b/Paralelizam u algoritmima sortiranja - Quick sort i Shell sort.docx
@@ -312,7 +312,7 @@
         <w:rPr>
           <w:noProof/>
         </w:rPr>
-        <w:instrText xml:space="preserve"> PAGEREF _Toc133406977 \h </w:instrText>
+        <w:instrText xml:space="preserve"> PAGEREF _Toc133421793 \h </w:instrText>
       </w:r>
       <w:r>
         <w:rPr>
@@ -388,7 +388,7 @@
         <w:rPr>
           <w:noProof/>
         </w:rPr>
-        <w:instrText xml:space="preserve"> PAGEREF _Toc133406978 \h </w:instrText>
+        <w:instrText xml:space="preserve"> PAGEREF _Toc133421794 \h </w:instrText>
       </w:r>
       <w:r>
         <w:rPr>
@@ -464,7 +464,7 @@
         <w:rPr>
           <w:noProof/>
         </w:rPr>
-        <w:instrText xml:space="preserve"> PAGEREF _Toc133406979 \h </w:instrText>
+        <w:instrText xml:space="preserve"> PAGEREF _Toc133421795 \h </w:instrText>
       </w:r>
       <w:r>
         <w:rPr>
@@ -540,7 +540,7 @@
         <w:rPr>
           <w:noProof/>
         </w:rPr>
-        <w:instrText xml:space="preserve"> PAGEREF _Toc133406980 \h </w:instrText>
+        <w:instrText xml:space="preserve"> PAGEREF _Toc133421796 \h </w:instrText>
       </w:r>
       <w:r>
         <w:rPr>
@@ -616,7 +616,7 @@
         <w:rPr>
           <w:noProof/>
         </w:rPr>
-        <w:instrText xml:space="preserve"> PAGEREF _Toc133406981 \h </w:instrText>
+        <w:instrText xml:space="preserve"> PAGEREF _Toc133421797 \h </w:instrText>
       </w:r>
       <w:r>
         <w:rPr>
@@ -692,7 +692,7 @@
         <w:rPr>
           <w:noProof/>
         </w:rPr>
-        <w:instrText xml:space="preserve"> PAGEREF _Toc133406982 \h </w:instrText>
+        <w:instrText xml:space="preserve"> PAGEREF _Toc133421798 \h </w:instrText>
       </w:r>
       <w:r>
         <w:rPr>
@@ -768,7 +768,7 @@
         <w:rPr>
           <w:noProof/>
         </w:rPr>
-        <w:instrText xml:space="preserve"> PAGEREF _Toc133406983 \h </w:instrText>
+        <w:instrText xml:space="preserve"> PAGEREF _Toc133421799 \h </w:instrText>
       </w:r>
       <w:r>
         <w:rPr>
@@ -844,7 +844,7 @@
         <w:rPr>
           <w:noProof/>
         </w:rPr>
-        <w:instrText xml:space="preserve"> PAGEREF _Toc133406984 \h </w:instrText>
+        <w:instrText xml:space="preserve"> PAGEREF _Toc133421800 \h </w:instrText>
       </w:r>
       <w:r>
         <w:rPr>
@@ -920,7 +920,7 @@
         <w:rPr>
           <w:noProof/>
         </w:rPr>
-        <w:instrText xml:space="preserve"> PAGEREF _Toc133406985 \h </w:instrText>
+        <w:instrText xml:space="preserve"> PAGEREF _Toc133421801 \h </w:instrText>
       </w:r>
       <w:r>
         <w:rPr>
@@ -996,7 +996,7 @@
         <w:rPr>
           <w:noProof/>
         </w:rPr>
-        <w:instrText xml:space="preserve"> PAGEREF _Toc133406986 \h </w:instrText>
+        <w:instrText xml:space="preserve"> PAGEREF _Toc133421802 \h </w:instrText>
       </w:r>
       <w:r>
         <w:rPr>
@@ -1072,7 +1072,7 @@
         <w:rPr>
           <w:noProof/>
         </w:rPr>
-        <w:instrText xml:space="preserve"> PAGEREF _Toc133406987 \h </w:instrText>
+        <w:instrText xml:space="preserve"> PAGEREF _Toc133421803 \h </w:instrText>
       </w:r>
       <w:r>
         <w:rPr>
@@ -1148,7 +1148,7 @@
         <w:rPr>
           <w:noProof/>
         </w:rPr>
-        <w:instrText xml:space="preserve"> PAGEREF _Toc133406988 \h </w:instrText>
+        <w:instrText xml:space="preserve"> PAGEREF _Toc133421804 \h </w:instrText>
       </w:r>
       <w:r>
         <w:rPr>
@@ -1224,7 +1224,7 @@
         <w:rPr>
           <w:noProof/>
         </w:rPr>
-        <w:instrText xml:space="preserve"> PAGEREF _Toc133406989 \h </w:instrText>
+        <w:instrText xml:space="preserve"> PAGEREF _Toc133421805 \h </w:instrText>
       </w:r>
       <w:r>
         <w:rPr>
@@ -1300,7 +1300,7 @@
         <w:rPr>
           <w:noProof/>
         </w:rPr>
-        <w:instrText xml:space="preserve"> PAGEREF _Toc133406990 \h </w:instrText>
+        <w:instrText xml:space="preserve"> PAGEREF _Toc133421806 \h </w:instrText>
       </w:r>
       <w:r>
         <w:rPr>
@@ -1323,6 +1323,132 @@
         <w:rPr>
           <w:noProof/>
         </w:rPr>
+        <w:fldChar w:fldCharType="end"/>
+      </w:r>
+    </w:p>
+    <w:p>
+      <w:pPr>
+        <w:pStyle w:val="TOC3"/>
+        <w:rPr>
+          <w:rFonts w:asciiTheme="minorHAnsi" w:eastAsiaTheme="minorEastAsia" w:hAnsiTheme="minorHAnsi" w:cstheme="minorBidi"/>
+          <w:sz w:val="22"/>
+          <w:szCs w:val="22"/>
+        </w:rPr>
+      </w:pPr>
+      <w:r>
+        <w:t>3.3.1</w:t>
+      </w:r>
+      <w:r>
+        <w:rPr>
+          <w:rFonts w:asciiTheme="minorHAnsi" w:eastAsiaTheme="minorEastAsia" w:hAnsiTheme="minorHAnsi" w:cstheme="minorBidi"/>
+          <w:sz w:val="22"/>
+          <w:szCs w:val="22"/>
+        </w:rPr>
+        <w:tab/>
+      </w:r>
+      <w:r>
+        <w:t>Windows</w:t>
+      </w:r>
+      <w:r>
+        <w:tab/>
+      </w:r>
+      <w:r>
+        <w:fldChar w:fldCharType="begin"/>
+      </w:r>
+      <w:r>
+        <w:instrText xml:space="preserve"> PAGEREF _Toc133421807 \h </w:instrText>
+      </w:r>
+      <w:r>
+        <w:fldChar w:fldCharType="separate"/>
+      </w:r>
+      <w:r>
+        <w:t>7</w:t>
+      </w:r>
+      <w:r>
+        <w:fldChar w:fldCharType="end"/>
+      </w:r>
+    </w:p>
+    <w:p>
+      <w:pPr>
+        <w:pStyle w:val="TOC3"/>
+        <w:rPr>
+          <w:rFonts w:asciiTheme="minorHAnsi" w:eastAsiaTheme="minorEastAsia" w:hAnsiTheme="minorHAnsi" w:cstheme="minorBidi"/>
+          <w:sz w:val="22"/>
+          <w:szCs w:val="22"/>
+        </w:rPr>
+      </w:pPr>
+      <w:r>
+        <w:t>3.3.2</w:t>
+      </w:r>
+      <w:r>
+        <w:rPr>
+          <w:rFonts w:asciiTheme="minorHAnsi" w:eastAsiaTheme="minorEastAsia" w:hAnsiTheme="minorHAnsi" w:cstheme="minorBidi"/>
+          <w:sz w:val="22"/>
+          <w:szCs w:val="22"/>
+        </w:rPr>
+        <w:tab/>
+      </w:r>
+      <w:r>
+        <w:t>MacOS</w:t>
+      </w:r>
+      <w:r>
+        <w:tab/>
+      </w:r>
+      <w:r>
+        <w:fldChar w:fldCharType="begin"/>
+      </w:r>
+      <w:r>
+        <w:instrText xml:space="preserve"> PAGEREF _Toc133421808 \h </w:instrText>
+      </w:r>
+      <w:r>
+        <w:fldChar w:fldCharType="separate"/>
+      </w:r>
+      <w:r>
+        <w:t>7</w:t>
+      </w:r>
+      <w:r>
+        <w:fldChar w:fldCharType="end"/>
+      </w:r>
+    </w:p>
+    <w:p>
+      <w:pPr>
+        <w:pStyle w:val="TOC3"/>
+        <w:rPr>
+          <w:rFonts w:asciiTheme="minorHAnsi" w:eastAsiaTheme="minorEastAsia" w:hAnsiTheme="minorHAnsi" w:cstheme="minorBidi"/>
+          <w:sz w:val="22"/>
+          <w:szCs w:val="22"/>
+        </w:rPr>
+      </w:pPr>
+      <w:r>
+        <w:t>3.3.3</w:t>
+      </w:r>
+      <w:r>
+        <w:rPr>
+          <w:rFonts w:asciiTheme="minorHAnsi" w:eastAsiaTheme="minorEastAsia" w:hAnsiTheme="minorHAnsi" w:cstheme="minorBidi"/>
+          <w:sz w:val="22"/>
+          <w:szCs w:val="22"/>
+        </w:rPr>
+        <w:tab/>
+      </w:r>
+      <w:r>
+        <w:t>Linux</w:t>
+      </w:r>
+      <w:r>
+        <w:tab/>
+      </w:r>
+      <w:r>
+        <w:fldChar w:fldCharType="begin"/>
+      </w:r>
+      <w:r>
+        <w:instrText xml:space="preserve"> PAGEREF _Toc133421809 \h </w:instrText>
+      </w:r>
+      <w:r>
+        <w:fldChar w:fldCharType="separate"/>
+      </w:r>
+      <w:r>
+        <w:t>7</w:t>
+      </w:r>
+      <w:r>
         <w:fldChar w:fldCharType="end"/>
       </w:r>
     </w:p>
@@ -1376,7 +1502,7 @@
         <w:rPr>
           <w:noProof/>
         </w:rPr>
-        <w:instrText xml:space="preserve"> PAGEREF _Toc133406991 \h </w:instrText>
+        <w:instrText xml:space="preserve"> PAGEREF _Toc133421810 \h </w:instrText>
       </w:r>
       <w:r>
         <w:rPr>
@@ -1452,7 +1578,7 @@
         <w:rPr>
           <w:noProof/>
         </w:rPr>
-        <w:instrText xml:space="preserve"> PAGEREF _Toc133406992 \h </w:instrText>
+        <w:instrText xml:space="preserve"> PAGEREF _Toc133421811 \h </w:instrText>
       </w:r>
       <w:r>
         <w:rPr>
@@ -1469,7 +1595,7 @@
         <w:rPr>
           <w:noProof/>
         </w:rPr>
-        <w:t>7</w:t>
+        <w:t>8</w:t>
       </w:r>
       <w:r>
         <w:rPr>
@@ -1528,7 +1654,7 @@
         <w:rPr>
           <w:noProof/>
         </w:rPr>
-        <w:instrText xml:space="preserve"> PAGEREF _Toc133406993 \h </w:instrText>
+        <w:instrText xml:space="preserve"> PAGEREF _Toc133421812 \h </w:instrText>
       </w:r>
       <w:r>
         <w:rPr>
@@ -1545,7 +1671,7 @@
         <w:rPr>
           <w:noProof/>
         </w:rPr>
-        <w:t>7</w:t>
+        <w:t>8</w:t>
       </w:r>
       <w:r>
         <w:rPr>
@@ -1604,7 +1730,7 @@
         <w:rPr>
           <w:noProof/>
         </w:rPr>
-        <w:instrText xml:space="preserve"> PAGEREF _Toc133406994 \h </w:instrText>
+        <w:instrText xml:space="preserve"> PAGEREF _Toc133421813 \h </w:instrText>
       </w:r>
       <w:r>
         <w:rPr>
@@ -1621,7 +1747,7 @@
         <w:rPr>
           <w:noProof/>
         </w:rPr>
-        <w:t>7</w:t>
+        <w:t>8</w:t>
       </w:r>
       <w:r>
         <w:rPr>
@@ -1680,7 +1806,7 @@
         <w:rPr>
           <w:noProof/>
         </w:rPr>
-        <w:instrText xml:space="preserve"> PAGEREF _Toc133406995 \h </w:instrText>
+        <w:instrText xml:space="preserve"> PAGEREF _Toc133421814 \h </w:instrText>
       </w:r>
       <w:r>
         <w:rPr>
@@ -1697,7 +1823,7 @@
         <w:rPr>
           <w:noProof/>
         </w:rPr>
-        <w:t>7</w:t>
+        <w:t>8</w:t>
       </w:r>
       <w:r>
         <w:rPr>
@@ -1756,7 +1882,7 @@
         <w:rPr>
           <w:noProof/>
         </w:rPr>
-        <w:instrText xml:space="preserve"> PAGEREF _Toc133406996 \h </w:instrText>
+        <w:instrText xml:space="preserve"> PAGEREF _Toc133421815 \h </w:instrText>
       </w:r>
       <w:r>
         <w:rPr>
@@ -1773,7 +1899,7 @@
         <w:rPr>
           <w:noProof/>
         </w:rPr>
-        <w:t>7</w:t>
+        <w:t>8</w:t>
       </w:r>
       <w:r>
         <w:rPr>
@@ -1832,7 +1958,7 @@
         <w:rPr>
           <w:noProof/>
         </w:rPr>
-        <w:instrText xml:space="preserve"> PAGEREF _Toc133406997 \h </w:instrText>
+        <w:instrText xml:space="preserve"> PAGEREF _Toc133421816 \h </w:instrText>
       </w:r>
       <w:r>
         <w:rPr>
@@ -1849,7 +1975,7 @@
         <w:rPr>
           <w:noProof/>
         </w:rPr>
-        <w:t>7</w:t>
+        <w:t>8</w:t>
       </w:r>
       <w:r>
         <w:rPr>
@@ -1889,7 +2015,7 @@
         <w:pStyle w:val="Heading1"/>
         <w:keepNext w:val="0"/>
       </w:pPr>
-      <w:bookmarkStart w:id="3" w:name="_Toc133406977"/>
+      <w:bookmarkStart w:id="3" w:name="_Toc133421793"/>
       <w:r>
         <w:t>Uvod</w:t>
       </w:r>
@@ -1920,7 +2046,7 @@
         <w:pStyle w:val="Heading2"/>
         <w:keepNext w:val="0"/>
       </w:pPr>
-      <w:bookmarkStart w:id="4" w:name="_Toc133406978"/>
+      <w:bookmarkStart w:id="4" w:name="_Toc133421794"/>
       <w:r>
         <w:t>Svrha</w:t>
       </w:r>
@@ -1960,7 +2086,7 @@
       </w:pPr>
       <w:bookmarkStart w:id="5" w:name="_Toc456598589"/>
       <w:bookmarkStart w:id="6" w:name="_Toc456600920"/>
-      <w:bookmarkStart w:id="7" w:name="_Toc133406979"/>
+      <w:bookmarkStart w:id="7" w:name="_Toc133421795"/>
       <w:r>
         <w:t>Definicije</w:t>
       </w:r>
@@ -2030,7 +2156,7 @@
         <w:pStyle w:val="Heading2"/>
         <w:keepNext w:val="0"/>
       </w:pPr>
-      <w:bookmarkStart w:id="8" w:name="_Toc133406980"/>
+      <w:bookmarkStart w:id="8" w:name="_Toc133421796"/>
       <w:r>
         <w:t>Reference</w:t>
       </w:r>
@@ -2143,7 +2269,7 @@
         <w:pStyle w:val="Heading2"/>
         <w:keepNext w:val="0"/>
       </w:pPr>
-      <w:bookmarkStart w:id="9" w:name="_Toc133406981"/>
+      <w:bookmarkStart w:id="9" w:name="_Toc133421797"/>
       <w:r>
         <w:t>Pregled</w:t>
       </w:r>
@@ -2175,7 +2301,7 @@
         <w:pStyle w:val="Heading1"/>
         <w:keepNext w:val="0"/>
       </w:pPr>
-      <w:bookmarkStart w:id="10" w:name="_Toc133406982"/>
+      <w:bookmarkStart w:id="10" w:name="_Toc133421798"/>
       <w:r>
         <w:t>Paralelizam</w:t>
       </w:r>
@@ -2186,7 +2312,7 @@
       <w:pPr>
         <w:pStyle w:val="Heading2"/>
       </w:pPr>
-      <w:bookmarkStart w:id="11" w:name="_Toc133406983"/>
+      <w:bookmarkStart w:id="11" w:name="_Toc133421799"/>
       <w:r>
         <w:t>Razlika između paralelizma i konkurentnosti</w:t>
       </w:r>
@@ -2387,7 +2513,7 @@
         <w:pStyle w:val="Heading2"/>
         <w:keepNext w:val="0"/>
       </w:pPr>
-      <w:bookmarkStart w:id="12" w:name="_Toc133406984"/>
+      <w:bookmarkStart w:id="12" w:name="_Toc133421800"/>
       <w:r>
         <w:t>O paralelizmu</w:t>
       </w:r>
@@ -2476,7 +2602,7 @@
       <w:pPr>
         <w:pStyle w:val="Heading2"/>
       </w:pPr>
-      <w:bookmarkStart w:id="13" w:name="_Toc133406985"/>
+      <w:bookmarkStart w:id="13" w:name="_Toc133421801"/>
       <w:r>
         <w:t>Prednosti paralelizma</w:t>
       </w:r>
@@ -2696,7 +2822,7 @@
       <w:pPr>
         <w:pStyle w:val="Heading2"/>
       </w:pPr>
-      <w:bookmarkStart w:id="14" w:name="_Toc133406986"/>
+      <w:bookmarkStart w:id="14" w:name="_Toc133421802"/>
       <w:r>
         <w:t>Nedostaci paralelizma</w:t>
       </w:r>
@@ -2747,7 +2873,7 @@
       <w:pPr>
         <w:pStyle w:val="Heading1"/>
       </w:pPr>
-      <w:bookmarkStart w:id="15" w:name="_Toc133406987"/>
+      <w:bookmarkStart w:id="15" w:name="_Toc133421803"/>
       <w:r>
         <w:t>Java</w:t>
       </w:r>
@@ -2803,7 +2929,7 @@
         <w:pStyle w:val="Heading2"/>
         <w:keepNext w:val="0"/>
       </w:pPr>
-      <w:bookmarkStart w:id="16" w:name="_Toc133406988"/>
+      <w:bookmarkStart w:id="16" w:name="_Toc133421804"/>
       <w:r>
         <w:t>O tehnologiji</w:t>
       </w:r>
@@ -2921,20 +3047,11 @@
       <w:pPr>
         <w:pStyle w:val="Heading2"/>
       </w:pPr>
-      <w:bookmarkStart w:id="17" w:name="_Toc133406989"/>
+      <w:bookmarkStart w:id="17" w:name="_Toc133421805"/>
       <w:r>
         <w:t>Verzije Jave</w:t>
       </w:r>
       <w:bookmarkEnd w:id="17"/>
-    </w:p>
-    <w:p/>
-    <w:p>
-      <w:pPr>
-        <w:pStyle w:val="InfoBlue"/>
-      </w:pPr>
-      <w:r>
-        <w:t>[bla, bla, bla]</w:t>
-      </w:r>
     </w:p>
     <w:p>
       <w:pPr>
@@ -3179,7 +3296,7 @@
       <w:pPr>
         <w:pStyle w:val="Heading2"/>
       </w:pPr>
-      <w:bookmarkStart w:id="18" w:name="_Toc133406990"/>
+      <w:bookmarkStart w:id="18" w:name="_Toc133421806"/>
       <w:r>
         <w:t>Instalacija Jave</w:t>
       </w:r>
@@ -3188,6 +3305,493 @@
     <w:p/>
     <w:p>
       <w:pPr>
+        <w:pStyle w:val="BodyText"/>
+        <w:ind w:left="0"/>
+      </w:pPr>
+      <w:r>
+        <w:t>Proces instalacije Jave zavisi od operativnog sistema koji koristimo. U zavisnosti od operativnog sistema, navest ćemo postupak instalacije jave.</w:t>
+      </w:r>
+    </w:p>
+    <w:p>
+      <w:pPr>
+        <w:pStyle w:val="BodyText"/>
+      </w:pPr>
+    </w:p>
+    <w:p>
+      <w:pPr>
+        <w:pStyle w:val="Heading3"/>
+      </w:pPr>
+      <w:bookmarkStart w:id="19" w:name="_Toc133421807"/>
+      <w:r>
+        <w:lastRenderedPageBreak/>
+        <w:t>Windows</w:t>
+      </w:r>
+      <w:bookmarkEnd w:id="19"/>
+    </w:p>
+    <w:p>
+      <w:pPr>
+        <w:pStyle w:val="BodyText"/>
+      </w:pPr>
+    </w:p>
+    <w:p>
+      <w:pPr>
+        <w:pStyle w:val="BodyText"/>
+        <w:numPr>
+          <w:ilvl w:val="0"/>
+          <w:numId w:val="26"/>
+        </w:numPr>
+      </w:pPr>
+      <w:r>
+        <w:t xml:space="preserve">Idite na službenu Java web stranicu: </w:t>
+      </w:r>
+      <w:hyperlink r:id="rId16" w:history="1">
+        <w:r>
+          <w:rPr>
+            <w:rStyle w:val="Hyperlink"/>
+          </w:rPr>
+          <w:t>https://www.java.com/en/download/</w:t>
+        </w:r>
+      </w:hyperlink>
+      <w:r>
+        <w:t xml:space="preserve"> a zatim kliknite na dugme "Download Java".</w:t>
+      </w:r>
+    </w:p>
+    <w:p>
+      <w:pPr>
+        <w:pStyle w:val="BodyText"/>
+        <w:numPr>
+          <w:ilvl w:val="0"/>
+          <w:numId w:val="26"/>
+        </w:numPr>
+      </w:pPr>
+      <w:r>
+        <w:t xml:space="preserve">Prihvatite ugovor o licenci i </w:t>
+      </w:r>
+      <w:r>
+        <w:t xml:space="preserve">sačuvajte instalaciju aplikacije na </w:t>
+      </w:r>
+      <w:r>
+        <w:t>određenu lokaciju</w:t>
+      </w:r>
+      <w:r>
+        <w:t xml:space="preserve"> na vašem računaru</w:t>
+      </w:r>
+      <w:r>
+        <w:t>.</w:t>
+      </w:r>
+    </w:p>
+    <w:p>
+      <w:pPr>
+        <w:pStyle w:val="BodyText"/>
+        <w:numPr>
+          <w:ilvl w:val="0"/>
+          <w:numId w:val="26"/>
+        </w:numPr>
+      </w:pPr>
+      <w:r>
+        <w:t xml:space="preserve">Kada se preuzimanje završi, dvaput kliknite na </w:t>
+      </w:r>
+      <w:r>
+        <w:t>instalacionu</w:t>
+      </w:r>
+      <w:r>
+        <w:t xml:space="preserve"> datoteku i slijedite </w:t>
+      </w:r>
+      <w:r>
+        <w:t>uputstva sve dok ne</w:t>
+      </w:r>
+      <w:r>
+        <w:t xml:space="preserve"> dovršite instalaciju.</w:t>
+      </w:r>
+    </w:p>
+    <w:p>
+      <w:pPr>
+        <w:pStyle w:val="BodyText"/>
+      </w:pPr>
+    </w:p>
+    <w:p>
+      <w:pPr>
+        <w:pStyle w:val="Heading3"/>
+      </w:pPr>
+      <w:bookmarkStart w:id="20" w:name="_Toc133421808"/>
+      <w:r>
+        <w:t>MacOS</w:t>
+      </w:r>
+      <w:bookmarkEnd w:id="20"/>
+    </w:p>
+    <w:p>
+      <w:pPr>
+        <w:pStyle w:val="BodyText"/>
+      </w:pPr>
+    </w:p>
+    <w:p>
+      <w:pPr>
+        <w:pStyle w:val="BodyText"/>
+        <w:numPr>
+          <w:ilvl w:val="0"/>
+          <w:numId w:val="27"/>
+        </w:numPr>
+      </w:pPr>
+      <w:r>
+        <w:t xml:space="preserve">Idite na službenu Java web stranicu: </w:t>
+      </w:r>
+      <w:hyperlink r:id="rId17" w:history="1">
+        <w:r>
+          <w:rPr>
+            <w:rStyle w:val="Hyperlink"/>
+          </w:rPr>
+          <w:t>https://www.java.com/en/download/</w:t>
+        </w:r>
+      </w:hyperlink>
+      <w:r>
+        <w:t xml:space="preserve"> a zatim kliknite na dugme "Download Java".</w:t>
+      </w:r>
+    </w:p>
+    <w:p>
+      <w:pPr>
+        <w:pStyle w:val="BodyText"/>
+        <w:numPr>
+          <w:ilvl w:val="0"/>
+          <w:numId w:val="27"/>
+        </w:numPr>
+      </w:pPr>
+      <w:r>
+        <w:t>Prihvatite ugovor o licenci i sačuvajte instalaciju aplikacije na određenu lokaciju na vašem računaru.</w:t>
+      </w:r>
+    </w:p>
+    <w:p>
+      <w:pPr>
+        <w:pStyle w:val="BodyText"/>
+        <w:numPr>
+          <w:ilvl w:val="0"/>
+          <w:numId w:val="27"/>
+        </w:numPr>
+      </w:pPr>
+      <w:r>
+        <w:t xml:space="preserve">Kada se preuzimanje završi, dvaput kliknite na DMG datoteku i slijedite </w:t>
+      </w:r>
+      <w:r>
+        <w:t>uputstva sve dok ne dovršite instalaciju.</w:t>
+      </w:r>
+    </w:p>
+    <w:p>
+      <w:pPr>
+        <w:pStyle w:val="Heading3"/>
+      </w:pPr>
+      <w:bookmarkStart w:id="21" w:name="_Toc133421809"/>
+      <w:r>
+        <w:t>Linux</w:t>
+      </w:r>
+      <w:bookmarkEnd w:id="21"/>
+    </w:p>
+    <w:p>
+      <w:r>
+        <w:t>Postupak</w:t>
+      </w:r>
+      <w:r>
+        <w:t xml:space="preserve"> </w:t>
+      </w:r>
+      <w:r>
+        <w:t>instalacije</w:t>
+      </w:r>
+      <w:r>
+        <w:t xml:space="preserve"> Jave na Linux </w:t>
+      </w:r>
+      <w:r>
+        <w:t xml:space="preserve">operativni sistem se </w:t>
+      </w:r>
+      <w:r>
+        <w:t xml:space="preserve">razlikuje </w:t>
+      </w:r>
+      <w:r>
+        <w:t xml:space="preserve">u zavisnosti od toga </w:t>
+      </w:r>
+      <w:r>
+        <w:t xml:space="preserve">koju </w:t>
+      </w:r>
+      <w:r>
+        <w:t xml:space="preserve">distribuciju Linuxa </w:t>
+      </w:r>
+      <w:r>
+        <w:t xml:space="preserve">koristite. </w:t>
+      </w:r>
+      <w:r>
+        <w:t xml:space="preserve">U slučaju da koristiti </w:t>
+      </w:r>
+      <w:r>
+        <w:t xml:space="preserve">Ubuntu </w:t>
+      </w:r>
+      <w:r>
+        <w:t>e</w:t>
+      </w:r>
+      <w:r>
+        <w:t xml:space="preserve">vo koraka </w:t>
+      </w:r>
+      <w:r>
+        <w:t>koje trebate slijediti</w:t>
+      </w:r>
+      <w:r>
+        <w:t>:</w:t>
+      </w:r>
+    </w:p>
+    <w:p/>
+    <w:p>
+      <w:pPr>
+        <w:pStyle w:val="BodyText"/>
+        <w:numPr>
+          <w:ilvl w:val="0"/>
+          <w:numId w:val="30"/>
+        </w:numPr>
+      </w:pPr>
+      <w:r>
+        <w:t xml:space="preserve">Otvorite prozor terminala i unesite sljedeću </w:t>
+      </w:r>
+      <w:r>
+        <w:t>komandu kako biste</w:t>
+      </w:r>
+      <w:r>
+        <w:t xml:space="preserve"> </w:t>
+      </w:r>
+      <w:r>
+        <w:t>ažurirali</w:t>
+      </w:r>
+      <w:r>
+        <w:t xml:space="preserve"> listu paketa</w:t>
+      </w:r>
+      <w:r>
+        <w:t>:</w:t>
+      </w:r>
+    </w:p>
+    <w:p>
+      <w:pPr>
+        <w:pStyle w:val="BodyText"/>
+        <w:ind w:left="1080"/>
+      </w:pPr>
+      <w:r>
+        <w:rPr>
+          <w:noProof/>
+        </w:rPr>
+        <w:drawing>
+          <wp:inline distT="0" distB="0" distL="0" distR="0">
+            <wp:extent cx="5683910" cy="555332"/>
+            <wp:effectExtent l="0" t="0" r="0" b="0"/>
+            <wp:docPr id="7" name="Picture 7"/>
+            <wp:cNvGraphicFramePr>
+              <a:graphicFrameLocks xmlns:a="http://schemas.openxmlformats.org/drawingml/2006/main" noChangeAspect="1"/>
+            </wp:cNvGraphicFramePr>
+            <a:graphic xmlns:a="http://schemas.openxmlformats.org/drawingml/2006/main">
+              <a:graphicData uri="http://schemas.openxmlformats.org/drawingml/2006/picture">
+                <pic:pic xmlns:pic="http://schemas.openxmlformats.org/drawingml/2006/picture">
+                  <pic:nvPicPr>
+                    <pic:cNvPr id="0" name="Linux com1.png"/>
+                    <pic:cNvPicPr/>
+                  </pic:nvPicPr>
+                  <pic:blipFill>
+                    <a:blip r:embed="rId18">
+                      <a:extLst>
+                        <a:ext uri="{28A0092B-C50C-407E-A947-70E740481C1C}">
+                          <a14:useLocalDpi xmlns:a14="http://schemas.microsoft.com/office/drawing/2010/main" val="0"/>
+                        </a:ext>
+                      </a:extLst>
+                    </a:blip>
+                    <a:stretch>
+                      <a:fillRect/>
+                    </a:stretch>
+                  </pic:blipFill>
+                  <pic:spPr>
+                    <a:xfrm>
+                      <a:off x="0" y="0"/>
+                      <a:ext cx="5680414" cy="554990"/>
+                    </a:xfrm>
+                    <a:prstGeom prst="rect">
+                      <a:avLst/>
+                    </a:prstGeom>
+                  </pic:spPr>
+                </pic:pic>
+              </a:graphicData>
+            </a:graphic>
+          </wp:inline>
+        </w:drawing>
+      </w:r>
+    </w:p>
+    <w:p>
+      <w:pPr>
+        <w:pStyle w:val="BodyText"/>
+        <w:numPr>
+          <w:ilvl w:val="0"/>
+          <w:numId w:val="30"/>
+        </w:numPr>
+      </w:pPr>
+      <w:r>
+        <w:t xml:space="preserve">Unesite sljedeću </w:t>
+      </w:r>
+      <w:r>
+        <w:t>komandu kako biste instalirali Javu</w:t>
+      </w:r>
+      <w:r>
+        <w:t>:</w:t>
+      </w:r>
+    </w:p>
+    <w:p>
+      <w:pPr>
+        <w:pStyle w:val="BodyText"/>
+        <w:ind w:left="1080"/>
+      </w:pPr>
+      <w:r>
+        <w:rPr>
+          <w:noProof/>
+        </w:rPr>
+        <w:drawing>
+          <wp:inline distT="0" distB="0" distL="0" distR="0">
+            <wp:extent cx="5943600" cy="490220"/>
+            <wp:effectExtent l="0" t="0" r="0" b="5080"/>
+            <wp:docPr id="8" name="Picture 8"/>
+            <wp:cNvGraphicFramePr>
+              <a:graphicFrameLocks xmlns:a="http://schemas.openxmlformats.org/drawingml/2006/main" noChangeAspect="1"/>
+            </wp:cNvGraphicFramePr>
+            <a:graphic xmlns:a="http://schemas.openxmlformats.org/drawingml/2006/main">
+              <a:graphicData uri="http://schemas.openxmlformats.org/drawingml/2006/picture">
+                <pic:pic xmlns:pic="http://schemas.openxmlformats.org/drawingml/2006/picture">
+                  <pic:nvPicPr>
+                    <pic:cNvPr id="0" name="Linux com2.png"/>
+                    <pic:cNvPicPr/>
+                  </pic:nvPicPr>
+                  <pic:blipFill>
+                    <a:blip r:embed="rId19">
+                      <a:extLst>
+                        <a:ext uri="{28A0092B-C50C-407E-A947-70E740481C1C}">
+                          <a14:useLocalDpi xmlns:a14="http://schemas.microsoft.com/office/drawing/2010/main" val="0"/>
+                        </a:ext>
+                      </a:extLst>
+                    </a:blip>
+                    <a:stretch>
+                      <a:fillRect/>
+                    </a:stretch>
+                  </pic:blipFill>
+                  <pic:spPr>
+                    <a:xfrm>
+                      <a:off x="0" y="0"/>
+                      <a:ext cx="5943600" cy="490220"/>
+                    </a:xfrm>
+                    <a:prstGeom prst="rect">
+                      <a:avLst/>
+                    </a:prstGeom>
+                  </pic:spPr>
+                </pic:pic>
+              </a:graphicData>
+            </a:graphic>
+          </wp:inline>
+        </w:drawing>
+      </w:r>
+    </w:p>
+    <w:p>
+      <w:pPr>
+        <w:pStyle w:val="BodyText"/>
+      </w:pPr>
+      <w:r>
+        <w:t xml:space="preserve">       (</w:t>
+      </w:r>
+      <w:r>
+        <w:t>Ovo će</w:t>
+      </w:r>
+      <w:r>
+        <w:t xml:space="preserve"> komanda</w:t>
+      </w:r>
+      <w:r>
+        <w:t xml:space="preserve"> instalirati podrazumevanu verziju Jave koja je dostupna u </w:t>
+      </w:r>
+      <w:r>
+        <w:t>skladišku</w:t>
+      </w:r>
+      <w:r>
+        <w:t xml:space="preserve"> Ubuntu paketa.</w:t>
+      </w:r>
+      <w:r>
+        <w:t>)</w:t>
+      </w:r>
+    </w:p>
+    <w:p>
+      <w:pPr>
+        <w:pStyle w:val="BodyText"/>
+        <w:numPr>
+          <w:ilvl w:val="0"/>
+          <w:numId w:val="30"/>
+        </w:numPr>
+      </w:pPr>
+      <w:r>
+        <w:t>Provjerite koju verziju Jave ste upravu instalirali, tj. Koji verziju sada posjedujete:</w:t>
+      </w:r>
+    </w:p>
+    <w:p>
+      <w:pPr>
+        <w:pStyle w:val="BodyText"/>
+        <w:ind w:left="1080"/>
+      </w:pPr>
+      <w:r>
+        <w:rPr>
+          <w:noProof/>
+        </w:rPr>
+        <w:drawing>
+          <wp:inline distT="0" distB="0" distL="0" distR="0">
+            <wp:extent cx="5943600" cy="548005"/>
+            <wp:effectExtent l="0" t="0" r="0" b="4445"/>
+            <wp:docPr id="9" name="Picture 9"/>
+            <wp:cNvGraphicFramePr>
+              <a:graphicFrameLocks xmlns:a="http://schemas.openxmlformats.org/drawingml/2006/main" noChangeAspect="1"/>
+            </wp:cNvGraphicFramePr>
+            <a:graphic xmlns:a="http://schemas.openxmlformats.org/drawingml/2006/main">
+              <a:graphicData uri="http://schemas.openxmlformats.org/drawingml/2006/picture">
+                <pic:pic xmlns:pic="http://schemas.openxmlformats.org/drawingml/2006/picture">
+                  <pic:nvPicPr>
+                    <pic:cNvPr id="0" name="Linux com3.png"/>
+                    <pic:cNvPicPr/>
+                  </pic:nvPicPr>
+                  <pic:blipFill>
+                    <a:blip r:embed="rId20">
+                      <a:extLst>
+                        <a:ext uri="{28A0092B-C50C-407E-A947-70E740481C1C}">
+                          <a14:useLocalDpi xmlns:a14="http://schemas.microsoft.com/office/drawing/2010/main" val="0"/>
+                        </a:ext>
+                      </a:extLst>
+                    </a:blip>
+                    <a:stretch>
+                      <a:fillRect/>
+                    </a:stretch>
+                  </pic:blipFill>
+                  <pic:spPr>
+                    <a:xfrm>
+                      <a:off x="0" y="0"/>
+                      <a:ext cx="5943600" cy="548005"/>
+                    </a:xfrm>
+                    <a:prstGeom prst="rect">
+                      <a:avLst/>
+                    </a:prstGeom>
+                  </pic:spPr>
+                </pic:pic>
+              </a:graphicData>
+            </a:graphic>
+          </wp:inline>
+        </w:drawing>
+      </w:r>
+    </w:p>
+    <w:p>
+      <w:pPr>
+        <w:pStyle w:val="BodyText"/>
+      </w:pPr>
+    </w:p>
+    <w:p>
+      <w:pPr>
+        <w:pStyle w:val="Heading2"/>
+      </w:pPr>
+      <w:bookmarkStart w:id="22" w:name="_Toc133421810"/>
+      <w:r>
+        <w:t>Biblioteke</w:t>
+      </w:r>
+      <w:bookmarkEnd w:id="22"/>
+    </w:p>
+    <w:p/>
+    <w:p>
+      <w:pPr>
         <w:pStyle w:val="InfoBlue"/>
       </w:pPr>
       <w:r>
@@ -3196,23 +3800,8 @@
     </w:p>
     <w:p>
       <w:pPr>
-        <w:pStyle w:val="Heading2"/>
-      </w:pPr>
-      <w:bookmarkStart w:id="19" w:name="_Toc133406991"/>
-      <w:r>
-        <w:lastRenderedPageBreak/>
-        <w:t>Biblioteke</w:t>
-      </w:r>
-      <w:bookmarkEnd w:id="19"/>
-    </w:p>
-    <w:p/>
-    <w:p>
-      <w:pPr>
-        <w:pStyle w:val="InfoBlue"/>
-      </w:pPr>
-      <w:r>
-        <w:t>[bla, bla, bla]</w:t>
-      </w:r>
+        <w:pStyle w:val="BodyText"/>
+      </w:pPr>
     </w:p>
     <w:p>
       <w:pPr>
@@ -3225,11 +3814,12 @@
         <w:keepLines/>
         <w:widowControl/>
       </w:pPr>
-      <w:bookmarkStart w:id="20" w:name="_Toc133406992"/>
-      <w:r>
+      <w:bookmarkStart w:id="23" w:name="_Toc133421811"/>
+      <w:r>
+        <w:lastRenderedPageBreak/>
         <w:t>Sortiranje</w:t>
       </w:r>
-      <w:bookmarkEnd w:id="20"/>
+      <w:bookmarkEnd w:id="23"/>
     </w:p>
     <w:p/>
     <w:p>
@@ -3257,17 +3847,119 @@
     <w:p>
       <w:pPr>
         <w:pStyle w:val="BodyText"/>
+        <w:ind w:left="0"/>
+      </w:pPr>
+      <w:r>
+        <w:t xml:space="preserve">Sortiranje je </w:t>
+      </w:r>
+      <w:r>
+        <w:t>proces premještanja</w:t>
+      </w:r>
+      <w:r>
+        <w:t xml:space="preserve"> podataka u rastućem i</w:t>
+      </w:r>
+      <w:r>
+        <w:t>li</w:t>
+      </w:r>
+      <w:r>
+        <w:t xml:space="preserve"> opadajućem redoslijedu</w:t>
+      </w:r>
+      <w:r>
+        <w:t>, kako bismo ih razvrstali i na određeni način uredili</w:t>
+      </w:r>
+      <w:r>
+        <w:t xml:space="preserve">. </w:t>
+      </w:r>
+      <w:r>
+        <w:t>Možemo reći i da je s</w:t>
+      </w:r>
+      <w:r>
+        <w:t>ortiranje proces raspoređivanja podataka u smislen</w:t>
+      </w:r>
+      <w:r>
+        <w:t>om</w:t>
+      </w:r>
+      <w:r>
+        <w:t xml:space="preserve"> redosl</w:t>
+      </w:r>
+      <w:r>
+        <w:t>ij</w:t>
+      </w:r>
+      <w:r>
+        <w:t>ed kako bis</w:t>
+      </w:r>
+      <w:r>
+        <w:t>mo</w:t>
+      </w:r>
+      <w:r>
+        <w:t xml:space="preserve"> ih mogli </w:t>
+      </w:r>
+      <w:r>
+        <w:t xml:space="preserve">kasnije </w:t>
+      </w:r>
+      <w:r>
+        <w:t>efikasnije</w:t>
+      </w:r>
+      <w:r>
+        <w:t xml:space="preserve"> i lakše</w:t>
+      </w:r>
+      <w:r>
+        <w:t xml:space="preserve"> analizirati.</w:t>
+      </w:r>
+      <w:r>
+        <w:t xml:space="preserve"> Sortiranje </w:t>
+      </w:r>
+      <w:r>
+        <w:t>su najčešća u abecednom ili numeričkom obliku</w:t>
+      </w:r>
+      <w:r>
+        <w:t xml:space="preserve"> (A-Z ili Z-A; 1-9 ili 9-1).</w:t>
+      </w:r>
+    </w:p>
+    <w:p>
+      <w:pPr>
+        <w:pStyle w:val="BodyText"/>
+        <w:ind w:left="0"/>
+      </w:pPr>
+      <w:r>
+        <w:t xml:space="preserve">Postoji nekoliko </w:t>
+      </w:r>
+      <w:r>
+        <w:t>popularnih algoritama za sortiranje kao što su: b</w:t>
+      </w:r>
+      <w:r>
+        <w:t>ubble sor</w:t>
+      </w:r>
+      <w:r>
+        <w:t>t, selections sort,</w:t>
+      </w:r>
+      <w:r>
+        <w:t xml:space="preserve"> insertion sort,</w:t>
+      </w:r>
+      <w:r>
+        <w:t xml:space="preserve"> merge sort i </w:t>
+      </w:r>
+      <w:r>
+        <w:t>quickSort.</w:t>
+      </w:r>
+      <w:r>
+        <w:t xml:space="preserve"> </w:t>
+      </w:r>
+    </w:p>
+    <w:p>
+      <w:pPr>
+        <w:pStyle w:val="BodyText"/>
       </w:pPr>
     </w:p>
     <w:p>
       <w:pPr>
         <w:pStyle w:val="Heading2"/>
       </w:pPr>
-      <w:bookmarkStart w:id="21" w:name="_Toc133406993"/>
+      <w:bookmarkStart w:id="24" w:name="_Toc133421812"/>
       <w:r>
         <w:t>Algoritmi sortiranja</w:t>
       </w:r>
-      <w:bookmarkEnd w:id="21"/>
+      <w:bookmarkEnd w:id="24"/>
     </w:p>
     <w:p/>
     <w:p>
@@ -3283,17 +3975,45 @@
     <w:p>
       <w:pPr>
         <w:pStyle w:val="BodyText"/>
-      </w:pPr>
+        <w:ind w:left="0"/>
+      </w:pPr>
+      <w:r>
+        <w:t>Algoritam</w:t>
+      </w:r>
+      <w:r>
+        <w:t>i</w:t>
+      </w:r>
+      <w:r>
+        <w:t xml:space="preserve"> </w:t>
+      </w:r>
+      <w:r>
+        <w:t>sortiranja</w:t>
+      </w:r>
+      <w:r>
+        <w:t xml:space="preserve"> </w:t>
+      </w:r>
+      <w:r>
+        <w:t>se koriste</w:t>
+      </w:r>
+      <w:r>
+        <w:t xml:space="preserve"> za preuređivanje datog niza ili popisa elemenata prema operatoru usporedbe na </w:t>
+      </w:r>
+      <w:r>
+        <w:t>određeni način</w:t>
+      </w:r>
+      <w:r>
+        <w:t>. Operator usporedbe se koristi za odlučivanje o novom redoslijedu elemenata u odgovarajućoj strukturi podataka. </w:t>
+      </w:r>
     </w:p>
     <w:p>
       <w:pPr>
         <w:pStyle w:val="Heading2"/>
       </w:pPr>
-      <w:bookmarkStart w:id="22" w:name="_Toc133406994"/>
+      <w:bookmarkStart w:id="25" w:name="_Toc133421813"/>
       <w:r>
         <w:t>Quick sort</w:t>
       </w:r>
-      <w:bookmarkEnd w:id="22"/>
+      <w:bookmarkEnd w:id="25"/>
     </w:p>
     <w:p/>
     <w:p>
@@ -3309,11 +4029,11 @@
       <w:pPr>
         <w:pStyle w:val="Heading2"/>
       </w:pPr>
-      <w:bookmarkStart w:id="23" w:name="_Toc133406995"/>
+      <w:bookmarkStart w:id="26" w:name="_Toc133421814"/>
       <w:r>
         <w:t>Shell sort</w:t>
       </w:r>
-      <w:bookmarkEnd w:id="23"/>
+      <w:bookmarkEnd w:id="26"/>
     </w:p>
     <w:p/>
     <w:p>
@@ -3329,11 +4049,11 @@
       <w:pPr>
         <w:pStyle w:val="Heading1"/>
       </w:pPr>
-      <w:bookmarkStart w:id="24" w:name="_Toc133406996"/>
+      <w:bookmarkStart w:id="27" w:name="_Toc133421815"/>
       <w:r>
         <w:t>Paralelizam u algoritmima sortiranja</w:t>
       </w:r>
-      <w:bookmarkEnd w:id="24"/>
+      <w:bookmarkEnd w:id="27"/>
     </w:p>
     <w:p/>
     <w:p>
@@ -3365,11 +4085,11 @@
       <w:pPr>
         <w:pStyle w:val="Heading1"/>
       </w:pPr>
-      <w:bookmarkStart w:id="25" w:name="_Toc133406997"/>
+      <w:bookmarkStart w:id="28" w:name="_Toc133421816"/>
       <w:r>
         <w:t>Paralelizam u Javi</w:t>
       </w:r>
-      <w:bookmarkEnd w:id="25"/>
+      <w:bookmarkEnd w:id="28"/>
     </w:p>
     <w:p>
       <w:pPr>
@@ -3386,10 +4106,10 @@
       </w:r>
     </w:p>
     <w:sectPr>
-      <w:headerReference w:type="default" r:id="rId16"/>
-      <w:footerReference w:type="default" r:id="rId17"/>
-      <w:headerReference w:type="first" r:id="rId18"/>
-      <w:footerReference w:type="first" r:id="rId19"/>
+      <w:headerReference w:type="default" r:id="rId21"/>
+      <w:footerReference w:type="default" r:id="rId22"/>
+      <w:headerReference w:type="first" r:id="rId23"/>
+      <w:footerReference w:type="first" r:id="rId24"/>
       <w:pgSz w:w="12240" w:h="15840" w:code="1"/>
       <w:pgMar w:top="1440" w:right="1440" w:bottom="1440" w:left="1440" w:header="720" w:footer="720" w:gutter="0"/>
       <w:cols w:space="720"/>
@@ -3631,7 +4351,7 @@
               <w:rStyle w:val="PageNumber"/>
               <w:noProof/>
             </w:rPr>
-            <w:t>7</w:t>
+            <w:t>8</w:t>
           </w:r>
           <w:r>
             <w:rPr>
@@ -3937,6 +4657,92 @@
     </w:lvl>
   </w:abstractNum>
   <w:abstractNum w:abstractNumId="4">
+    <w:nsid w:val="0B322B62"/>
+    <w:multiLevelType w:val="hybridMultilevel"/>
+    <w:tmpl w:val="DE1C6CF8"/>
+    <w:lvl w:ilvl="0" w:tplc="0409000F">
+      <w:start w:val="1"/>
+      <w:numFmt w:val="decimal"/>
+      <w:lvlText w:val="%1."/>
+      <w:lvlJc w:val="left"/>
+      <w:pPr>
+        <w:ind w:left="1440" w:hanging="360"/>
+      </w:pPr>
+    </w:lvl>
+    <w:lvl w:ilvl="1" w:tplc="04090019" w:tentative="1">
+      <w:start w:val="1"/>
+      <w:numFmt w:val="lowerLetter"/>
+      <w:lvlText w:val="%2."/>
+      <w:lvlJc w:val="left"/>
+      <w:pPr>
+        <w:ind w:left="2160" w:hanging="360"/>
+      </w:pPr>
+    </w:lvl>
+    <w:lvl w:ilvl="2" w:tplc="0409001B" w:tentative="1">
+      <w:start w:val="1"/>
+      <w:numFmt w:val="lowerRoman"/>
+      <w:lvlText w:val="%3."/>
+      <w:lvlJc w:val="right"/>
+      <w:pPr>
+        <w:ind w:left="2880" w:hanging="180"/>
+      </w:pPr>
+    </w:lvl>
+    <w:lvl w:ilvl="3" w:tplc="0409000F" w:tentative="1">
+      <w:start w:val="1"/>
+      <w:numFmt w:val="decimal"/>
+      <w:lvlText w:val="%4."/>
+      <w:lvlJc w:val="left"/>
+      <w:pPr>
+        <w:ind w:left="3600" w:hanging="360"/>
+      </w:pPr>
+    </w:lvl>
+    <w:lvl w:ilvl="4" w:tplc="04090019" w:tentative="1">
+      <w:start w:val="1"/>
+      <w:numFmt w:val="lowerLetter"/>
+      <w:lvlText w:val="%5."/>
+      <w:lvlJc w:val="left"/>
+      <w:pPr>
+        <w:ind w:left="4320" w:hanging="360"/>
+      </w:pPr>
+    </w:lvl>
+    <w:lvl w:ilvl="5" w:tplc="0409001B" w:tentative="1">
+      <w:start w:val="1"/>
+      <w:numFmt w:val="lowerRoman"/>
+      <w:lvlText w:val="%6."/>
+      <w:lvlJc w:val="right"/>
+      <w:pPr>
+        <w:ind w:left="5040" w:hanging="180"/>
+      </w:pPr>
+    </w:lvl>
+    <w:lvl w:ilvl="6" w:tplc="0409000F" w:tentative="1">
+      <w:start w:val="1"/>
+      <w:numFmt w:val="decimal"/>
+      <w:lvlText w:val="%7."/>
+      <w:lvlJc w:val="left"/>
+      <w:pPr>
+        <w:ind w:left="5760" w:hanging="360"/>
+      </w:pPr>
+    </w:lvl>
+    <w:lvl w:ilvl="7" w:tplc="04090019" w:tentative="1">
+      <w:start w:val="1"/>
+      <w:numFmt w:val="lowerLetter"/>
+      <w:lvlText w:val="%8."/>
+      <w:lvlJc w:val="left"/>
+      <w:pPr>
+        <w:ind w:left="6480" w:hanging="360"/>
+      </w:pPr>
+    </w:lvl>
+    <w:lvl w:ilvl="8" w:tplc="0409001B" w:tentative="1">
+      <w:start w:val="1"/>
+      <w:numFmt w:val="lowerRoman"/>
+      <w:lvlText w:val="%9."/>
+      <w:lvlJc w:val="right"/>
+      <w:pPr>
+        <w:ind w:left="7200" w:hanging="180"/>
+      </w:pPr>
+    </w:lvl>
+  </w:abstractNum>
+  <w:abstractNum w:abstractNumId="5">
     <w:nsid w:val="17CB6DC4"/>
     <w:multiLevelType w:val="singleLevel"/>
     <w:tmpl w:val="04090001"/>
@@ -3956,7 +4762,7 @@
       </w:rPr>
     </w:lvl>
   </w:abstractNum>
-  <w:abstractNum w:abstractNumId="5">
+  <w:abstractNum w:abstractNumId="6">
     <w:nsid w:val="22443AC4"/>
     <w:multiLevelType w:val="singleLevel"/>
     <w:tmpl w:val="04090001"/>
@@ -3976,7 +4782,93 @@
       </w:rPr>
     </w:lvl>
   </w:abstractNum>
-  <w:abstractNum w:abstractNumId="6">
+  <w:abstractNum w:abstractNumId="7">
+    <w:nsid w:val="2D3A480C"/>
+    <w:multiLevelType w:val="hybridMultilevel"/>
+    <w:tmpl w:val="8B20AB18"/>
+    <w:lvl w:ilvl="0" w:tplc="0409000F">
+      <w:start w:val="1"/>
+      <w:numFmt w:val="decimal"/>
+      <w:lvlText w:val="%1."/>
+      <w:lvlJc w:val="left"/>
+      <w:pPr>
+        <w:ind w:left="720" w:hanging="360"/>
+      </w:pPr>
+    </w:lvl>
+    <w:lvl w:ilvl="1" w:tplc="04090019" w:tentative="1">
+      <w:start w:val="1"/>
+      <w:numFmt w:val="lowerLetter"/>
+      <w:lvlText w:val="%2."/>
+      <w:lvlJc w:val="left"/>
+      <w:pPr>
+        <w:ind w:left="1440" w:hanging="360"/>
+      </w:pPr>
+    </w:lvl>
+    <w:lvl w:ilvl="2" w:tplc="0409001B" w:tentative="1">
+      <w:start w:val="1"/>
+      <w:numFmt w:val="lowerRoman"/>
+      <w:lvlText w:val="%3."/>
+      <w:lvlJc w:val="right"/>
+      <w:pPr>
+        <w:ind w:left="2160" w:hanging="180"/>
+      </w:pPr>
+    </w:lvl>
+    <w:lvl w:ilvl="3" w:tplc="0409000F" w:tentative="1">
+      <w:start w:val="1"/>
+      <w:numFmt w:val="decimal"/>
+      <w:lvlText w:val="%4."/>
+      <w:lvlJc w:val="left"/>
+      <w:pPr>
+        <w:ind w:left="2880" w:hanging="360"/>
+      </w:pPr>
+    </w:lvl>
+    <w:lvl w:ilvl="4" w:tplc="04090019" w:tentative="1">
+      <w:start w:val="1"/>
+      <w:numFmt w:val="lowerLetter"/>
+      <w:lvlText w:val="%5."/>
+      <w:lvlJc w:val="left"/>
+      <w:pPr>
+        <w:ind w:left="3600" w:hanging="360"/>
+      </w:pPr>
+    </w:lvl>
+    <w:lvl w:ilvl="5" w:tplc="0409001B" w:tentative="1">
+      <w:start w:val="1"/>
+      <w:numFmt w:val="lowerRoman"/>
+      <w:lvlText w:val="%6."/>
+      <w:lvlJc w:val="right"/>
+      <w:pPr>
+        <w:ind w:left="4320" w:hanging="180"/>
+      </w:pPr>
+    </w:lvl>
+    <w:lvl w:ilvl="6" w:tplc="0409000F" w:tentative="1">
+      <w:start w:val="1"/>
+      <w:numFmt w:val="decimal"/>
+      <w:lvlText w:val="%7."/>
+      <w:lvlJc w:val="left"/>
+      <w:pPr>
+        <w:ind w:left="5040" w:hanging="360"/>
+      </w:pPr>
+    </w:lvl>
+    <w:lvl w:ilvl="7" w:tplc="04090019" w:tentative="1">
+      <w:start w:val="1"/>
+      <w:numFmt w:val="lowerLetter"/>
+      <w:lvlText w:val="%8."/>
+      <w:lvlJc w:val="left"/>
+      <w:pPr>
+        <w:ind w:left="5760" w:hanging="360"/>
+      </w:pPr>
+    </w:lvl>
+    <w:lvl w:ilvl="8" w:tplc="0409001B" w:tentative="1">
+      <w:start w:val="1"/>
+      <w:numFmt w:val="lowerRoman"/>
+      <w:lvlText w:val="%9."/>
+      <w:lvlJc w:val="right"/>
+      <w:pPr>
+        <w:ind w:left="6480" w:hanging="180"/>
+      </w:pPr>
+    </w:lvl>
+  </w:abstractNum>
+  <w:abstractNum w:abstractNumId="8">
     <w:nsid w:val="2D4B634E"/>
     <w:multiLevelType w:val="singleLevel"/>
     <w:tmpl w:val="04090001"/>
@@ -3996,7 +4888,7 @@
       </w:rPr>
     </w:lvl>
   </w:abstractNum>
-  <w:abstractNum w:abstractNumId="7">
+  <w:abstractNum w:abstractNumId="9">
     <w:nsid w:val="31DD2C45"/>
     <w:multiLevelType w:val="singleLevel"/>
     <w:tmpl w:val="04090001"/>
@@ -4016,7 +4908,7 @@
       </w:rPr>
     </w:lvl>
   </w:abstractNum>
-  <w:abstractNum w:abstractNumId="8">
+  <w:abstractNum w:abstractNumId="10">
     <w:nsid w:val="32982B51"/>
     <w:multiLevelType w:val="singleLevel"/>
     <w:tmpl w:val="04090001"/>
@@ -4036,7 +4928,7 @@
       </w:rPr>
     </w:lvl>
   </w:abstractNum>
-  <w:abstractNum w:abstractNumId="9">
+  <w:abstractNum w:abstractNumId="11">
     <w:nsid w:val="3375481C"/>
     <w:multiLevelType w:val="singleLevel"/>
     <w:tmpl w:val="E6747DA6"/>
@@ -4056,7 +4948,7 @@
       </w:rPr>
     </w:lvl>
   </w:abstractNum>
-  <w:abstractNum w:abstractNumId="10">
+  <w:abstractNum w:abstractNumId="12">
     <w:nsid w:val="369D5471"/>
     <w:multiLevelType w:val="singleLevel"/>
     <w:tmpl w:val="04090001"/>
@@ -4076,7 +4968,93 @@
       </w:rPr>
     </w:lvl>
   </w:abstractNum>
-  <w:abstractNum w:abstractNumId="11">
+  <w:abstractNum w:abstractNumId="13">
+    <w:nsid w:val="388329FB"/>
+    <w:multiLevelType w:val="hybridMultilevel"/>
+    <w:tmpl w:val="4C8E446E"/>
+    <w:lvl w:ilvl="0" w:tplc="0409000F">
+      <w:start w:val="1"/>
+      <w:numFmt w:val="decimal"/>
+      <w:lvlText w:val="%1."/>
+      <w:lvlJc w:val="left"/>
+      <w:pPr>
+        <w:ind w:left="1440" w:hanging="360"/>
+      </w:pPr>
+    </w:lvl>
+    <w:lvl w:ilvl="1" w:tplc="04090019" w:tentative="1">
+      <w:start w:val="1"/>
+      <w:numFmt w:val="lowerLetter"/>
+      <w:lvlText w:val="%2."/>
+      <w:lvlJc w:val="left"/>
+      <w:pPr>
+        <w:ind w:left="2160" w:hanging="360"/>
+      </w:pPr>
+    </w:lvl>
+    <w:lvl w:ilvl="2" w:tplc="0409001B" w:tentative="1">
+      <w:start w:val="1"/>
+      <w:numFmt w:val="lowerRoman"/>
+      <w:lvlText w:val="%3."/>
+      <w:lvlJc w:val="right"/>
+      <w:pPr>
+        <w:ind w:left="2880" w:hanging="180"/>
+      </w:pPr>
+    </w:lvl>
+    <w:lvl w:ilvl="3" w:tplc="0409000F" w:tentative="1">
+      <w:start w:val="1"/>
+      <w:numFmt w:val="decimal"/>
+      <w:lvlText w:val="%4."/>
+      <w:lvlJc w:val="left"/>
+      <w:pPr>
+        <w:ind w:left="3600" w:hanging="360"/>
+      </w:pPr>
+    </w:lvl>
+    <w:lvl w:ilvl="4" w:tplc="04090019" w:tentative="1">
+      <w:start w:val="1"/>
+      <w:numFmt w:val="lowerLetter"/>
+      <w:lvlText w:val="%5."/>
+      <w:lvlJc w:val="left"/>
+      <w:pPr>
+        <w:ind w:left="4320" w:hanging="360"/>
+      </w:pPr>
+    </w:lvl>
+    <w:lvl w:ilvl="5" w:tplc="0409001B" w:tentative="1">
+      <w:start w:val="1"/>
+      <w:numFmt w:val="lowerRoman"/>
+      <w:lvlText w:val="%6."/>
+      <w:lvlJc w:val="right"/>
+      <w:pPr>
+        <w:ind w:left="5040" w:hanging="180"/>
+      </w:pPr>
+    </w:lvl>
+    <w:lvl w:ilvl="6" w:tplc="0409000F" w:tentative="1">
+      <w:start w:val="1"/>
+      <w:numFmt w:val="decimal"/>
+      <w:lvlText w:val="%7."/>
+      <w:lvlJc w:val="left"/>
+      <w:pPr>
+        <w:ind w:left="5760" w:hanging="360"/>
+      </w:pPr>
+    </w:lvl>
+    <w:lvl w:ilvl="7" w:tplc="04090019" w:tentative="1">
+      <w:start w:val="1"/>
+      <w:numFmt w:val="lowerLetter"/>
+      <w:lvlText w:val="%8."/>
+      <w:lvlJc w:val="left"/>
+      <w:pPr>
+        <w:ind w:left="6480" w:hanging="360"/>
+      </w:pPr>
+    </w:lvl>
+    <w:lvl w:ilvl="8" w:tplc="0409001B" w:tentative="1">
+      <w:start w:val="1"/>
+      <w:numFmt w:val="lowerRoman"/>
+      <w:lvlText w:val="%9."/>
+      <w:lvlJc w:val="right"/>
+      <w:pPr>
+        <w:ind w:left="7200" w:hanging="180"/>
+      </w:pPr>
+    </w:lvl>
+  </w:abstractNum>
+  <w:abstractNum w:abstractNumId="14">
     <w:nsid w:val="3F531D09"/>
     <w:multiLevelType w:val="hybridMultilevel"/>
     <w:tmpl w:val="45D8EF76"/>
@@ -4189,7 +5167,7 @@
       </w:rPr>
     </w:lvl>
   </w:abstractNum>
-  <w:abstractNum w:abstractNumId="12">
+  <w:abstractNum w:abstractNumId="15">
     <w:nsid w:val="42B97F7B"/>
     <w:multiLevelType w:val="singleLevel"/>
     <w:tmpl w:val="04090001"/>
@@ -4209,7 +5187,7 @@
       </w:rPr>
     </w:lvl>
   </w:abstractNum>
-  <w:abstractNum w:abstractNumId="13">
+  <w:abstractNum w:abstractNumId="16">
     <w:nsid w:val="48313946"/>
     <w:multiLevelType w:val="hybridMultilevel"/>
     <w:tmpl w:val="CD1AEF52"/>
@@ -4349,7 +5327,7 @@
       </w:rPr>
     </w:lvl>
   </w:abstractNum>
-  <w:abstractNum w:abstractNumId="14">
+  <w:abstractNum w:abstractNumId="17">
     <w:nsid w:val="49E170D0"/>
     <w:multiLevelType w:val="singleLevel"/>
     <w:tmpl w:val="04090001"/>
@@ -4369,7 +5347,7 @@
       </w:rPr>
     </w:lvl>
   </w:abstractNum>
-  <w:abstractNum w:abstractNumId="15">
+  <w:abstractNum w:abstractNumId="18">
     <w:nsid w:val="4F64732B"/>
     <w:multiLevelType w:val="singleLevel"/>
     <w:tmpl w:val="04090001"/>
@@ -4389,7 +5367,7 @@
       </w:rPr>
     </w:lvl>
   </w:abstractNum>
-  <w:abstractNum w:abstractNumId="16">
+  <w:abstractNum w:abstractNumId="19">
     <w:nsid w:val="52DF734E"/>
     <w:multiLevelType w:val="singleLevel"/>
     <w:tmpl w:val="04090001"/>
@@ -4409,7 +5387,7 @@
       </w:rPr>
     </w:lvl>
   </w:abstractNum>
-  <w:abstractNum w:abstractNumId="17">
+  <w:abstractNum w:abstractNumId="20">
     <w:nsid w:val="68902732"/>
     <w:multiLevelType w:val="hybridMultilevel"/>
     <w:tmpl w:val="C56C5DBC"/>
@@ -4549,7 +5527,93 @@
       </w:rPr>
     </w:lvl>
   </w:abstractNum>
-  <w:abstractNum w:abstractNumId="18">
+  <w:abstractNum w:abstractNumId="21">
+    <w:nsid w:val="68F4159E"/>
+    <w:multiLevelType w:val="hybridMultilevel"/>
+    <w:tmpl w:val="E5C4332A"/>
+    <w:lvl w:ilvl="0" w:tplc="0409000F">
+      <w:start w:val="1"/>
+      <w:numFmt w:val="decimal"/>
+      <w:lvlText w:val="%1."/>
+      <w:lvlJc w:val="left"/>
+      <w:pPr>
+        <w:ind w:left="720" w:hanging="360"/>
+      </w:pPr>
+    </w:lvl>
+    <w:lvl w:ilvl="1" w:tplc="04090019" w:tentative="1">
+      <w:start w:val="1"/>
+      <w:numFmt w:val="lowerLetter"/>
+      <w:lvlText w:val="%2."/>
+      <w:lvlJc w:val="left"/>
+      <w:pPr>
+        <w:ind w:left="1440" w:hanging="360"/>
+      </w:pPr>
+    </w:lvl>
+    <w:lvl w:ilvl="2" w:tplc="0409001B" w:tentative="1">
+      <w:start w:val="1"/>
+      <w:numFmt w:val="lowerRoman"/>
+      <w:lvlText w:val="%3."/>
+      <w:lvlJc w:val="right"/>
+      <w:pPr>
+        <w:ind w:left="2160" w:hanging="180"/>
+      </w:pPr>
+    </w:lvl>
+    <w:lvl w:ilvl="3" w:tplc="0409000F" w:tentative="1">
+      <w:start w:val="1"/>
+      <w:numFmt w:val="decimal"/>
+      <w:lvlText w:val="%4."/>
+      <w:lvlJc w:val="left"/>
+      <w:pPr>
+        <w:ind w:left="2880" w:hanging="360"/>
+      </w:pPr>
+    </w:lvl>
+    <w:lvl w:ilvl="4" w:tplc="04090019" w:tentative="1">
+      <w:start w:val="1"/>
+      <w:numFmt w:val="lowerLetter"/>
+      <w:lvlText w:val="%5."/>
+      <w:lvlJc w:val="left"/>
+      <w:pPr>
+        <w:ind w:left="3600" w:hanging="360"/>
+      </w:pPr>
+    </w:lvl>
+    <w:lvl w:ilvl="5" w:tplc="0409001B" w:tentative="1">
+      <w:start w:val="1"/>
+      <w:numFmt w:val="lowerRoman"/>
+      <w:lvlText w:val="%6."/>
+      <w:lvlJc w:val="right"/>
+      <w:pPr>
+        <w:ind w:left="4320" w:hanging="180"/>
+      </w:pPr>
+    </w:lvl>
+    <w:lvl w:ilvl="6" w:tplc="0409000F" w:tentative="1">
+      <w:start w:val="1"/>
+      <w:numFmt w:val="decimal"/>
+      <w:lvlText w:val="%7."/>
+      <w:lvlJc w:val="left"/>
+      <w:pPr>
+        <w:ind w:left="5040" w:hanging="360"/>
+      </w:pPr>
+    </w:lvl>
+    <w:lvl w:ilvl="7" w:tplc="04090019" w:tentative="1">
+      <w:start w:val="1"/>
+      <w:numFmt w:val="lowerLetter"/>
+      <w:lvlText w:val="%8."/>
+      <w:lvlJc w:val="left"/>
+      <w:pPr>
+        <w:ind w:left="5760" w:hanging="360"/>
+      </w:pPr>
+    </w:lvl>
+    <w:lvl w:ilvl="8" w:tplc="0409001B" w:tentative="1">
+      <w:start w:val="1"/>
+      <w:numFmt w:val="lowerRoman"/>
+      <w:lvlText w:val="%9."/>
+      <w:lvlJc w:val="right"/>
+      <w:pPr>
+        <w:ind w:left="6480" w:hanging="180"/>
+      </w:pPr>
+    </w:lvl>
+  </w:abstractNum>
+  <w:abstractNum w:abstractNumId="22">
     <w:nsid w:val="6D2F7D46"/>
     <w:multiLevelType w:val="singleLevel"/>
     <w:tmpl w:val="68A60226"/>
@@ -4569,7 +5633,93 @@
       </w:rPr>
     </w:lvl>
   </w:abstractNum>
-  <w:abstractNum w:abstractNumId="19">
+  <w:abstractNum w:abstractNumId="23">
+    <w:nsid w:val="70DD20B0"/>
+    <w:multiLevelType w:val="hybridMultilevel"/>
+    <w:tmpl w:val="DC428DA0"/>
+    <w:lvl w:ilvl="0" w:tplc="0409000F">
+      <w:start w:val="1"/>
+      <w:numFmt w:val="decimal"/>
+      <w:lvlText w:val="%1."/>
+      <w:lvlJc w:val="left"/>
+      <w:pPr>
+        <w:ind w:left="1440" w:hanging="360"/>
+      </w:pPr>
+    </w:lvl>
+    <w:lvl w:ilvl="1" w:tplc="04090019" w:tentative="1">
+      <w:start w:val="1"/>
+      <w:numFmt w:val="lowerLetter"/>
+      <w:lvlText w:val="%2."/>
+      <w:lvlJc w:val="left"/>
+      <w:pPr>
+        <w:ind w:left="2160" w:hanging="360"/>
+      </w:pPr>
+    </w:lvl>
+    <w:lvl w:ilvl="2" w:tplc="0409001B" w:tentative="1">
+      <w:start w:val="1"/>
+      <w:numFmt w:val="lowerRoman"/>
+      <w:lvlText w:val="%3."/>
+      <w:lvlJc w:val="right"/>
+      <w:pPr>
+        <w:ind w:left="2880" w:hanging="180"/>
+      </w:pPr>
+    </w:lvl>
+    <w:lvl w:ilvl="3" w:tplc="0409000F" w:tentative="1">
+      <w:start w:val="1"/>
+      <w:numFmt w:val="decimal"/>
+      <w:lvlText w:val="%4."/>
+      <w:lvlJc w:val="left"/>
+      <w:pPr>
+        <w:ind w:left="3600" w:hanging="360"/>
+      </w:pPr>
+    </w:lvl>
+    <w:lvl w:ilvl="4" w:tplc="04090019" w:tentative="1">
+      <w:start w:val="1"/>
+      <w:numFmt w:val="lowerLetter"/>
+      <w:lvlText w:val="%5."/>
+      <w:lvlJc w:val="left"/>
+      <w:pPr>
+        <w:ind w:left="4320" w:hanging="360"/>
+      </w:pPr>
+    </w:lvl>
+    <w:lvl w:ilvl="5" w:tplc="0409001B" w:tentative="1">
+      <w:start w:val="1"/>
+      <w:numFmt w:val="lowerRoman"/>
+      <w:lvlText w:val="%6."/>
+      <w:lvlJc w:val="right"/>
+      <w:pPr>
+        <w:ind w:left="5040" w:hanging="180"/>
+      </w:pPr>
+    </w:lvl>
+    <w:lvl w:ilvl="6" w:tplc="0409000F" w:tentative="1">
+      <w:start w:val="1"/>
+      <w:numFmt w:val="decimal"/>
+      <w:lvlText w:val="%7."/>
+      <w:lvlJc w:val="left"/>
+      <w:pPr>
+        <w:ind w:left="5760" w:hanging="360"/>
+      </w:pPr>
+    </w:lvl>
+    <w:lvl w:ilvl="7" w:tplc="04090019" w:tentative="1">
+      <w:start w:val="1"/>
+      <w:numFmt w:val="lowerLetter"/>
+      <w:lvlText w:val="%8."/>
+      <w:lvlJc w:val="left"/>
+      <w:pPr>
+        <w:ind w:left="6480" w:hanging="360"/>
+      </w:pPr>
+    </w:lvl>
+    <w:lvl w:ilvl="8" w:tplc="0409001B" w:tentative="1">
+      <w:start w:val="1"/>
+      <w:numFmt w:val="lowerRoman"/>
+      <w:lvlText w:val="%9."/>
+      <w:lvlJc w:val="right"/>
+      <w:pPr>
+        <w:ind w:left="7200" w:hanging="180"/>
+      </w:pPr>
+    </w:lvl>
+  </w:abstractNum>
+  <w:abstractNum w:abstractNumId="24">
     <w:nsid w:val="71F21F2A"/>
     <w:multiLevelType w:val="singleLevel"/>
     <w:tmpl w:val="04090001"/>
@@ -4589,7 +5739,7 @@
       </w:rPr>
     </w:lvl>
   </w:abstractNum>
-  <w:abstractNum w:abstractNumId="20">
+  <w:abstractNum w:abstractNumId="25">
     <w:nsid w:val="743601FB"/>
     <w:multiLevelType w:val="singleLevel"/>
     <w:tmpl w:val="04090001"/>
@@ -4609,7 +5759,7 @@
       </w:rPr>
     </w:lvl>
   </w:abstractNum>
-  <w:abstractNum w:abstractNumId="21">
+  <w:abstractNum w:abstractNumId="26">
     <w:nsid w:val="756150CA"/>
     <w:multiLevelType w:val="singleLevel"/>
     <w:tmpl w:val="04090001"/>
@@ -4629,7 +5779,7 @@
       </w:rPr>
     </w:lvl>
   </w:abstractNum>
-  <w:abstractNum w:abstractNumId="22">
+  <w:abstractNum w:abstractNumId="27">
     <w:nsid w:val="7BE434D7"/>
     <w:multiLevelType w:val="singleLevel"/>
     <w:tmpl w:val="04090001"/>
@@ -4649,7 +5799,7 @@
       </w:rPr>
     </w:lvl>
   </w:abstractNum>
-  <w:abstractNum w:abstractNumId="23">
+  <w:abstractNum w:abstractNumId="28">
     <w:nsid w:val="7DCF3745"/>
     <w:multiLevelType w:val="hybridMultilevel"/>
     <w:tmpl w:val="254E7226"/>
@@ -4784,16 +5934,16 @@
     </w:lvlOverride>
   </w:num>
   <w:num w:numId="3">
-    <w:abstractNumId w:val="9"/>
+    <w:abstractNumId w:val="11"/>
   </w:num>
   <w:num w:numId="4">
-    <w:abstractNumId w:val="22"/>
+    <w:abstractNumId w:val="27"/>
   </w:num>
   <w:num w:numId="5">
-    <w:abstractNumId w:val="16"/>
+    <w:abstractNumId w:val="19"/>
   </w:num>
   <w:num w:numId="6">
-    <w:abstractNumId w:val="15"/>
+    <w:abstractNumId w:val="18"/>
   </w:num>
   <w:num w:numId="7">
     <w:abstractNumId w:val="1"/>
@@ -4816,55 +5966,70 @@
     <w:abstractNumId w:val="2"/>
   </w:num>
   <w:num w:numId="9">
-    <w:abstractNumId w:val="21"/>
+    <w:abstractNumId w:val="26"/>
   </w:num>
   <w:num w:numId="10">
     <w:abstractNumId w:val="3"/>
   </w:num>
   <w:num w:numId="11">
+    <w:abstractNumId w:val="12"/>
+  </w:num>
+  <w:num w:numId="12">
     <w:abstractNumId w:val="10"/>
   </w:num>
-  <w:num w:numId="12">
+  <w:num w:numId="13">
+    <w:abstractNumId w:val="25"/>
+  </w:num>
+  <w:num w:numId="14">
+    <w:abstractNumId w:val="9"/>
+  </w:num>
+  <w:num w:numId="15">
+    <w:abstractNumId w:val="5"/>
+  </w:num>
+  <w:num w:numId="16">
+    <w:abstractNumId w:val="24"/>
+  </w:num>
+  <w:num w:numId="17">
+    <w:abstractNumId w:val="17"/>
+  </w:num>
+  <w:num w:numId="18">
+    <w:abstractNumId w:val="6"/>
+  </w:num>
+  <w:num w:numId="19">
+    <w:abstractNumId w:val="15"/>
+  </w:num>
+  <w:num w:numId="20">
     <w:abstractNumId w:val="8"/>
   </w:num>
-  <w:num w:numId="13">
+  <w:num w:numId="21">
+    <w:abstractNumId w:val="22"/>
+  </w:num>
+  <w:num w:numId="22">
     <w:abstractNumId w:val="20"/>
   </w:num>
-  <w:num w:numId="14">
+  <w:num w:numId="23">
+    <w:abstractNumId w:val="16"/>
+  </w:num>
+  <w:num w:numId="24">
+    <w:abstractNumId w:val="28"/>
+  </w:num>
+  <w:num w:numId="25">
+    <w:abstractNumId w:val="14"/>
+  </w:num>
+  <w:num w:numId="26">
+    <w:abstractNumId w:val="23"/>
+  </w:num>
+  <w:num w:numId="27">
+    <w:abstractNumId w:val="13"/>
+  </w:num>
+  <w:num w:numId="28">
     <w:abstractNumId w:val="7"/>
   </w:num>
-  <w:num w:numId="15">
+  <w:num w:numId="29">
+    <w:abstractNumId w:val="21"/>
+  </w:num>
+  <w:num w:numId="30">
     <w:abstractNumId w:val="4"/>
-  </w:num>
-  <w:num w:numId="16">
-    <w:abstractNumId w:val="19"/>
-  </w:num>
-  <w:num w:numId="17">
-    <w:abstractNumId w:val="14"/>
-  </w:num>
-  <w:num w:numId="18">
-    <w:abstractNumId w:val="5"/>
-  </w:num>
-  <w:num w:numId="19">
-    <w:abstractNumId w:val="12"/>
-  </w:num>
-  <w:num w:numId="20">
-    <w:abstractNumId w:val="6"/>
-  </w:num>
-  <w:num w:numId="21">
-    <w:abstractNumId w:val="18"/>
-  </w:num>
-  <w:num w:numId="22">
-    <w:abstractNumId w:val="17"/>
-  </w:num>
-  <w:num w:numId="23">
-    <w:abstractNumId w:val="13"/>
-  </w:num>
-  <w:num w:numId="24">
-    <w:abstractNumId w:val="23"/>
-  </w:num>
-  <w:num w:numId="25">
-    <w:abstractNumId w:val="11"/>
   </w:num>
 </w:numbering>
 </file>
@@ -4903,6 +6068,7 @@
     <w:lsdException w:name="caption" w:uiPriority="35" w:qFormat="1"/>
     <w:lsdException w:name="Title" w:semiHidden="0" w:uiPriority="0" w:unhideWhenUsed="0" w:qFormat="1"/>
     <w:lsdException w:name="Default Paragraph Font" w:uiPriority="1"/>
+    <w:lsdException w:name="Body Text" w:uiPriority="0"/>
     <w:lsdException w:name="Subtitle" w:semiHidden="0" w:uiPriority="11" w:unhideWhenUsed="0" w:qFormat="1"/>
     <w:lsdException w:name="Strong" w:semiHidden="0" w:uiPriority="22" w:unhideWhenUsed="0" w:qFormat="1"/>
     <w:lsdException w:name="Emphasis" w:semiHidden="0" w:uiPriority="20" w:unhideWhenUsed="0" w:qFormat="1"/>
@@ -5038,7 +6204,6 @@
         <w:numId w:val="1"/>
       </w:numPr>
       <w:spacing w:before="120" w:after="60"/>
-      <w:ind w:left="720" w:hanging="720"/>
       <w:outlineLvl w:val="0"/>
     </w:pPr>
     <w:rPr>
@@ -5106,7 +6271,6 @@
         <w:numId w:val="1"/>
       </w:numPr>
       <w:spacing w:before="240" w:after="60"/>
-      <w:ind w:left="2880"/>
       <w:outlineLvl w:val="4"/>
     </w:pPr>
     <w:rPr>
@@ -5124,7 +6288,6 @@
         <w:numId w:val="1"/>
       </w:numPr>
       <w:spacing w:before="240" w:after="60"/>
-      <w:ind w:left="2880"/>
       <w:outlineLvl w:val="5"/>
     </w:pPr>
     <w:rPr>
@@ -5143,7 +6306,6 @@
         <w:numId w:val="1"/>
       </w:numPr>
       <w:spacing w:before="240" w:after="60"/>
-      <w:ind w:left="2880"/>
       <w:outlineLvl w:val="6"/>
     </w:pPr>
   </w:style>
@@ -5158,7 +6320,6 @@
         <w:numId w:val="1"/>
       </w:numPr>
       <w:spacing w:before="240" w:after="60"/>
-      <w:ind w:left="2880"/>
       <w:outlineLvl w:val="7"/>
     </w:pPr>
     <w:rPr>
@@ -5176,7 +6337,6 @@
         <w:numId w:val="1"/>
       </w:numPr>
       <w:spacing w:before="240" w:after="60"/>
-      <w:ind w:left="2880"/>
       <w:outlineLvl w:val="8"/>
     </w:pPr>
     <w:rPr>
@@ -5293,7 +6453,7 @@
     <w:basedOn w:val="Normal"/>
     <w:next w:val="Normal"/>
     <w:autoRedefine/>
-    <w:semiHidden/>
+    <w:uiPriority w:val="39"/>
     <w:pPr>
       <w:tabs>
         <w:tab w:val="left" w:pos="1600"/>
@@ -5608,6 +6768,53 @@
       <w:sz w:val="16"/>
       <w:szCs w:val="16"/>
     </w:rPr>
+  </w:style>
+  <w:style w:type="character" w:styleId="Strong">
+    <w:name w:val="Strong"/>
+    <w:basedOn w:val="DefaultParagraphFont"/>
+    <w:uiPriority w:val="22"/>
+    <w:qFormat/>
+    <w:rsid w:val="00A6493C"/>
+    <w:rPr>
+      <w:b/>
+      <w:bCs/>
+    </w:rPr>
+  </w:style>
+  <w:style w:type="character" w:styleId="FollowedHyperlink">
+    <w:name w:val="FollowedHyperlink"/>
+    <w:basedOn w:val="DefaultParagraphFont"/>
+    <w:uiPriority w:val="99"/>
+    <w:semiHidden/>
+    <w:unhideWhenUsed/>
+    <w:rsid w:val="001E5BA7"/>
+    <w:rPr>
+      <w:color w:val="800080" w:themeColor="followedHyperlink"/>
+      <w:u w:val="single"/>
+    </w:rPr>
+  </w:style>
+  <w:style w:type="paragraph" w:customStyle="1" w:styleId="gt-block">
+    <w:name w:val="gt-block"/>
+    <w:basedOn w:val="Normal"/>
+    <w:rsid w:val="00263A6F"/>
+    <w:pPr>
+      <w:widowControl/>
+      <w:spacing w:before="100" w:beforeAutospacing="1" w:after="100" w:afterAutospacing="1" w:line="240" w:lineRule="auto"/>
+    </w:pPr>
+    <w:rPr>
+      <w:sz w:val="24"/>
+      <w:szCs w:val="24"/>
+    </w:rPr>
+  </w:style>
+  <w:style w:type="paragraph" w:styleId="ListParagraph">
+    <w:name w:val="List Paragraph"/>
+    <w:basedOn w:val="Normal"/>
+    <w:uiPriority w:val="34"/>
+    <w:qFormat/>
+    <w:rsid w:val="00021C23"/>
+    <w:pPr>
+      <w:ind w:left="720"/>
+      <w:contextualSpacing/>
+    </w:pPr>
   </w:style>
 </w:styles>
 </file>
@@ -5646,6 +6853,7 @@
     <w:lsdException w:name="caption" w:uiPriority="35" w:qFormat="1"/>
     <w:lsdException w:name="Title" w:semiHidden="0" w:uiPriority="0" w:unhideWhenUsed="0" w:qFormat="1"/>
     <w:lsdException w:name="Default Paragraph Font" w:uiPriority="1"/>
+    <w:lsdException w:name="Body Text" w:uiPriority="0"/>
     <w:lsdException w:name="Subtitle" w:semiHidden="0" w:uiPriority="11" w:unhideWhenUsed="0" w:qFormat="1"/>
     <w:lsdException w:name="Strong" w:semiHidden="0" w:uiPriority="22" w:unhideWhenUsed="0" w:qFormat="1"/>
     <w:lsdException w:name="Emphasis" w:semiHidden="0" w:uiPriority="20" w:unhideWhenUsed="0" w:qFormat="1"/>
@@ -5781,7 +6989,6 @@
         <w:numId w:val="1"/>
       </w:numPr>
       <w:spacing w:before="120" w:after="60"/>
-      <w:ind w:left="720" w:hanging="720"/>
       <w:outlineLvl w:val="0"/>
     </w:pPr>
     <w:rPr>
@@ -5849,7 +7056,6 @@
         <w:numId w:val="1"/>
       </w:numPr>
       <w:spacing w:before="240" w:after="60"/>
-      <w:ind w:left="2880"/>
       <w:outlineLvl w:val="4"/>
     </w:pPr>
     <w:rPr>
@@ -5867,7 +7073,6 @@
         <w:numId w:val="1"/>
       </w:numPr>
       <w:spacing w:before="240" w:after="60"/>
-      <w:ind w:left="2880"/>
       <w:outlineLvl w:val="5"/>
     </w:pPr>
     <w:rPr>
@@ -5886,7 +7091,6 @@
         <w:numId w:val="1"/>
       </w:numPr>
       <w:spacing w:before="240" w:after="60"/>
-      <w:ind w:left="2880"/>
       <w:outlineLvl w:val="6"/>
     </w:pPr>
   </w:style>
@@ -5901,7 +7105,6 @@
         <w:numId w:val="1"/>
       </w:numPr>
       <w:spacing w:before="240" w:after="60"/>
-      <w:ind w:left="2880"/>
       <w:outlineLvl w:val="7"/>
     </w:pPr>
     <w:rPr>
@@ -5919,7 +7122,6 @@
         <w:numId w:val="1"/>
       </w:numPr>
       <w:spacing w:before="240" w:after="60"/>
-      <w:ind w:left="2880"/>
       <w:outlineLvl w:val="8"/>
     </w:pPr>
     <w:rPr>
@@ -6036,7 +7238,7 @@
     <w:basedOn w:val="Normal"/>
     <w:next w:val="Normal"/>
     <w:autoRedefine/>
-    <w:semiHidden/>
+    <w:uiPriority w:val="39"/>
     <w:pPr>
       <w:tabs>
         <w:tab w:val="left" w:pos="1600"/>
@@ -6351,6 +7553,53 @@
       <w:sz w:val="16"/>
       <w:szCs w:val="16"/>
     </w:rPr>
+  </w:style>
+  <w:style w:type="character" w:styleId="Strong">
+    <w:name w:val="Strong"/>
+    <w:basedOn w:val="DefaultParagraphFont"/>
+    <w:uiPriority w:val="22"/>
+    <w:qFormat/>
+    <w:rsid w:val="00A6493C"/>
+    <w:rPr>
+      <w:b/>
+      <w:bCs/>
+    </w:rPr>
+  </w:style>
+  <w:style w:type="character" w:styleId="FollowedHyperlink">
+    <w:name w:val="FollowedHyperlink"/>
+    <w:basedOn w:val="DefaultParagraphFont"/>
+    <w:uiPriority w:val="99"/>
+    <w:semiHidden/>
+    <w:unhideWhenUsed/>
+    <w:rsid w:val="001E5BA7"/>
+    <w:rPr>
+      <w:color w:val="800080" w:themeColor="followedHyperlink"/>
+      <w:u w:val="single"/>
+    </w:rPr>
+  </w:style>
+  <w:style w:type="paragraph" w:customStyle="1" w:styleId="gt-block">
+    <w:name w:val="gt-block"/>
+    <w:basedOn w:val="Normal"/>
+    <w:rsid w:val="00263A6F"/>
+    <w:pPr>
+      <w:widowControl/>
+      <w:spacing w:before="100" w:beforeAutospacing="1" w:after="100" w:afterAutospacing="1" w:line="240" w:lineRule="auto"/>
+    </w:pPr>
+    <w:rPr>
+      <w:sz w:val="24"/>
+      <w:szCs w:val="24"/>
+    </w:rPr>
+  </w:style>
+  <w:style w:type="paragraph" w:styleId="ListParagraph">
+    <w:name w:val="List Paragraph"/>
+    <w:basedOn w:val="Normal"/>
+    <w:uiPriority w:val="34"/>
+    <w:qFormat/>
+    <w:rsid w:val="00021C23"/>
+    <w:pPr>
+      <w:ind w:left="720"/>
+      <w:contextualSpacing/>
+    </w:pPr>
   </w:style>
 </w:styles>
 </file>
@@ -6645,7 +7894,7 @@
 </file>
 
 <file path=customXml/itemProps1.xml><?xml version="1.0" encoding="utf-8"?>
-<ds:datastoreItem xmlns:ds="http://schemas.openxmlformats.org/officeDocument/2006/customXml" ds:itemID="{40F95A4D-D60A-4D62-922E-28CB68787861}">
+<ds:datastoreItem xmlns:ds="http://schemas.openxmlformats.org/officeDocument/2006/customXml" ds:itemID="{49E14400-74D3-45FA-944F-C393CA1F2C8A}">
   <ds:schemaRefs>
     <ds:schemaRef ds:uri="http://schemas.openxmlformats.org/officeDocument/2006/bibliography"/>
   </ds:schemaRefs>

</xml_diff>